<commit_message>
Updated and corrected versions
</commit_message>
<xml_diff>
--- a/Lightino.docx
+++ b/Lightino.docx
@@ -74,7 +74,7 @@
                     <pic:cNvPicPr/>
                   </pic:nvPicPr>
                   <pic:blipFill>
-                    <a:blip r:embed="rId6" cstate="print">
+                    <a:blip r:embed="rId7" cstate="print">
                       <a:extLst>
                         <a:ext uri="{28A0092B-C50C-407E-A947-70E740481C1C}">
                           <a14:useLocalDpi xmlns:a14="http://schemas.microsoft.com/office/drawing/2010/main" val="0"/>
@@ -120,7 +120,7 @@
         <w:rPr>
           <w:noProof/>
         </w:rPr>
-        <w:pict>
+        <w:object w:dxaOrig="1531" w:dyaOrig="1002">
           <v:shapetype id="_x0000_t75" coordsize="21600,21600" o:spt="75" o:preferrelative="t" path="m@4@5l@4@11@9@11@9@5xe" filled="f" stroked="f">
             <v:stroke joinstyle="miter"/>
             <v:formulas>
@@ -140,13 +140,11 @@
             <v:path o:extrusionok="f" gradientshapeok="t" o:connecttype="rect"/>
             <o:lock v:ext="edit" aspectratio="t"/>
           </v:shapetype>
-          <v:shape id="_x0000_s1029" type="#_x0000_t75" style="position:absolute;margin-left:372.75pt;margin-top:-.3pt;width:76.45pt;height:50.3pt;z-index:251667456;mso-position-horizontal-relative:text;mso-position-vertical-relative:text">
-            <v:imagedata r:id="rId7" o:title=""/>
-            <w10:wrap type="square"/>
-            <w10:anchorlock/>
+          <v:shape id="_x0000_i1025" type="#_x0000_t75" style="width:76.5pt;height:50.25pt" o:ole="">
+            <v:imagedata r:id="rId8" o:title=""/>
           </v:shape>
-          <o:OLEObject Type="Embed" ProgID="Package" ShapeID="_x0000_s1029" DrawAspect="Icon" ObjectID="_1587665316" r:id="rId8"/>
-        </w:pict>
+          <o:OLEObject Type="Embed" ProgID="Package" ShapeID="_x0000_i1025" DrawAspect="Icon" ObjectID="_1591642121" r:id="rId9"/>
+        </w:object>
       </w:r>
       <w:r>
         <w:t xml:space="preserve">The files you will need are contained in this zip file. Double-click it to launch, </w:t>
@@ -158,6 +156,77 @@
       <w:proofErr w:type="gramEnd"/>
       <w:r>
         <w:t xml:space="preserve"> copy them out when you need them.</w:t>
+      </w:r>
+    </w:p>
+    <w:p>
+      <w:r>
+        <w:t>Please note: The USB socket on the end of the Arduino is easily broken and hard to repair. Always hold it firmly by the socket, between your thumb and index finger, when inserting or removing the USB l</w:t>
+      </w:r>
+      <w:bookmarkStart w:id="0" w:name="_GoBack"/>
+      <w:bookmarkEnd w:id="0"/>
+      <w:r>
+        <w:t>ead.</w:t>
+      </w:r>
+      <w:r>
+        <w:rPr>
+          <w:noProof/>
+          <w:lang w:eastAsia="en-GB"/>
+        </w:rPr>
+        <w:drawing>
+          <wp:anchor distT="0" distB="0" distL="114300" distR="114300" simplePos="0" relativeHeight="251668480" behindDoc="0" locked="1" layoutInCell="1" allowOverlap="1">
+            <wp:simplePos x="0" y="0"/>
+            <wp:positionH relativeFrom="column">
+              <wp:posOffset>2880995</wp:posOffset>
+            </wp:positionH>
+            <wp:positionV relativeFrom="paragraph">
+              <wp:posOffset>162560</wp:posOffset>
+            </wp:positionV>
+            <wp:extent cx="2804795" cy="2105025"/>
+            <wp:effectExtent l="0" t="0" r="0" b="9525"/>
+            <wp:wrapSquare wrapText="bothSides"/>
+            <wp:docPr id="3" name="Picture 3"/>
+            <wp:cNvGraphicFramePr>
+              <a:graphicFrameLocks xmlns:a="http://schemas.openxmlformats.org/drawingml/2006/main" noChangeAspect="1"/>
+            </wp:cNvGraphicFramePr>
+            <a:graphic xmlns:a="http://schemas.openxmlformats.org/drawingml/2006/main">
+              <a:graphicData uri="http://schemas.openxmlformats.org/drawingml/2006/picture">
+                <pic:pic xmlns:pic="http://schemas.openxmlformats.org/drawingml/2006/picture">
+                  <pic:nvPicPr>
+                    <pic:cNvPr id="0" name="Img_2404a.jpg"/>
+                    <pic:cNvPicPr/>
+                  </pic:nvPicPr>
+                  <pic:blipFill>
+                    <a:blip r:embed="rId10" cstate="print">
+                      <a:extLst>
+                        <a:ext uri="{28A0092B-C50C-407E-A947-70E740481C1C}">
+                          <a14:useLocalDpi xmlns:a14="http://schemas.microsoft.com/office/drawing/2010/main" val="0"/>
+                        </a:ext>
+                      </a:extLst>
+                    </a:blip>
+                    <a:stretch>
+                      <a:fillRect/>
+                    </a:stretch>
+                  </pic:blipFill>
+                  <pic:spPr>
+                    <a:xfrm>
+                      <a:off x="0" y="0"/>
+                      <a:ext cx="2804795" cy="2105025"/>
+                    </a:xfrm>
+                    <a:prstGeom prst="rect">
+                      <a:avLst/>
+                    </a:prstGeom>
+                  </pic:spPr>
+                </pic:pic>
+              </a:graphicData>
+            </a:graphic>
+            <wp14:sizeRelH relativeFrom="margin">
+              <wp14:pctWidth>0</wp14:pctWidth>
+            </wp14:sizeRelH>
+            <wp14:sizeRelV relativeFrom="margin">
+              <wp14:pctHeight>0</wp14:pctHeight>
+            </wp14:sizeRelV>
+          </wp:anchor>
+        </w:drawing>
       </w:r>
     </w:p>
     <w:p>
@@ -195,7 +264,7 @@
       <w:r>
         <w:br/>
       </w:r>
-      <w:hyperlink r:id="rId9" w:history="1">
+      <w:hyperlink r:id="rId11" w:history="1">
         <w:r>
           <w:rPr>
             <w:rStyle w:val="Hyperlink"/>
@@ -265,7 +334,7 @@
                 <wp:positionV relativeFrom="paragraph">
                   <wp:posOffset>563245</wp:posOffset>
                 </wp:positionV>
-                <wp:extent cx="5972175" cy="5210175"/>
+                <wp:extent cx="5972175" cy="5448300"/>
                 <wp:effectExtent l="0" t="0" r="0" b="0"/>
                 <wp:wrapTopAndBottom/>
                 <wp:docPr id="307" name="Text Box 2"/>
@@ -281,7 +350,7 @@
                       <wps:spPr bwMode="auto">
                         <a:xfrm>
                           <a:off x="0" y="0"/>
-                          <a:ext cx="5972175" cy="5210175"/>
+                          <a:ext cx="5972175" cy="5448300"/>
                         </a:xfrm>
                         <a:prstGeom prst="rect">
                           <a:avLst/>
@@ -642,6 +711,24 @@
                                 <w:szCs w:val="18"/>
                               </w:rPr>
                               <w:t>#define LED8 9</w:t>
+                            </w:r>
+                          </w:p>
+                          <w:p>
+                            <w:pPr>
+                              <w:spacing w:after="0"/>
+                              <w:rPr>
+                                <w:rFonts w:ascii="Courier New" w:hAnsi="Courier New"/>
+                                <w:sz w:val="18"/>
+                                <w:szCs w:val="18"/>
+                              </w:rPr>
+                            </w:pPr>
+                            <w:r>
+                              <w:rPr>
+                                <w:rFonts w:ascii="Courier New" w:hAnsi="Courier New"/>
+                                <w:sz w:val="18"/>
+                                <w:szCs w:val="18"/>
+                              </w:rPr>
+                              <w:t>#define SENSOR 10</w:t>
                             </w:r>
                           </w:p>
                           <w:p>
@@ -1267,7 +1354,7 @@
                 <v:stroke joinstyle="miter"/>
                 <v:path gradientshapeok="t" o:connecttype="rect"/>
               </v:shapetype>
-              <v:shape id="Text Box 2" o:spid="_x0000_s1026" type="#_x0000_t202" style="position:absolute;margin-left:-1.5pt;margin-top:44.35pt;width:470.25pt;height:410.25pt;z-index:251659264;visibility:visible;mso-wrap-style:square;mso-width-percent:0;mso-height-percent:0;mso-wrap-distance-left:9pt;mso-wrap-distance-top:0;mso-wrap-distance-right:9pt;mso-wrap-distance-bottom:0;mso-position-horizontal:absolute;mso-position-horizontal-relative:text;mso-position-vertical:absolute;mso-position-vertical-relative:text;mso-width-percent:0;mso-height-percent:0;mso-width-relative:margin;mso-height-relative:margin;v-text-anchor:top" o:gfxdata="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" filled="f" stroked="f">
+              <v:shape id="Text Box 2" o:spid="_x0000_s1026" type="#_x0000_t202" style="position:absolute;margin-left:-1.5pt;margin-top:44.35pt;width:470.25pt;height:429pt;z-index:251659264;visibility:visible;mso-wrap-style:square;mso-width-percent:0;mso-height-percent:0;mso-wrap-distance-left:9pt;mso-wrap-distance-top:0;mso-wrap-distance-right:9pt;mso-wrap-distance-bottom:0;mso-position-horizontal:absolute;mso-position-horizontal-relative:text;mso-position-vertical:absolute;mso-position-vertical-relative:text;mso-width-percent:0;mso-height-percent:0;mso-width-relative:margin;mso-height-relative:margin;v-text-anchor:top" o:gfxdata="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" filled="f" stroked="f">
                 <v:textbox>
                   <w:txbxContent>
                     <w:p>
@@ -1616,6 +1703,24 @@
                           <w:szCs w:val="18"/>
                         </w:rPr>
                         <w:t>#define LED8 9</w:t>
+                      </w:r>
+                    </w:p>
+                    <w:p>
+                      <w:pPr>
+                        <w:spacing w:after="0"/>
+                        <w:rPr>
+                          <w:rFonts w:ascii="Courier New" w:hAnsi="Courier New"/>
+                          <w:sz w:val="18"/>
+                          <w:szCs w:val="18"/>
+                        </w:rPr>
+                      </w:pPr>
+                      <w:r>
+                        <w:rPr>
+                          <w:rFonts w:ascii="Courier New" w:hAnsi="Courier New"/>
+                          <w:sz w:val="18"/>
+                          <w:szCs w:val="18"/>
+                        </w:rPr>
+                        <w:t>#define SENSOR 10</w:t>
                       </w:r>
                     </w:p>
                     <w:p>
@@ -2227,7 +2332,13 @@
         </mc:AlternateContent>
       </w:r>
       <w:r>
-        <w:t>Here it is. Copy and paste it into the Arduino IDE</w:t>
+        <w:t>Here it is</w:t>
+      </w:r>
+      <w:r>
+        <w:t>, below</w:t>
+      </w:r>
+      <w:r>
+        <w:t>. Copy and paste it into the Arduino IDE</w:t>
       </w:r>
       <w:r>
         <w:t>, replacing the skeleton sketch it gives you to start</w:t>
@@ -2273,14 +2384,27 @@
     <w:p>
       <w:pPr>
         <w:spacing w:after="0"/>
-      </w:pPr>
+        <w:rPr>
+          <w:rFonts w:ascii="Courier New" w:hAnsi="Courier New"/>
+          <w:sz w:val="18"/>
+          <w:szCs w:val="18"/>
+        </w:rPr>
+      </w:pPr>
+    </w:p>
+    <w:p>
+      <w:pPr>
+        <w:spacing w:after="0"/>
+      </w:pPr>
+      <w:r>
+        <w:lastRenderedPageBreak/>
+        <w:t>Alternatively, extract it from StudenFiles.zip (see Introduction), open it with Notepad and copy and paste it from there.</w:t>
+      </w:r>
     </w:p>
     <w:p>
       <w:pPr>
         <w:pStyle w:val="Heading2"/>
       </w:pPr>
       <w:r>
-        <w:lastRenderedPageBreak/>
         <w:t>Understanding it</w:t>
       </w:r>
     </w:p>
@@ -2427,7 +2551,13 @@
       </w:r>
       <w:proofErr w:type="spellEnd"/>
       <w:r>
-        <w:t xml:space="preserve"> into a USB port, and on the Sketch menu select Upload (</w:t>
+        <w:t xml:space="preserve"> into a USB port</w:t>
+      </w:r>
+      <w:r>
+        <w:t xml:space="preserve"> (carefully! See the warning in the Introduction)</w:t>
+      </w:r>
+      <w:r>
+        <w:t>, and on the Sketch menu select Upload (</w:t>
       </w:r>
       <w:r>
         <w:rPr>
@@ -2457,13 +2587,13 @@
       </w:r>
       <w:proofErr w:type="spellEnd"/>
       <w:r>
-        <w:t xml:space="preserve">. At this point, quickly press </w:t>
-      </w:r>
-      <w:r>
-        <w:t>t</w:t>
-      </w:r>
-      <w:r>
-        <w:t xml:space="preserve">he reset button on the </w:t>
+        <w:t xml:space="preserve">. You should </w:t>
+      </w:r>
+      <w:r>
+        <w:t>then</w:t>
+      </w:r>
+      <w:r>
+        <w:t xml:space="preserve"> see it writing the sketch to the </w:t>
       </w:r>
       <w:proofErr w:type="spellStart"/>
       <w:r>
@@ -2471,14 +2601,6 @@
       </w:r>
       <w:proofErr w:type="spellEnd"/>
       <w:r>
-        <w:t xml:space="preserve">. You should now see it writing the sketch to the </w:t>
-      </w:r>
-      <w:proofErr w:type="spellStart"/>
-      <w:r>
-        <w:t>Lightino</w:t>
-      </w:r>
-      <w:proofErr w:type="spellEnd"/>
-      <w:r>
         <w:t xml:space="preserve">, </w:t>
       </w:r>
       <w:proofErr w:type="gramStart"/>
@@ -2487,12 +2609,28 @@
       </w:r>
       <w:proofErr w:type="gramEnd"/>
       <w:r>
-        <w:t xml:space="preserve"> reading it back to check, during each of these, displaying # characters to show progress.</w:t>
+        <w:t xml:space="preserve"> reading it back to check, during each of these, displayin</w:t>
+      </w:r>
+      <w:r>
+        <w:t>g # characters to show progress and flashing 2 red LEDs on the Arduino.</w:t>
       </w:r>
     </w:p>
     <w:p>
       <w:r>
         <w:t>Your sketch should now run! Unplug the USB lead and switch on the switch to make it run from its own battery.</w:t>
+      </w:r>
+    </w:p>
+    <w:p>
+      <w:pPr>
+        <w:pStyle w:val="Heading2"/>
+      </w:pPr>
+      <w:r>
+        <w:t>Going further</w:t>
+      </w:r>
+    </w:p>
+    <w:p>
+      <w:r>
+        <w:t>Can you make it flash one of the other LEDs (or more than one), or flash a different colour, or at a different rate?</w:t>
       </w:r>
     </w:p>
     <w:p>
@@ -2580,7 +2718,7 @@
                     <pic:cNvPicPr/>
                   </pic:nvPicPr>
                   <pic:blipFill>
-                    <a:blip r:embed="rId10" cstate="print">
+                    <a:blip r:embed="rId12" cstate="print">
                       <a:extLst>
                         <a:ext uri="{28A0092B-C50C-407E-A947-70E740481C1C}">
                           <a14:useLocalDpi xmlns:a14="http://schemas.microsoft.com/office/drawing/2010/main" val="0"/>
@@ -2677,7 +2815,13 @@
         <w:t>. You can then activate whichever anodes you like</w:t>
       </w:r>
       <w:r>
-        <w:t xml:space="preserve"> by things like </w:t>
+        <w:t xml:space="preserve"> </w:t>
+      </w:r>
+      <w:r>
+        <w:t>with</w:t>
+      </w:r>
+      <w:r>
+        <w:t xml:space="preserve"> things like </w:t>
       </w:r>
       <w:proofErr w:type="spellStart"/>
       <w:proofErr w:type="gramStart"/>
@@ -2715,6 +2859,64 @@
       </w:r>
     </w:p>
     <w:p>
+      <w:r>
+        <w:t xml:space="preserve">If you want to change the colour from red to another </w:t>
+      </w:r>
+      <w:proofErr w:type="spellStart"/>
+      <w:r>
+        <w:t>color</w:t>
+      </w:r>
+      <w:proofErr w:type="spellEnd"/>
+      <w:r>
+        <w:t xml:space="preserve"> you first of all have to write</w:t>
+      </w:r>
+      <w:r>
+        <w:rPr>
+          <w:rFonts w:ascii="Courier New" w:hAnsi="Courier New" w:cs="Courier New"/>
+          <w:sz w:val="18"/>
+          <w:szCs w:val="18"/>
+        </w:rPr>
+        <w:t xml:space="preserve"> </w:t>
+      </w:r>
+      <w:proofErr w:type="spellStart"/>
+      <w:r>
+        <w:rPr>
+          <w:rFonts w:ascii="Courier New" w:hAnsi="Courier New" w:cs="Courier New"/>
+          <w:sz w:val="18"/>
+          <w:szCs w:val="18"/>
+        </w:rPr>
+        <w:t>digitalWrite</w:t>
+      </w:r>
+      <w:proofErr w:type="spellEnd"/>
+      <w:r>
+        <w:rPr>
+          <w:rFonts w:ascii="Courier New" w:hAnsi="Courier New" w:cs="Courier New"/>
+          <w:sz w:val="18"/>
+          <w:szCs w:val="18"/>
+        </w:rPr>
+        <w:t xml:space="preserve">(RED, </w:t>
+      </w:r>
+      <w:r>
+        <w:rPr>
+          <w:rFonts w:ascii="Courier New" w:hAnsi="Courier New" w:cs="Courier New"/>
+          <w:sz w:val="18"/>
+          <w:szCs w:val="18"/>
+        </w:rPr>
+        <w:t>LOW</w:t>
+      </w:r>
+      <w:r>
+        <w:rPr>
+          <w:rFonts w:ascii="Courier New" w:hAnsi="Courier New" w:cs="Courier New"/>
+          <w:sz w:val="18"/>
+          <w:szCs w:val="18"/>
+        </w:rPr>
+        <w:t>)</w:t>
+      </w:r>
+      <w:r>
+        <w:t>, and in just the same way you can switch individual LEDs off when you no longer want them.</w:t>
+      </w:r>
+    </w:p>
+    <w:p>
       <w:pPr>
         <w:pStyle w:val="Heading2"/>
       </w:pPr>
@@ -2742,7 +2944,13 @@
       </w:r>
       <w:proofErr w:type="gramEnd"/>
       <w:r>
-        <w:t>). We saw that this is called repeatedly for ever, but within it are 3 more loops. We can summarise them in "pseudocode" (pretend computer code just to help us understand what's going on) as follows:</w:t>
+        <w:t>). We saw that this is called repeatedly for ever, but within it are 3 more loops. We can summarise them in "pseudocode" (pretend computer code</w:t>
+      </w:r>
+      <w:r>
+        <w:t>,</w:t>
+      </w:r>
+      <w:r>
+        <w:t xml:space="preserve"> just to help us understand what's going on) as follows:</w:t>
       </w:r>
     </w:p>
     <w:p>
@@ -2966,8 +3174,6 @@
         <w:t>Can you change it to make hollow diamonds?</w:t>
       </w:r>
     </w:p>
-    <w:p/>
-    <w:p/>
     <w:p>
       <w:pPr>
         <w:pStyle w:val="Heading1"/>
@@ -5190,7 +5396,10 @@
         <w:t xml:space="preserve"> Instead, the hardware detects these events and when one of them happens it causes the processor to save where it's got to and what it's doing, execute a small piece of code called an Interrupt Service Routine (or ISR) to save away the incoming data</w:t>
       </w:r>
       <w:r>
-        <w:t xml:space="preserve"> and make a note to itself that there's some data to process when it's got a moment</w:t>
+        <w:t xml:space="preserve"> </w:t>
+      </w:r>
+      <w:r>
+        <w:t>or give the hard disk or the network card the data it's now ready to swallow</w:t>
       </w:r>
       <w:r>
         <w:t xml:space="preserve">, then </w:t>
@@ -5338,15 +5547,15 @@
         <w:spacing w:after="0"/>
         <w:rPr>
           <w:rFonts w:ascii="Courier New" w:hAnsi="Courier New" w:cs="Courier New"/>
-          <w:sz w:val="18"/>
-          <w:szCs w:val="18"/>
-        </w:rPr>
-      </w:pPr>
-      <w:r>
-        <w:rPr>
-          <w:rFonts w:ascii="Courier New" w:hAnsi="Courier New" w:cs="Courier New"/>
-          <w:sz w:val="18"/>
-          <w:szCs w:val="18"/>
+          <w:sz w:val="16"/>
+          <w:szCs w:val="16"/>
+        </w:rPr>
+      </w:pPr>
+      <w:r>
+        <w:rPr>
+          <w:rFonts w:ascii="Courier New" w:hAnsi="Courier New" w:cs="Courier New"/>
+          <w:sz w:val="16"/>
+          <w:szCs w:val="16"/>
         </w:rPr>
         <w:t>// Sensor timings in microseconds</w:t>
       </w:r>
@@ -5356,16 +5565,16 @@
         <w:spacing w:after="0"/>
         <w:rPr>
           <w:rFonts w:ascii="Courier New" w:hAnsi="Courier New" w:cs="Courier New"/>
-          <w:sz w:val="18"/>
-          <w:szCs w:val="18"/>
+          <w:sz w:val="16"/>
+          <w:szCs w:val="16"/>
         </w:rPr>
       </w:pPr>
       <w:proofErr w:type="gramStart"/>
       <w:r>
         <w:rPr>
           <w:rFonts w:ascii="Courier New" w:hAnsi="Courier New" w:cs="Courier New"/>
-          <w:sz w:val="18"/>
-          <w:szCs w:val="18"/>
+          <w:sz w:val="16"/>
+          <w:szCs w:val="16"/>
         </w:rPr>
         <w:t>unsigned</w:t>
       </w:r>
@@ -5373,8 +5582,8 @@
       <w:r>
         <w:rPr>
           <w:rFonts w:ascii="Courier New" w:hAnsi="Courier New" w:cs="Courier New"/>
-          <w:sz w:val="18"/>
-          <w:szCs w:val="18"/>
+          <w:sz w:val="16"/>
+          <w:szCs w:val="16"/>
         </w:rPr>
         <w:t xml:space="preserve"> long </w:t>
       </w:r>
@@ -5382,8 +5591,8 @@
       <w:r>
         <w:rPr>
           <w:rFonts w:ascii="Courier New" w:hAnsi="Courier New" w:cs="Courier New"/>
-          <w:sz w:val="18"/>
-          <w:szCs w:val="18"/>
+          <w:sz w:val="16"/>
+          <w:szCs w:val="16"/>
         </w:rPr>
         <w:t>curTime</w:t>
       </w:r>
@@ -5391,10 +5600,10 @@
       <w:r>
         <w:rPr>
           <w:rFonts w:ascii="Courier New" w:hAnsi="Courier New" w:cs="Courier New"/>
-          <w:sz w:val="18"/>
-          <w:szCs w:val="18"/>
-        </w:rPr>
-        <w:t>;    // Most recent sensor detection</w:t>
+          <w:sz w:val="16"/>
+          <w:szCs w:val="16"/>
+        </w:rPr>
+        <w:t>;       // Most recent sensor detection</w:t>
       </w:r>
     </w:p>
     <w:p>
@@ -5402,16 +5611,16 @@
         <w:spacing w:after="0"/>
         <w:rPr>
           <w:rFonts w:ascii="Courier New" w:hAnsi="Courier New" w:cs="Courier New"/>
-          <w:sz w:val="18"/>
-          <w:szCs w:val="18"/>
+          <w:sz w:val="16"/>
+          <w:szCs w:val="16"/>
         </w:rPr>
       </w:pPr>
       <w:proofErr w:type="gramStart"/>
       <w:r>
         <w:rPr>
           <w:rFonts w:ascii="Courier New" w:hAnsi="Courier New" w:cs="Courier New"/>
-          <w:sz w:val="18"/>
-          <w:szCs w:val="18"/>
+          <w:sz w:val="16"/>
+          <w:szCs w:val="16"/>
         </w:rPr>
         <w:t>unsigned</w:t>
       </w:r>
@@ -5419,8 +5628,8 @@
       <w:r>
         <w:rPr>
           <w:rFonts w:ascii="Courier New" w:hAnsi="Courier New" w:cs="Courier New"/>
-          <w:sz w:val="18"/>
-          <w:szCs w:val="18"/>
+          <w:sz w:val="16"/>
+          <w:szCs w:val="16"/>
         </w:rPr>
         <w:t xml:space="preserve"> long </w:t>
       </w:r>
@@ -5428,8 +5637,8 @@
       <w:r>
         <w:rPr>
           <w:rFonts w:ascii="Courier New" w:hAnsi="Courier New" w:cs="Courier New"/>
-          <w:sz w:val="18"/>
-          <w:szCs w:val="18"/>
+          <w:sz w:val="16"/>
+          <w:szCs w:val="16"/>
         </w:rPr>
         <w:t>lastTime</w:t>
       </w:r>
@@ -5437,10 +5646,10 @@
       <w:r>
         <w:rPr>
           <w:rFonts w:ascii="Courier New" w:hAnsi="Courier New" w:cs="Courier New"/>
-          <w:sz w:val="18"/>
-          <w:szCs w:val="18"/>
-        </w:rPr>
-        <w:t>;   // Previous sensor detection time</w:t>
+          <w:sz w:val="16"/>
+          <w:szCs w:val="16"/>
+        </w:rPr>
+        <w:t xml:space="preserve"> = 0;  // Previous sensor detection time</w:t>
       </w:r>
     </w:p>
     <w:p>
@@ -5448,16 +5657,16 @@
         <w:spacing w:after="0"/>
         <w:rPr>
           <w:rFonts w:ascii="Courier New" w:hAnsi="Courier New" w:cs="Courier New"/>
-          <w:sz w:val="18"/>
-          <w:szCs w:val="18"/>
+          <w:sz w:val="16"/>
+          <w:szCs w:val="16"/>
         </w:rPr>
       </w:pPr>
       <w:proofErr w:type="gramStart"/>
       <w:r>
         <w:rPr>
           <w:rFonts w:ascii="Courier New" w:hAnsi="Courier New" w:cs="Courier New"/>
-          <w:sz w:val="18"/>
-          <w:szCs w:val="18"/>
+          <w:sz w:val="16"/>
+          <w:szCs w:val="16"/>
         </w:rPr>
         <w:t>unsigned</w:t>
       </w:r>
@@ -5465,8 +5674,8 @@
       <w:r>
         <w:rPr>
           <w:rFonts w:ascii="Courier New" w:hAnsi="Courier New" w:cs="Courier New"/>
-          <w:sz w:val="18"/>
-          <w:szCs w:val="18"/>
+          <w:sz w:val="16"/>
+          <w:szCs w:val="16"/>
         </w:rPr>
         <w:t xml:space="preserve"> long </w:t>
       </w:r>
@@ -5474,8 +5683,8 @@
       <w:r>
         <w:rPr>
           <w:rFonts w:ascii="Courier New" w:hAnsi="Courier New" w:cs="Courier New"/>
-          <w:sz w:val="18"/>
-          <w:szCs w:val="18"/>
+          <w:sz w:val="16"/>
+          <w:szCs w:val="16"/>
         </w:rPr>
         <w:t>revTime</w:t>
       </w:r>
@@ -5483,10 +5692,10 @@
       <w:r>
         <w:rPr>
           <w:rFonts w:ascii="Courier New" w:hAnsi="Courier New" w:cs="Courier New"/>
-          <w:sz w:val="18"/>
-          <w:szCs w:val="18"/>
-        </w:rPr>
-        <w:t>;    // Time for last full rotation</w:t>
+          <w:sz w:val="16"/>
+          <w:szCs w:val="16"/>
+        </w:rPr>
+        <w:t>;       // Time for last full rotation</w:t>
       </w:r>
     </w:p>
     <w:p>
@@ -5494,16 +5703,16 @@
         <w:spacing w:after="0"/>
         <w:rPr>
           <w:rFonts w:ascii="Courier New" w:hAnsi="Courier New" w:cs="Courier New"/>
-          <w:sz w:val="18"/>
-          <w:szCs w:val="18"/>
+          <w:sz w:val="16"/>
+          <w:szCs w:val="16"/>
         </w:rPr>
       </w:pPr>
       <w:proofErr w:type="gramStart"/>
       <w:r>
         <w:rPr>
           <w:rFonts w:ascii="Courier New" w:hAnsi="Courier New" w:cs="Courier New"/>
-          <w:sz w:val="18"/>
-          <w:szCs w:val="18"/>
+          <w:sz w:val="16"/>
+          <w:szCs w:val="16"/>
         </w:rPr>
         <w:t>unsigned</w:t>
       </w:r>
@@ -5511,8 +5720,8 @@
       <w:r>
         <w:rPr>
           <w:rFonts w:ascii="Courier New" w:hAnsi="Courier New" w:cs="Courier New"/>
-          <w:sz w:val="18"/>
-          <w:szCs w:val="18"/>
+          <w:sz w:val="16"/>
+          <w:szCs w:val="16"/>
         </w:rPr>
         <w:t xml:space="preserve"> long </w:t>
       </w:r>
@@ -5520,8 +5729,8 @@
       <w:r>
         <w:rPr>
           <w:rFonts w:ascii="Courier New" w:hAnsi="Courier New" w:cs="Courier New"/>
-          <w:sz w:val="18"/>
-          <w:szCs w:val="18"/>
+          <w:sz w:val="16"/>
+          <w:szCs w:val="16"/>
         </w:rPr>
         <w:t>dwellTime</w:t>
       </w:r>
@@ -5529,10 +5738,10 @@
       <w:r>
         <w:rPr>
           <w:rFonts w:ascii="Courier New" w:hAnsi="Courier New" w:cs="Courier New"/>
-          <w:sz w:val="18"/>
-          <w:szCs w:val="18"/>
-        </w:rPr>
-        <w:t>;  // Time between LED changes (based on rotation speed)</w:t>
+          <w:sz w:val="16"/>
+          <w:szCs w:val="16"/>
+        </w:rPr>
+        <w:t>;     // Time between LED changes (based on rotation speed)</w:t>
       </w:r>
     </w:p>
     <w:p>
@@ -5540,8 +5749,8 @@
         <w:spacing w:after="0"/>
         <w:rPr>
           <w:rFonts w:ascii="Courier New" w:hAnsi="Courier New" w:cs="Courier New"/>
-          <w:sz w:val="18"/>
-          <w:szCs w:val="18"/>
+          <w:sz w:val="16"/>
+          <w:szCs w:val="16"/>
         </w:rPr>
       </w:pPr>
       <w:proofErr w:type="spellStart"/>
@@ -5549,8 +5758,8 @@
       <w:r>
         <w:rPr>
           <w:rFonts w:ascii="Courier New" w:hAnsi="Courier New" w:cs="Courier New"/>
-          <w:sz w:val="18"/>
-          <w:szCs w:val="18"/>
+          <w:sz w:val="16"/>
+          <w:szCs w:val="16"/>
         </w:rPr>
         <w:t>int</w:t>
       </w:r>
@@ -5559,8 +5768,8 @@
       <w:r>
         <w:rPr>
           <w:rFonts w:ascii="Courier New" w:hAnsi="Courier New" w:cs="Courier New"/>
-          <w:sz w:val="18"/>
-          <w:szCs w:val="18"/>
+          <w:sz w:val="16"/>
+          <w:szCs w:val="16"/>
         </w:rPr>
         <w:t xml:space="preserve"> </w:t>
       </w:r>
@@ -5568,8 +5777,8 @@
       <w:r>
         <w:rPr>
           <w:rFonts w:ascii="Courier New" w:hAnsi="Courier New" w:cs="Courier New"/>
-          <w:sz w:val="18"/>
-          <w:szCs w:val="18"/>
+          <w:sz w:val="16"/>
+          <w:szCs w:val="16"/>
         </w:rPr>
         <w:t>dwellDegrees</w:t>
       </w:r>
@@ -5577,10 +5786,10 @@
       <w:r>
         <w:rPr>
           <w:rFonts w:ascii="Courier New" w:hAnsi="Courier New" w:cs="Courier New"/>
-          <w:sz w:val="18"/>
-          <w:szCs w:val="18"/>
-        </w:rPr>
-        <w:t xml:space="preserve"> = 4;     // Degrees of rotation between pixels</w:t>
+          <w:sz w:val="16"/>
+          <w:szCs w:val="16"/>
+        </w:rPr>
+        <w:t xml:space="preserve"> = 4;        // Degrees of rotation between pixels</w:t>
       </w:r>
     </w:p>
     <w:p>
@@ -5588,8 +5797,8 @@
         <w:spacing w:after="0"/>
         <w:rPr>
           <w:rFonts w:ascii="Courier New" w:hAnsi="Courier New" w:cs="Courier New"/>
-          <w:sz w:val="18"/>
-          <w:szCs w:val="18"/>
+          <w:sz w:val="16"/>
+          <w:szCs w:val="16"/>
         </w:rPr>
       </w:pPr>
     </w:p>
@@ -5598,8 +5807,8 @@
         <w:spacing w:after="0"/>
         <w:rPr>
           <w:rFonts w:ascii="Courier New" w:hAnsi="Courier New" w:cs="Courier New"/>
-          <w:sz w:val="18"/>
-          <w:szCs w:val="18"/>
+          <w:sz w:val="16"/>
+          <w:szCs w:val="16"/>
         </w:rPr>
       </w:pPr>
       <w:proofErr w:type="spellStart"/>
@@ -5607,8 +5816,8 @@
       <w:r>
         <w:rPr>
           <w:rFonts w:ascii="Courier New" w:hAnsi="Courier New" w:cs="Courier New"/>
-          <w:sz w:val="18"/>
-          <w:szCs w:val="18"/>
+          <w:sz w:val="16"/>
+          <w:szCs w:val="16"/>
         </w:rPr>
         <w:t>int</w:t>
       </w:r>
@@ -5617,10 +5826,10 @@
       <w:r>
         <w:rPr>
           <w:rFonts w:ascii="Courier New" w:hAnsi="Courier New" w:cs="Courier New"/>
-          <w:sz w:val="18"/>
-          <w:szCs w:val="18"/>
-        </w:rPr>
-        <w:t xml:space="preserve"> revolutions;          // Total number of revolutions, in case we want to know</w:t>
+          <w:sz w:val="16"/>
+          <w:szCs w:val="16"/>
+        </w:rPr>
+        <w:t xml:space="preserve"> revolutions;             // Total number of revolutions, in case we want to know</w:t>
       </w:r>
     </w:p>
     <w:p>
@@ -5628,8 +5837,8 @@
         <w:spacing w:after="0"/>
         <w:rPr>
           <w:rFonts w:ascii="Courier New" w:hAnsi="Courier New" w:cs="Courier New"/>
-          <w:sz w:val="18"/>
-          <w:szCs w:val="18"/>
+          <w:sz w:val="16"/>
+          <w:szCs w:val="16"/>
         </w:rPr>
       </w:pPr>
       <w:proofErr w:type="spellStart"/>
@@ -5637,8 +5846,8 @@
       <w:r>
         <w:rPr>
           <w:rFonts w:ascii="Courier New" w:hAnsi="Courier New" w:cs="Courier New"/>
-          <w:sz w:val="18"/>
-          <w:szCs w:val="18"/>
+          <w:sz w:val="16"/>
+          <w:szCs w:val="16"/>
         </w:rPr>
         <w:t>boolean</w:t>
       </w:r>
@@ -5647,18 +5856,10 @@
       <w:r>
         <w:rPr>
           <w:rFonts w:ascii="Courier New" w:hAnsi="Courier New" w:cs="Courier New"/>
-          <w:sz w:val="18"/>
-          <w:szCs w:val="18"/>
-        </w:rPr>
-        <w:t xml:space="preserve"> flag = false;</w:t>
-      </w:r>
-      <w:r>
-        <w:rPr>
-          <w:rFonts w:ascii="Courier New" w:hAnsi="Courier New" w:cs="Courier New"/>
-          <w:sz w:val="18"/>
-          <w:szCs w:val="18"/>
-        </w:rPr>
-        <w:t xml:space="preserve">     // Set by the ISR</w:t>
+          <w:sz w:val="16"/>
+          <w:szCs w:val="16"/>
+        </w:rPr>
+        <w:t xml:space="preserve"> flag = false;        // Set by the ISR</w:t>
       </w:r>
     </w:p>
     <w:p>
@@ -5666,8 +5867,8 @@
         <w:spacing w:after="0"/>
         <w:rPr>
           <w:rFonts w:ascii="Courier New" w:hAnsi="Courier New" w:cs="Courier New"/>
-          <w:sz w:val="18"/>
-          <w:szCs w:val="18"/>
+          <w:sz w:val="16"/>
+          <w:szCs w:val="16"/>
         </w:rPr>
       </w:pPr>
       <w:proofErr w:type="spellStart"/>
@@ -5675,8 +5876,8 @@
       <w:r>
         <w:rPr>
           <w:rFonts w:ascii="Courier New" w:hAnsi="Courier New" w:cs="Courier New"/>
-          <w:sz w:val="18"/>
-          <w:szCs w:val="18"/>
+          <w:sz w:val="16"/>
+          <w:szCs w:val="16"/>
         </w:rPr>
         <w:t>boolean</w:t>
       </w:r>
@@ -5685,18 +5886,10 @@
       <w:r>
         <w:rPr>
           <w:rFonts w:ascii="Courier New" w:hAnsi="Courier New" w:cs="Courier New"/>
-          <w:sz w:val="18"/>
-          <w:szCs w:val="18"/>
-        </w:rPr>
-        <w:t xml:space="preserve"> overrun = false;</w:t>
-      </w:r>
-      <w:r>
-        <w:rPr>
-          <w:rFonts w:ascii="Courier New" w:hAnsi="Courier New" w:cs="Courier New"/>
-          <w:sz w:val="18"/>
-          <w:szCs w:val="18"/>
-        </w:rPr>
-        <w:t xml:space="preserve">  // Set if we didn't respond to flag being set soon enough</w:t>
+          <w:sz w:val="16"/>
+          <w:szCs w:val="16"/>
+        </w:rPr>
+        <w:t xml:space="preserve"> overrun = false;     // Overrun flag</w:t>
       </w:r>
     </w:p>
     <w:p>
@@ -5821,69 +6014,69 @@
           <w:rFonts w:ascii="Courier New" w:hAnsi="Courier New" w:cs="Courier New"/>
           <w:sz w:val="18"/>
           <w:szCs w:val="18"/>
+        </w:rPr>
+        <w:t xml:space="preserve">  </w:t>
+      </w:r>
+      <w:r>
+        <w:rPr>
+          <w:rFonts w:ascii="Courier New" w:hAnsi="Courier New" w:cs="Courier New"/>
+          <w:sz w:val="18"/>
+          <w:szCs w:val="18"/>
+          <w:lang w:val="fr-FR"/>
+        </w:rPr>
+        <w:t>PCICR |= (1&lt;&lt;PCIE0);   //</w:t>
+      </w:r>
+      <w:proofErr w:type="spellStart"/>
+      <w:r>
+        <w:rPr>
+          <w:rFonts w:ascii="Courier New" w:hAnsi="Courier New" w:cs="Courier New"/>
+          <w:sz w:val="18"/>
+          <w:szCs w:val="18"/>
+          <w:lang w:val="fr-FR"/>
+        </w:rPr>
+        <w:t>Enable</w:t>
+      </w:r>
+      <w:proofErr w:type="spellEnd"/>
+      <w:r>
+        <w:rPr>
+          <w:rFonts w:ascii="Courier New" w:hAnsi="Courier New" w:cs="Courier New"/>
+          <w:sz w:val="18"/>
+          <w:szCs w:val="18"/>
+          <w:lang w:val="fr-FR"/>
+        </w:rPr>
+        <w:t xml:space="preserve"> Pin change </w:t>
+      </w:r>
+      <w:proofErr w:type="spellStart"/>
+      <w:r>
+        <w:rPr>
+          <w:rFonts w:ascii="Courier New" w:hAnsi="Courier New" w:cs="Courier New"/>
+          <w:sz w:val="18"/>
+          <w:szCs w:val="18"/>
+          <w:lang w:val="fr-FR"/>
+        </w:rPr>
+        <w:t>interrupt</w:t>
+      </w:r>
+      <w:proofErr w:type="spellEnd"/>
+    </w:p>
+    <w:p>
+      <w:pPr>
+        <w:spacing w:after="0"/>
+        <w:rPr>
+          <w:rFonts w:ascii="Courier New" w:hAnsi="Courier New" w:cs="Courier New"/>
+          <w:sz w:val="18"/>
+          <w:szCs w:val="18"/>
+        </w:rPr>
+      </w:pPr>
+      <w:r>
+        <w:rPr>
+          <w:rFonts w:ascii="Courier New" w:hAnsi="Courier New" w:cs="Courier New"/>
+          <w:sz w:val="18"/>
+          <w:szCs w:val="18"/>
+          <w:lang w:val="fr-FR"/>
         </w:rPr>
         <w:lastRenderedPageBreak/>
         <w:t xml:space="preserve">  </w:t>
       </w:r>
-      <w:r>
-        <w:rPr>
-          <w:rFonts w:ascii="Courier New" w:hAnsi="Courier New" w:cs="Courier New"/>
-          <w:sz w:val="18"/>
-          <w:szCs w:val="18"/>
-          <w:lang w:val="fr-FR"/>
-        </w:rPr>
-        <w:t>PCICR |= (1&lt;&lt;PCIE0);   //</w:t>
-      </w:r>
-      <w:proofErr w:type="spellStart"/>
-      <w:r>
-        <w:rPr>
-          <w:rFonts w:ascii="Courier New" w:hAnsi="Courier New" w:cs="Courier New"/>
-          <w:sz w:val="18"/>
-          <w:szCs w:val="18"/>
-          <w:lang w:val="fr-FR"/>
-        </w:rPr>
-        <w:t>Enable</w:t>
-      </w:r>
-      <w:proofErr w:type="spellEnd"/>
-      <w:r>
-        <w:rPr>
-          <w:rFonts w:ascii="Courier New" w:hAnsi="Courier New" w:cs="Courier New"/>
-          <w:sz w:val="18"/>
-          <w:szCs w:val="18"/>
-          <w:lang w:val="fr-FR"/>
-        </w:rPr>
-        <w:t xml:space="preserve"> Pin change </w:t>
-      </w:r>
-      <w:proofErr w:type="spellStart"/>
-      <w:r>
-        <w:rPr>
-          <w:rFonts w:ascii="Courier New" w:hAnsi="Courier New" w:cs="Courier New"/>
-          <w:sz w:val="18"/>
-          <w:szCs w:val="18"/>
-          <w:lang w:val="fr-FR"/>
-        </w:rPr>
-        <w:t>interrupt</w:t>
-      </w:r>
-      <w:proofErr w:type="spellEnd"/>
-    </w:p>
-    <w:p>
-      <w:pPr>
-        <w:spacing w:after="0"/>
-        <w:rPr>
-          <w:rFonts w:ascii="Courier New" w:hAnsi="Courier New" w:cs="Courier New"/>
-          <w:sz w:val="18"/>
-          <w:szCs w:val="18"/>
-        </w:rPr>
-      </w:pPr>
-      <w:r>
-        <w:rPr>
-          <w:rFonts w:ascii="Courier New" w:hAnsi="Courier New" w:cs="Courier New"/>
-          <w:sz w:val="18"/>
-          <w:szCs w:val="18"/>
-          <w:lang w:val="fr-FR"/>
-        </w:rPr>
-        <w:t xml:space="preserve">  </w:t>
-      </w:r>
       <w:proofErr w:type="spellStart"/>
       <w:proofErr w:type="gramStart"/>
       <w:r>
@@ -5936,10 +6129,13 @@
       <w:r>
         <w:t xml:space="preserve"> the chip to raise an interrupt whenever a change is detected on pin 10 (known to the chip as PB6), to which the sensor is connected.</w:t>
       </w:r>
-    </w:p>
-    <w:p>
-      <w:r>
-        <w:t>More magic goes at the end of the sketch:</w:t>
+      <w:r>
+        <w:t xml:space="preserve"> </w:t>
+      </w:r>
+    </w:p>
+    <w:p>
+      <w:r>
+        <w:t>More goes at the end of the sketch:</w:t>
       </w:r>
     </w:p>
     <w:p>
@@ -5958,7 +6154,7 @@
           <w:sz w:val="18"/>
           <w:szCs w:val="18"/>
         </w:rPr>
-        <w:t>ISR(</w:t>
+        <w:t>void</w:t>
       </w:r>
       <w:proofErr w:type="gramEnd"/>
       <w:r>
@@ -5967,7 +6163,25 @@
           <w:sz w:val="18"/>
           <w:szCs w:val="18"/>
         </w:rPr>
-        <w:t>PCINT0_vect){  // Sensor input change detected</w:t>
+        <w:t xml:space="preserve"> </w:t>
+      </w:r>
+      <w:proofErr w:type="spellStart"/>
+      <w:r>
+        <w:rPr>
+          <w:rFonts w:ascii="Courier New" w:hAnsi="Courier New" w:cs="Courier New"/>
+          <w:sz w:val="18"/>
+          <w:szCs w:val="18"/>
+        </w:rPr>
+        <w:t>dwellDelay</w:t>
+      </w:r>
+      <w:proofErr w:type="spellEnd"/>
+      <w:r>
+        <w:rPr>
+          <w:rFonts w:ascii="Courier New" w:hAnsi="Courier New" w:cs="Courier New"/>
+          <w:sz w:val="18"/>
+          <w:szCs w:val="18"/>
+        </w:rPr>
+        <w:t xml:space="preserve">(float n){ </w:t>
       </w:r>
     </w:p>
     <w:p>
@@ -5986,400 +6200,6 @@
           <w:szCs w:val="18"/>
         </w:rPr>
         <w:t xml:space="preserve">  </w:t>
-      </w:r>
-      <w:proofErr w:type="gramStart"/>
-      <w:r>
-        <w:rPr>
-          <w:rFonts w:ascii="Courier New" w:hAnsi="Courier New" w:cs="Courier New"/>
-          <w:sz w:val="18"/>
-          <w:szCs w:val="18"/>
-        </w:rPr>
-        <w:t>if</w:t>
-      </w:r>
-      <w:proofErr w:type="gramEnd"/>
-      <w:r>
-        <w:rPr>
-          <w:rFonts w:ascii="Courier New" w:hAnsi="Courier New" w:cs="Courier New"/>
-          <w:sz w:val="18"/>
-          <w:szCs w:val="18"/>
-        </w:rPr>
-        <w:t xml:space="preserve"> (!</w:t>
-      </w:r>
-      <w:proofErr w:type="spellStart"/>
-      <w:r>
-        <w:rPr>
-          <w:rFonts w:ascii="Courier New" w:hAnsi="Courier New" w:cs="Courier New"/>
-          <w:sz w:val="18"/>
-          <w:szCs w:val="18"/>
-        </w:rPr>
-        <w:t>digitalRead</w:t>
-      </w:r>
-      <w:proofErr w:type="spellEnd"/>
-      <w:r>
-        <w:rPr>
-          <w:rFonts w:ascii="Courier New" w:hAnsi="Courier New" w:cs="Courier New"/>
-          <w:sz w:val="18"/>
-          <w:szCs w:val="18"/>
-        </w:rPr>
-        <w:t>(SENSOR)){</w:t>
-      </w:r>
-    </w:p>
-    <w:p>
-      <w:pPr>
-        <w:spacing w:after="0"/>
-        <w:rPr>
-          <w:rFonts w:ascii="Courier New" w:hAnsi="Courier New" w:cs="Courier New"/>
-          <w:sz w:val="18"/>
-          <w:szCs w:val="18"/>
-        </w:rPr>
-      </w:pPr>
-      <w:r>
-        <w:rPr>
-          <w:rFonts w:ascii="Courier New" w:hAnsi="Courier New" w:cs="Courier New"/>
-          <w:sz w:val="18"/>
-          <w:szCs w:val="18"/>
-        </w:rPr>
-        <w:t xml:space="preserve">    </w:t>
-      </w:r>
-      <w:proofErr w:type="gramStart"/>
-      <w:r>
-        <w:rPr>
-          <w:rFonts w:ascii="Courier New" w:hAnsi="Courier New" w:cs="Courier New"/>
-          <w:sz w:val="18"/>
-          <w:szCs w:val="18"/>
-        </w:rPr>
-        <w:t>overrun</w:t>
-      </w:r>
-      <w:proofErr w:type="gramEnd"/>
-      <w:r>
-        <w:rPr>
-          <w:rFonts w:ascii="Courier New" w:hAnsi="Courier New" w:cs="Courier New"/>
-          <w:sz w:val="18"/>
-          <w:szCs w:val="18"/>
-        </w:rPr>
-        <w:t xml:space="preserve"> = flag; // If flag is still set from last time, indicate an over-run</w:t>
-      </w:r>
-    </w:p>
-    <w:p>
-      <w:pPr>
-        <w:spacing w:after="0"/>
-        <w:rPr>
-          <w:rFonts w:ascii="Courier New" w:hAnsi="Courier New" w:cs="Courier New"/>
-          <w:sz w:val="18"/>
-          <w:szCs w:val="18"/>
-        </w:rPr>
-      </w:pPr>
-      <w:r>
-        <w:rPr>
-          <w:rFonts w:ascii="Courier New" w:hAnsi="Courier New" w:cs="Courier New"/>
-          <w:sz w:val="18"/>
-          <w:szCs w:val="18"/>
-        </w:rPr>
-        <w:t xml:space="preserve">    </w:t>
-      </w:r>
-      <w:proofErr w:type="gramStart"/>
-      <w:r>
-        <w:rPr>
-          <w:rFonts w:ascii="Courier New" w:hAnsi="Courier New" w:cs="Courier New"/>
-          <w:sz w:val="18"/>
-          <w:szCs w:val="18"/>
-        </w:rPr>
-        <w:t>flag</w:t>
-      </w:r>
-      <w:proofErr w:type="gramEnd"/>
-      <w:r>
-        <w:rPr>
-          <w:rFonts w:ascii="Courier New" w:hAnsi="Courier New" w:cs="Courier New"/>
-          <w:sz w:val="18"/>
-          <w:szCs w:val="18"/>
-        </w:rPr>
-        <w:t xml:space="preserve"> = true;</w:t>
-      </w:r>
-    </w:p>
-    <w:p>
-      <w:pPr>
-        <w:spacing w:after="0"/>
-        <w:rPr>
-          <w:rFonts w:ascii="Courier New" w:hAnsi="Courier New" w:cs="Courier New"/>
-          <w:sz w:val="18"/>
-          <w:szCs w:val="18"/>
-        </w:rPr>
-      </w:pPr>
-      <w:r>
-        <w:rPr>
-          <w:rFonts w:ascii="Courier New" w:hAnsi="Courier New" w:cs="Courier New"/>
-          <w:sz w:val="18"/>
-          <w:szCs w:val="18"/>
-        </w:rPr>
-        <w:t xml:space="preserve">    </w:t>
-      </w:r>
-      <w:proofErr w:type="gramStart"/>
-      <w:r>
-        <w:rPr>
-          <w:rFonts w:ascii="Courier New" w:hAnsi="Courier New" w:cs="Courier New"/>
-          <w:sz w:val="18"/>
-          <w:szCs w:val="18"/>
-        </w:rPr>
-        <w:t>revolutions</w:t>
-      </w:r>
-      <w:proofErr w:type="gramEnd"/>
-      <w:r>
-        <w:rPr>
-          <w:rFonts w:ascii="Courier New" w:hAnsi="Courier New" w:cs="Courier New"/>
-          <w:sz w:val="18"/>
-          <w:szCs w:val="18"/>
-        </w:rPr>
-        <w:t xml:space="preserve"> += 1;</w:t>
-      </w:r>
-    </w:p>
-    <w:p>
-      <w:pPr>
-        <w:spacing w:after="0"/>
-        <w:rPr>
-          <w:rFonts w:ascii="Courier New" w:hAnsi="Courier New" w:cs="Courier New"/>
-          <w:sz w:val="18"/>
-          <w:szCs w:val="18"/>
-        </w:rPr>
-      </w:pPr>
-      <w:r>
-        <w:rPr>
-          <w:rFonts w:ascii="Courier New" w:hAnsi="Courier New" w:cs="Courier New"/>
-          <w:sz w:val="18"/>
-          <w:szCs w:val="18"/>
-        </w:rPr>
-        <w:t xml:space="preserve">  }</w:t>
-      </w:r>
-    </w:p>
-    <w:p>
-      <w:pPr>
-        <w:spacing w:after="0"/>
-        <w:rPr>
-          <w:rFonts w:ascii="Courier New" w:hAnsi="Courier New" w:cs="Courier New"/>
-          <w:sz w:val="18"/>
-          <w:szCs w:val="18"/>
-        </w:rPr>
-      </w:pPr>
-      <w:r>
-        <w:rPr>
-          <w:rFonts w:ascii="Courier New" w:hAnsi="Courier New" w:cs="Courier New"/>
-          <w:sz w:val="18"/>
-          <w:szCs w:val="18"/>
-        </w:rPr>
-        <w:t>}</w:t>
-      </w:r>
-    </w:p>
-    <w:p>
-      <w:pPr>
-        <w:spacing w:after="0"/>
-        <w:rPr>
-          <w:rFonts w:ascii="Courier New" w:hAnsi="Courier New" w:cs="Courier New"/>
-          <w:sz w:val="18"/>
-          <w:szCs w:val="18"/>
-        </w:rPr>
-      </w:pPr>
-    </w:p>
-    <w:p>
-      <w:r>
-        <w:t xml:space="preserve">This is the interrupt service routine, called whenever an interrupt is raised by a change in the sensor output. If the sensor now reads false it sets a flag for the code in </w:t>
-      </w:r>
-      <w:proofErr w:type="gramStart"/>
-      <w:r>
-        <w:rPr>
-          <w:rFonts w:ascii="Courier New" w:hAnsi="Courier New" w:cs="Courier New"/>
-          <w:sz w:val="18"/>
-          <w:szCs w:val="18"/>
-        </w:rPr>
-        <w:t>loop(</w:t>
-      </w:r>
-      <w:proofErr w:type="gramEnd"/>
-      <w:r>
-        <w:rPr>
-          <w:rFonts w:ascii="Courier New" w:hAnsi="Courier New" w:cs="Courier New"/>
-          <w:sz w:val="18"/>
-          <w:szCs w:val="18"/>
-        </w:rPr>
-        <w:t xml:space="preserve">) </w:t>
-      </w:r>
-      <w:r>
-        <w:t xml:space="preserve">to act on, but first sets the </w:t>
-      </w:r>
-      <w:proofErr w:type="spellStart"/>
-      <w:r>
-        <w:t>boolean</w:t>
-      </w:r>
-      <w:proofErr w:type="spellEnd"/>
-      <w:r>
-        <w:t xml:space="preserve"> </w:t>
-      </w:r>
-      <w:r>
-        <w:rPr>
-          <w:rFonts w:ascii="Courier New" w:hAnsi="Courier New" w:cs="Courier New"/>
-          <w:sz w:val="18"/>
-          <w:szCs w:val="18"/>
-        </w:rPr>
-        <w:t>overrun</w:t>
-      </w:r>
-      <w:r>
-        <w:t xml:space="preserve"> if </w:t>
-      </w:r>
-      <w:r>
-        <w:rPr>
-          <w:rFonts w:ascii="Courier New" w:hAnsi="Courier New" w:cs="Courier New"/>
-          <w:sz w:val="18"/>
-          <w:szCs w:val="18"/>
-        </w:rPr>
-        <w:t>loop()</w:t>
-      </w:r>
-      <w:r>
-        <w:t xml:space="preserve"> hadn't got around to resetting the flag yet.</w:t>
-      </w:r>
-    </w:p>
-    <w:p>
-      <w:r>
-        <w:t>A</w:t>
-      </w:r>
-      <w:r>
-        <w:t>t the start of</w:t>
-      </w:r>
-      <w:r>
-        <w:t xml:space="preserve"> </w:t>
-      </w:r>
-      <w:proofErr w:type="gramStart"/>
-      <w:r>
-        <w:t>loop(</w:t>
-      </w:r>
-      <w:proofErr w:type="gramEnd"/>
-      <w:r>
-        <w:t>)</w:t>
-      </w:r>
-      <w:r>
-        <w:t xml:space="preserve"> we need to add:</w:t>
-      </w:r>
-    </w:p>
-    <w:p>
-      <w:pPr>
-        <w:spacing w:after="0"/>
-        <w:rPr>
-          <w:rFonts w:ascii="Courier New" w:hAnsi="Courier New" w:cs="Courier New"/>
-          <w:sz w:val="18"/>
-          <w:szCs w:val="18"/>
-        </w:rPr>
-      </w:pPr>
-      <w:r>
-        <w:rPr>
-          <w:rFonts w:ascii="Courier New" w:hAnsi="Courier New" w:cs="Courier New"/>
-          <w:sz w:val="18"/>
-          <w:szCs w:val="18"/>
-        </w:rPr>
-        <w:t xml:space="preserve">  </w:t>
-      </w:r>
-      <w:proofErr w:type="gramStart"/>
-      <w:r>
-        <w:rPr>
-          <w:rFonts w:ascii="Courier New" w:hAnsi="Courier New" w:cs="Courier New"/>
-          <w:sz w:val="18"/>
-          <w:szCs w:val="18"/>
-        </w:rPr>
-        <w:t>if</w:t>
-      </w:r>
-      <w:proofErr w:type="gramEnd"/>
-      <w:r>
-        <w:rPr>
-          <w:rFonts w:ascii="Courier New" w:hAnsi="Courier New" w:cs="Courier New"/>
-          <w:sz w:val="18"/>
-          <w:szCs w:val="18"/>
-        </w:rPr>
-        <w:t xml:space="preserve"> (overrun) flag = false; // Last rotation over-ran? Wait for next</w:t>
-      </w:r>
-    </w:p>
-    <w:p>
-      <w:pPr>
-        <w:spacing w:after="0"/>
-        <w:rPr>
-          <w:rFonts w:ascii="Courier New" w:hAnsi="Courier New" w:cs="Courier New"/>
-          <w:sz w:val="18"/>
-          <w:szCs w:val="18"/>
-        </w:rPr>
-      </w:pPr>
-      <w:r>
-        <w:rPr>
-          <w:rFonts w:ascii="Courier New" w:hAnsi="Courier New" w:cs="Courier New"/>
-          <w:sz w:val="18"/>
-          <w:szCs w:val="18"/>
-        </w:rPr>
-        <w:t xml:space="preserve">  </w:t>
-      </w:r>
-      <w:proofErr w:type="gramStart"/>
-      <w:r>
-        <w:rPr>
-          <w:rFonts w:ascii="Courier New" w:hAnsi="Courier New" w:cs="Courier New"/>
-          <w:sz w:val="18"/>
-          <w:szCs w:val="18"/>
-        </w:rPr>
-        <w:t>if</w:t>
-      </w:r>
-      <w:proofErr w:type="gramEnd"/>
-      <w:r>
-        <w:rPr>
-          <w:rFonts w:ascii="Courier New" w:hAnsi="Courier New" w:cs="Courier New"/>
-          <w:sz w:val="18"/>
-          <w:szCs w:val="18"/>
-        </w:rPr>
-        <w:t xml:space="preserve"> (flag){  </w:t>
-      </w:r>
-    </w:p>
-    <w:p>
-      <w:pPr>
-        <w:spacing w:after="0"/>
-        <w:rPr>
-          <w:rFonts w:ascii="Courier New" w:hAnsi="Courier New" w:cs="Courier New"/>
-          <w:sz w:val="18"/>
-          <w:szCs w:val="18"/>
-        </w:rPr>
-      </w:pPr>
-      <w:r>
-        <w:rPr>
-          <w:rFonts w:ascii="Courier New" w:hAnsi="Courier New" w:cs="Courier New"/>
-          <w:sz w:val="18"/>
-          <w:szCs w:val="18"/>
-        </w:rPr>
-        <w:t xml:space="preserve">    </w:t>
-      </w:r>
-      <w:proofErr w:type="gramStart"/>
-      <w:r>
-        <w:rPr>
-          <w:rFonts w:ascii="Courier New" w:hAnsi="Courier New" w:cs="Courier New"/>
-          <w:sz w:val="18"/>
-          <w:szCs w:val="18"/>
-        </w:rPr>
-        <w:t>flag=</w:t>
-      </w:r>
-      <w:proofErr w:type="gramEnd"/>
-      <w:r>
-        <w:rPr>
-          <w:rFonts w:ascii="Courier New" w:hAnsi="Courier New" w:cs="Courier New"/>
-          <w:sz w:val="18"/>
-          <w:szCs w:val="18"/>
-        </w:rPr>
-        <w:t>false;</w:t>
-      </w:r>
-    </w:p>
-    <w:p>
-      <w:pPr>
-        <w:spacing w:after="0"/>
-        <w:rPr>
-          <w:rFonts w:ascii="Courier New" w:hAnsi="Courier New" w:cs="Courier New"/>
-          <w:sz w:val="18"/>
-          <w:szCs w:val="18"/>
-        </w:rPr>
-      </w:pPr>
-      <w:r>
-        <w:rPr>
-          <w:rFonts w:ascii="Courier New" w:hAnsi="Courier New" w:cs="Courier New"/>
-          <w:sz w:val="18"/>
-          <w:szCs w:val="18"/>
-        </w:rPr>
-        <w:t xml:space="preserve">    </w:t>
       </w:r>
       <w:proofErr w:type="spellStart"/>
       <w:proofErr w:type="gramStart"/>
@@ -6389,6 +6209,378 @@
           <w:sz w:val="18"/>
           <w:szCs w:val="18"/>
         </w:rPr>
+        <w:t>delayMicroseconds</w:t>
+      </w:r>
+      <w:proofErr w:type="spellEnd"/>
+      <w:r>
+        <w:rPr>
+          <w:rFonts w:ascii="Courier New" w:hAnsi="Courier New" w:cs="Courier New"/>
+          <w:sz w:val="18"/>
+          <w:szCs w:val="18"/>
+        </w:rPr>
+        <w:t>(</w:t>
+      </w:r>
+      <w:proofErr w:type="spellStart"/>
+      <w:proofErr w:type="gramEnd"/>
+      <w:r>
+        <w:rPr>
+          <w:rFonts w:ascii="Courier New" w:hAnsi="Courier New" w:cs="Courier New"/>
+          <w:sz w:val="18"/>
+          <w:szCs w:val="18"/>
+        </w:rPr>
+        <w:t>dwellTime</w:t>
+      </w:r>
+      <w:proofErr w:type="spellEnd"/>
+      <w:r>
+        <w:rPr>
+          <w:rFonts w:ascii="Courier New" w:hAnsi="Courier New" w:cs="Courier New"/>
+          <w:sz w:val="18"/>
+          <w:szCs w:val="18"/>
+        </w:rPr>
+        <w:t xml:space="preserve"> * n);</w:t>
+      </w:r>
+    </w:p>
+    <w:p>
+      <w:pPr>
+        <w:spacing w:after="0"/>
+        <w:rPr>
+          <w:rFonts w:ascii="Courier New" w:hAnsi="Courier New" w:cs="Courier New"/>
+          <w:sz w:val="18"/>
+          <w:szCs w:val="18"/>
+        </w:rPr>
+      </w:pPr>
+      <w:r>
+        <w:rPr>
+          <w:rFonts w:ascii="Courier New" w:hAnsi="Courier New" w:cs="Courier New"/>
+          <w:sz w:val="18"/>
+          <w:szCs w:val="18"/>
+        </w:rPr>
+        <w:t>}</w:t>
+      </w:r>
+    </w:p>
+    <w:p>
+      <w:pPr>
+        <w:spacing w:after="0"/>
+        <w:rPr>
+          <w:rFonts w:ascii="Courier New" w:hAnsi="Courier New" w:cs="Courier New"/>
+          <w:sz w:val="18"/>
+          <w:szCs w:val="18"/>
+        </w:rPr>
+      </w:pPr>
+    </w:p>
+    <w:p>
+      <w:r>
+        <w:t>That simply delay</w:t>
+      </w:r>
+      <w:r>
+        <w:t>s for the</w:t>
+      </w:r>
+      <w:r>
+        <w:t xml:space="preserve"> time </w:t>
+      </w:r>
+      <w:r>
+        <w:t>to draw a pixel</w:t>
+      </w:r>
+      <w:r>
+        <w:t>, with the option of scaling it a bit bigger</w:t>
+      </w:r>
+      <w:r>
+        <w:t xml:space="preserve"> or smaller by giving a value n greater or less than 1.</w:t>
+      </w:r>
+    </w:p>
+    <w:p>
+      <w:r>
+        <w:t xml:space="preserve">If previously you used </w:t>
+      </w:r>
+      <w:proofErr w:type="gramStart"/>
+      <w:r>
+        <w:rPr>
+          <w:rFonts w:ascii="Courier New" w:hAnsi="Courier New" w:cs="Courier New"/>
+          <w:sz w:val="18"/>
+          <w:szCs w:val="18"/>
+        </w:rPr>
+        <w:t>delay(</w:t>
+      </w:r>
+      <w:proofErr w:type="gramEnd"/>
+      <w:r>
+        <w:rPr>
+          <w:rFonts w:ascii="Courier New" w:hAnsi="Courier New" w:cs="Courier New"/>
+          <w:sz w:val="18"/>
+          <w:szCs w:val="18"/>
+        </w:rPr>
+        <w:t>)</w:t>
+      </w:r>
+      <w:r>
+        <w:t xml:space="preserve"> to give the time each column is displayed for, you can now change that to </w:t>
+      </w:r>
+      <w:proofErr w:type="spellStart"/>
+      <w:r>
+        <w:rPr>
+          <w:rFonts w:ascii="Courier New" w:hAnsi="Courier New" w:cs="Courier New"/>
+          <w:sz w:val="18"/>
+          <w:szCs w:val="18"/>
+        </w:rPr>
+        <w:t>dwellDelay</w:t>
+      </w:r>
+      <w:proofErr w:type="spellEnd"/>
+      <w:r>
+        <w:rPr>
+          <w:rFonts w:ascii="Courier New" w:hAnsi="Courier New" w:cs="Courier New"/>
+          <w:sz w:val="18"/>
+          <w:szCs w:val="18"/>
+        </w:rPr>
+        <w:t xml:space="preserve">(1) </w:t>
+      </w:r>
+      <w:r>
+        <w:t xml:space="preserve">to give a fixed amount of revolution. Change the 1 to something bigger or smaller (a fraction like 1.5 is fine) to adjust the width, or change he definition of </w:t>
+      </w:r>
+      <w:proofErr w:type="spellStart"/>
+      <w:r>
+        <w:rPr>
+          <w:rFonts w:ascii="Courier New" w:hAnsi="Courier New" w:cs="Courier New"/>
+          <w:sz w:val="18"/>
+          <w:szCs w:val="18"/>
+        </w:rPr>
+        <w:t>dwellDegrees</w:t>
+      </w:r>
+      <w:proofErr w:type="spellEnd"/>
+      <w:r>
+        <w:t xml:space="preserve"> earlier in the sketch to change the width of the whole display.</w:t>
+      </w:r>
+    </w:p>
+    <w:p>
+      <w:r>
+        <w:t>Also at the end of th</w:t>
+      </w:r>
+      <w:r>
+        <w:t>e sketch, some more magic is needed:</w:t>
+      </w:r>
+    </w:p>
+    <w:p>
+      <w:pPr>
+        <w:spacing w:after="0"/>
+        <w:rPr>
+          <w:rFonts w:ascii="Courier New" w:hAnsi="Courier New" w:cs="Courier New"/>
+          <w:sz w:val="18"/>
+          <w:szCs w:val="18"/>
+        </w:rPr>
+      </w:pPr>
+      <w:proofErr w:type="gramStart"/>
+      <w:r>
+        <w:rPr>
+          <w:rFonts w:ascii="Courier New" w:hAnsi="Courier New" w:cs="Courier New"/>
+          <w:sz w:val="18"/>
+          <w:szCs w:val="18"/>
+        </w:rPr>
+        <w:t>ISR(</w:t>
+      </w:r>
+      <w:proofErr w:type="gramEnd"/>
+      <w:r>
+        <w:rPr>
+          <w:rFonts w:ascii="Courier New" w:hAnsi="Courier New" w:cs="Courier New"/>
+          <w:sz w:val="18"/>
+          <w:szCs w:val="18"/>
+        </w:rPr>
+        <w:t>PCINT0_vect){  // Sensor input change detected</w:t>
+      </w:r>
+    </w:p>
+    <w:p>
+      <w:pPr>
+        <w:spacing w:after="0"/>
+        <w:rPr>
+          <w:rFonts w:ascii="Courier New" w:hAnsi="Courier New" w:cs="Courier New"/>
+          <w:sz w:val="18"/>
+          <w:szCs w:val="18"/>
+        </w:rPr>
+      </w:pPr>
+      <w:r>
+        <w:rPr>
+          <w:rFonts w:ascii="Courier New" w:hAnsi="Courier New" w:cs="Courier New"/>
+          <w:sz w:val="18"/>
+          <w:szCs w:val="18"/>
+        </w:rPr>
+        <w:t xml:space="preserve">  </w:t>
+      </w:r>
+      <w:proofErr w:type="gramStart"/>
+      <w:r>
+        <w:rPr>
+          <w:rFonts w:ascii="Courier New" w:hAnsi="Courier New" w:cs="Courier New"/>
+          <w:sz w:val="18"/>
+          <w:szCs w:val="18"/>
+        </w:rPr>
+        <w:t>if</w:t>
+      </w:r>
+      <w:proofErr w:type="gramEnd"/>
+      <w:r>
+        <w:rPr>
+          <w:rFonts w:ascii="Courier New" w:hAnsi="Courier New" w:cs="Courier New"/>
+          <w:sz w:val="18"/>
+          <w:szCs w:val="18"/>
+        </w:rPr>
+        <w:t xml:space="preserve"> (!</w:t>
+      </w:r>
+      <w:proofErr w:type="spellStart"/>
+      <w:r>
+        <w:rPr>
+          <w:rFonts w:ascii="Courier New" w:hAnsi="Courier New" w:cs="Courier New"/>
+          <w:sz w:val="18"/>
+          <w:szCs w:val="18"/>
+        </w:rPr>
+        <w:t>digitalRead</w:t>
+      </w:r>
+      <w:proofErr w:type="spellEnd"/>
+      <w:r>
+        <w:rPr>
+          <w:rFonts w:ascii="Courier New" w:hAnsi="Courier New" w:cs="Courier New"/>
+          <w:sz w:val="18"/>
+          <w:szCs w:val="18"/>
+        </w:rPr>
+        <w:t>(SENSOR)){</w:t>
+      </w:r>
+    </w:p>
+    <w:p>
+      <w:pPr>
+        <w:spacing w:after="0"/>
+        <w:rPr>
+          <w:rFonts w:ascii="Courier New" w:hAnsi="Courier New" w:cs="Courier New"/>
+          <w:sz w:val="18"/>
+          <w:szCs w:val="18"/>
+        </w:rPr>
+      </w:pPr>
+      <w:r>
+        <w:rPr>
+          <w:rFonts w:ascii="Courier New" w:hAnsi="Courier New" w:cs="Courier New"/>
+          <w:sz w:val="18"/>
+          <w:szCs w:val="18"/>
+        </w:rPr>
+        <w:t xml:space="preserve">    </w:t>
+      </w:r>
+      <w:proofErr w:type="gramStart"/>
+      <w:r>
+        <w:rPr>
+          <w:rFonts w:ascii="Courier New" w:hAnsi="Courier New" w:cs="Courier New"/>
+          <w:sz w:val="18"/>
+          <w:szCs w:val="18"/>
+        </w:rPr>
+        <w:t>if</w:t>
+      </w:r>
+      <w:proofErr w:type="gramEnd"/>
+      <w:r>
+        <w:rPr>
+          <w:rFonts w:ascii="Courier New" w:hAnsi="Courier New" w:cs="Courier New"/>
+          <w:sz w:val="18"/>
+          <w:szCs w:val="18"/>
+        </w:rPr>
+        <w:t xml:space="preserve"> (flag) overrun = true;</w:t>
+      </w:r>
+    </w:p>
+    <w:p>
+      <w:pPr>
+        <w:spacing w:after="0"/>
+        <w:rPr>
+          <w:rFonts w:ascii="Courier New" w:hAnsi="Courier New" w:cs="Courier New"/>
+          <w:sz w:val="18"/>
+          <w:szCs w:val="18"/>
+        </w:rPr>
+      </w:pPr>
+      <w:r>
+        <w:rPr>
+          <w:rFonts w:ascii="Courier New" w:hAnsi="Courier New" w:cs="Courier New"/>
+          <w:sz w:val="18"/>
+          <w:szCs w:val="18"/>
+        </w:rPr>
+        <w:t xml:space="preserve">    </w:t>
+      </w:r>
+      <w:proofErr w:type="gramStart"/>
+      <w:r>
+        <w:rPr>
+          <w:rFonts w:ascii="Courier New" w:hAnsi="Courier New" w:cs="Courier New"/>
+          <w:sz w:val="18"/>
+          <w:szCs w:val="18"/>
+        </w:rPr>
+        <w:t>flag</w:t>
+      </w:r>
+      <w:proofErr w:type="gramEnd"/>
+      <w:r>
+        <w:rPr>
+          <w:rFonts w:ascii="Courier New" w:hAnsi="Courier New" w:cs="Courier New"/>
+          <w:sz w:val="18"/>
+          <w:szCs w:val="18"/>
+        </w:rPr>
+        <w:t xml:space="preserve"> = true;</w:t>
+      </w:r>
+    </w:p>
+    <w:p>
+      <w:pPr>
+        <w:spacing w:after="0"/>
+        <w:rPr>
+          <w:rFonts w:ascii="Courier New" w:hAnsi="Courier New" w:cs="Courier New"/>
+          <w:sz w:val="18"/>
+          <w:szCs w:val="18"/>
+        </w:rPr>
+      </w:pPr>
+      <w:r>
+        <w:rPr>
+          <w:rFonts w:ascii="Courier New" w:hAnsi="Courier New" w:cs="Courier New"/>
+          <w:sz w:val="18"/>
+          <w:szCs w:val="18"/>
+        </w:rPr>
+        <w:t xml:space="preserve">    </w:t>
+      </w:r>
+      <w:proofErr w:type="gramStart"/>
+      <w:r>
+        <w:rPr>
+          <w:rFonts w:ascii="Courier New" w:hAnsi="Courier New" w:cs="Courier New"/>
+          <w:sz w:val="18"/>
+          <w:szCs w:val="18"/>
+        </w:rPr>
+        <w:t>revolutions</w:t>
+      </w:r>
+      <w:proofErr w:type="gramEnd"/>
+      <w:r>
+        <w:rPr>
+          <w:rFonts w:ascii="Courier New" w:hAnsi="Courier New" w:cs="Courier New"/>
+          <w:sz w:val="18"/>
+          <w:szCs w:val="18"/>
+        </w:rPr>
+        <w:t xml:space="preserve"> += 1;</w:t>
+      </w:r>
+    </w:p>
+    <w:p>
+      <w:pPr>
+        <w:spacing w:after="0"/>
+        <w:rPr>
+          <w:rFonts w:ascii="Courier New" w:hAnsi="Courier New" w:cs="Courier New"/>
+          <w:sz w:val="18"/>
+          <w:szCs w:val="18"/>
+        </w:rPr>
+      </w:pPr>
+    </w:p>
+    <w:p>
+      <w:pPr>
+        <w:spacing w:after="0"/>
+        <w:rPr>
+          <w:rFonts w:ascii="Courier New" w:hAnsi="Courier New" w:cs="Courier New"/>
+          <w:sz w:val="18"/>
+          <w:szCs w:val="18"/>
+        </w:rPr>
+      </w:pPr>
+      <w:r>
+        <w:rPr>
+          <w:rFonts w:ascii="Courier New" w:hAnsi="Courier New" w:cs="Courier New"/>
+          <w:sz w:val="18"/>
+          <w:szCs w:val="18"/>
+        </w:rPr>
+        <w:t xml:space="preserve">    </w:t>
+      </w:r>
+      <w:proofErr w:type="spellStart"/>
+      <w:proofErr w:type="gramStart"/>
+      <w:r>
+        <w:rPr>
+          <w:rFonts w:ascii="Courier New" w:hAnsi="Courier New" w:cs="Courier New"/>
+          <w:sz w:val="18"/>
+          <w:szCs w:val="18"/>
+        </w:rPr>
         <w:t>curTime</w:t>
       </w:r>
       <w:proofErr w:type="spellEnd"/>
@@ -6437,7 +6629,7 @@
           <w:sz w:val="18"/>
           <w:szCs w:val="18"/>
         </w:rPr>
-        <w:t xml:space="preserve"> =  </w:t>
+        <w:t xml:space="preserve"> = </w:t>
       </w:r>
       <w:proofErr w:type="spellStart"/>
       <w:r>
@@ -6637,6 +6829,275 @@
           <w:sz w:val="18"/>
           <w:szCs w:val="18"/>
         </w:rPr>
+        <w:t xml:space="preserve">  }</w:t>
+      </w:r>
+    </w:p>
+    <w:p>
+      <w:pPr>
+        <w:spacing w:after="0"/>
+        <w:rPr>
+          <w:rFonts w:ascii="Courier New" w:hAnsi="Courier New" w:cs="Courier New"/>
+          <w:sz w:val="18"/>
+          <w:szCs w:val="18"/>
+        </w:rPr>
+      </w:pPr>
+      <w:r>
+        <w:rPr>
+          <w:rFonts w:ascii="Courier New" w:hAnsi="Courier New" w:cs="Courier New"/>
+          <w:sz w:val="18"/>
+          <w:szCs w:val="18"/>
+        </w:rPr>
+        <w:t>}</w:t>
+      </w:r>
+    </w:p>
+    <w:p>
+      <w:pPr>
+        <w:spacing w:after="0"/>
+        <w:rPr>
+          <w:rFonts w:ascii="Courier New" w:hAnsi="Courier New" w:cs="Courier New"/>
+          <w:sz w:val="18"/>
+          <w:szCs w:val="18"/>
+        </w:rPr>
+      </w:pPr>
+    </w:p>
+    <w:p>
+      <w:r>
+        <w:t>This is the interrupt service routine</w:t>
+      </w:r>
+      <w:r>
+        <w:t xml:space="preserve"> or ISR</w:t>
+      </w:r>
+      <w:r>
+        <w:t xml:space="preserve">, called whenever an interrupt is raised by a change in the sensor output. If the sensor now reads false it sets a flag for the code in </w:t>
+      </w:r>
+      <w:proofErr w:type="gramStart"/>
+      <w:r>
+        <w:rPr>
+          <w:rFonts w:ascii="Courier New" w:hAnsi="Courier New" w:cs="Courier New"/>
+          <w:sz w:val="18"/>
+          <w:szCs w:val="18"/>
+        </w:rPr>
+        <w:t>loop(</w:t>
+      </w:r>
+      <w:proofErr w:type="gramEnd"/>
+      <w:r>
+        <w:rPr>
+          <w:rFonts w:ascii="Courier New" w:hAnsi="Courier New" w:cs="Courier New"/>
+          <w:sz w:val="18"/>
+          <w:szCs w:val="18"/>
+        </w:rPr>
+        <w:t xml:space="preserve">) </w:t>
+      </w:r>
+      <w:r>
+        <w:t xml:space="preserve">to act on, but </w:t>
+      </w:r>
+      <w:r>
+        <w:t xml:space="preserve"> if the flag is already set it </w:t>
+      </w:r>
+      <w:r>
+        <w:t>sets the</w:t>
+      </w:r>
+      <w:r>
+        <w:t xml:space="preserve"> </w:t>
+      </w:r>
+      <w:r>
+        <w:rPr>
+          <w:rFonts w:ascii="Courier New" w:hAnsi="Courier New" w:cs="Courier New"/>
+          <w:sz w:val="18"/>
+          <w:szCs w:val="18"/>
+        </w:rPr>
+        <w:t>overrun</w:t>
+      </w:r>
+      <w:r>
+        <w:t xml:space="preserve"> </w:t>
+      </w:r>
+      <w:r>
+        <w:t xml:space="preserve">flag </w:t>
+      </w:r>
+      <w:r>
+        <w:t>to say that we're doing another revolution before loop() has finished processing the last.</w:t>
+      </w:r>
+    </w:p>
+    <w:p>
+      <w:r>
+        <w:t>Also in the ISR we calculate how long the last revolution took</w:t>
+      </w:r>
+      <w:r>
+        <w:t xml:space="preserve"> (</w:t>
+      </w:r>
+      <w:proofErr w:type="spellStart"/>
+      <w:r>
+        <w:rPr>
+          <w:rFonts w:ascii="Courier New" w:hAnsi="Courier New" w:cs="Courier New"/>
+          <w:sz w:val="18"/>
+          <w:szCs w:val="18"/>
+        </w:rPr>
+        <w:t>revTime</w:t>
+      </w:r>
+      <w:proofErr w:type="spellEnd"/>
+      <w:r>
+        <w:t>)</w:t>
+      </w:r>
+      <w:r>
+        <w:t>. We can't reliably do that in the main code as it may overrun and miss seeing the sensor.</w:t>
+      </w:r>
+      <w:r>
+        <w:t xml:space="preserve"> We make sure it's a sensible number, which it won't be if the spinner stops.</w:t>
+      </w:r>
+    </w:p>
+    <w:p>
+      <w:r>
+        <w:t xml:space="preserve">The function </w:t>
+      </w:r>
+      <w:proofErr w:type="gramStart"/>
+      <w:r>
+        <w:rPr>
+          <w:rFonts w:ascii="Courier New" w:hAnsi="Courier New" w:cs="Courier New"/>
+          <w:sz w:val="18"/>
+          <w:szCs w:val="18"/>
+        </w:rPr>
+        <w:t>micros(</w:t>
+      </w:r>
+      <w:proofErr w:type="gramEnd"/>
+      <w:r>
+        <w:rPr>
+          <w:rFonts w:ascii="Courier New" w:hAnsi="Courier New" w:cs="Courier New"/>
+          <w:sz w:val="18"/>
+          <w:szCs w:val="18"/>
+        </w:rPr>
+        <w:t>)</w:t>
+      </w:r>
+      <w:r>
+        <w:t xml:space="preserve"> returns the number of microseconds (millionths of a second) since the chip was last reset. This can be a big number, which is why we had to declare the variables we use here as type long.</w:t>
+      </w:r>
+    </w:p>
+    <w:p>
+      <w:r>
+        <w:t>A</w:t>
+      </w:r>
+      <w:r>
+        <w:t>t the start of</w:t>
+      </w:r>
+      <w:r>
+        <w:t xml:space="preserve"> </w:t>
+      </w:r>
+      <w:proofErr w:type="gramStart"/>
+      <w:r>
+        <w:t>loop(</w:t>
+      </w:r>
+      <w:proofErr w:type="gramEnd"/>
+      <w:r>
+        <w:t>)</w:t>
+      </w:r>
+      <w:r>
+        <w:t xml:space="preserve"> we need to add:</w:t>
+      </w:r>
+    </w:p>
+    <w:p>
+      <w:pPr>
+        <w:spacing w:after="0"/>
+        <w:rPr>
+          <w:rFonts w:ascii="Courier New" w:hAnsi="Courier New" w:cs="Courier New"/>
+          <w:sz w:val="18"/>
+          <w:szCs w:val="18"/>
+        </w:rPr>
+      </w:pPr>
+      <w:r>
+        <w:rPr>
+          <w:rFonts w:ascii="Courier New" w:hAnsi="Courier New" w:cs="Courier New"/>
+          <w:sz w:val="18"/>
+          <w:szCs w:val="18"/>
+        </w:rPr>
+        <w:t xml:space="preserve">  </w:t>
+      </w:r>
+      <w:proofErr w:type="gramStart"/>
+      <w:r>
+        <w:rPr>
+          <w:rFonts w:ascii="Courier New" w:hAnsi="Courier New" w:cs="Courier New"/>
+          <w:sz w:val="18"/>
+          <w:szCs w:val="18"/>
+        </w:rPr>
+        <w:t>if</w:t>
+      </w:r>
+      <w:proofErr w:type="gramEnd"/>
+      <w:r>
+        <w:rPr>
+          <w:rFonts w:ascii="Courier New" w:hAnsi="Courier New" w:cs="Courier New"/>
+          <w:sz w:val="18"/>
+          <w:szCs w:val="18"/>
+        </w:rPr>
+        <w:t xml:space="preserve"> (overrun) flag = overrun = false;</w:t>
+      </w:r>
+    </w:p>
+    <w:p>
+      <w:pPr>
+        <w:spacing w:after="0"/>
+        <w:rPr>
+          <w:rFonts w:ascii="Courier New" w:hAnsi="Courier New" w:cs="Courier New"/>
+          <w:sz w:val="18"/>
+          <w:szCs w:val="18"/>
+        </w:rPr>
+      </w:pPr>
+      <w:r>
+        <w:rPr>
+          <w:rFonts w:ascii="Courier New" w:hAnsi="Courier New" w:cs="Courier New"/>
+          <w:sz w:val="18"/>
+          <w:szCs w:val="18"/>
+        </w:rPr>
+        <w:t xml:space="preserve">  </w:t>
+      </w:r>
+      <w:proofErr w:type="gramStart"/>
+      <w:r>
+        <w:rPr>
+          <w:rFonts w:ascii="Courier New" w:hAnsi="Courier New" w:cs="Courier New"/>
+          <w:sz w:val="18"/>
+          <w:szCs w:val="18"/>
+        </w:rPr>
+        <w:t>else</w:t>
+      </w:r>
+      <w:proofErr w:type="gramEnd"/>
+      <w:r>
+        <w:rPr>
+          <w:rFonts w:ascii="Courier New" w:hAnsi="Courier New" w:cs="Courier New"/>
+          <w:sz w:val="18"/>
+          <w:szCs w:val="18"/>
+        </w:rPr>
+        <w:t xml:space="preserve"> if (flag)</w:t>
+      </w:r>
+      <w:r>
+        <w:rPr>
+          <w:rFonts w:ascii="Courier New" w:hAnsi="Courier New" w:cs="Courier New"/>
+          <w:b/>
+          <w:color w:val="C00000"/>
+          <w:sz w:val="18"/>
+          <w:szCs w:val="18"/>
+        </w:rPr>
+        <w:t>{</w:t>
+      </w:r>
+      <w:r>
+        <w:rPr>
+          <w:rFonts w:ascii="Courier New" w:hAnsi="Courier New" w:cs="Courier New"/>
+          <w:sz w:val="18"/>
+          <w:szCs w:val="18"/>
+        </w:rPr>
+        <w:t xml:space="preserve">  </w:t>
+      </w:r>
+    </w:p>
+    <w:p>
+      <w:pPr>
+        <w:spacing w:after="0"/>
+        <w:rPr>
+          <w:rFonts w:ascii="Courier New" w:hAnsi="Courier New" w:cs="Courier New"/>
+          <w:sz w:val="18"/>
+          <w:szCs w:val="18"/>
+        </w:rPr>
+      </w:pPr>
+      <w:r>
+        <w:rPr>
+          <w:rFonts w:ascii="Courier New" w:hAnsi="Courier New" w:cs="Courier New"/>
+          <w:sz w:val="18"/>
+          <w:szCs w:val="18"/>
+        </w:rPr>
         <w:t xml:space="preserve">    </w:t>
       </w:r>
       <w:proofErr w:type="spellStart"/>
@@ -6647,15 +7108,7 @@
           <w:sz w:val="18"/>
           <w:szCs w:val="18"/>
         </w:rPr>
-        <w:t>dw</w:t>
-      </w:r>
-      <w:r>
-        <w:rPr>
-          <w:rFonts w:ascii="Courier New" w:hAnsi="Courier New" w:cs="Courier New"/>
-          <w:sz w:val="18"/>
-          <w:szCs w:val="18"/>
-        </w:rPr>
-        <w:t>ellTime</w:t>
+        <w:t>dwellTime</w:t>
       </w:r>
       <w:proofErr w:type="spellEnd"/>
       <w:proofErr w:type="gramEnd"/>
@@ -6683,7 +7136,25 @@
           <w:sz w:val="18"/>
           <w:szCs w:val="18"/>
         </w:rPr>
-        <w:t xml:space="preserve"> * 3 / 360);</w:t>
+        <w:t xml:space="preserve"> * </w:t>
+      </w:r>
+      <w:proofErr w:type="spellStart"/>
+      <w:r>
+        <w:rPr>
+          <w:rFonts w:ascii="Courier New" w:hAnsi="Courier New" w:cs="Courier New"/>
+          <w:sz w:val="18"/>
+          <w:szCs w:val="18"/>
+        </w:rPr>
+        <w:t>dwellDegrees</w:t>
+      </w:r>
+      <w:proofErr w:type="spellEnd"/>
+      <w:r>
+        <w:rPr>
+          <w:rFonts w:ascii="Courier New" w:hAnsi="Courier New" w:cs="Courier New"/>
+          <w:sz w:val="18"/>
+          <w:szCs w:val="18"/>
+        </w:rPr>
+        <w:t xml:space="preserve"> / 360);</w:t>
       </w:r>
     </w:p>
     <w:p>
@@ -6695,10 +7166,41 @@
           <w:szCs w:val="18"/>
         </w:rPr>
       </w:pPr>
-    </w:p>
-    <w:p>
-      <w:r>
-        <w:t xml:space="preserve">The function </w:t>
+      <w:r>
+        <w:rPr>
+          <w:rFonts w:ascii="Courier New" w:hAnsi="Courier New" w:cs="Courier New"/>
+          <w:sz w:val="18"/>
+          <w:szCs w:val="18"/>
+        </w:rPr>
+        <w:t xml:space="preserve">  </w:t>
+      </w:r>
+    </w:p>
+    <w:p>
+      <w:r>
+        <w:t>We first check we haven't had an overrun - if we had we have to wait another revolution.</w:t>
+      </w:r>
+    </w:p>
+    <w:p>
+      <w:pPr>
+        <w:spacing w:after="0"/>
+      </w:pPr>
+      <w:r>
+        <w:lastRenderedPageBreak/>
+        <w:t>Then w</w:t>
+      </w:r>
+      <w:r>
+        <w:t xml:space="preserve">e wait for </w:t>
+      </w:r>
+      <w:r>
+        <w:rPr>
+          <w:rFonts w:ascii="Courier New" w:hAnsi="Courier New" w:cs="Courier New"/>
+          <w:sz w:val="18"/>
+          <w:szCs w:val="18"/>
+        </w:rPr>
+        <w:t>flag</w:t>
+      </w:r>
+      <w:r>
+        <w:t xml:space="preserve"> to be set (remember, </w:t>
       </w:r>
       <w:proofErr w:type="gramStart"/>
       <w:r>
@@ -6707,7 +7209,7 @@
           <w:sz w:val="18"/>
           <w:szCs w:val="18"/>
         </w:rPr>
-        <w:t>micros(</w:t>
+        <w:t>loop(</w:t>
       </w:r>
       <w:proofErr w:type="gramEnd"/>
       <w:r>
@@ -6716,53 +7218,92 @@
           <w:sz w:val="18"/>
           <w:szCs w:val="18"/>
         </w:rPr>
-        <w:t>)</w:t>
-      </w:r>
-      <w:r>
-        <w:t xml:space="preserve"> returns the number of microseconds (millionths of a second) since the chip was last reset. This can be a big number, which is why we had to declare the variables we use here as type long.</w:t>
-      </w:r>
-    </w:p>
-    <w:p>
-      <w:r>
-        <w:t xml:space="preserve">First, we see if overrun is set, in which case we'd better </w:t>
+        <w:t xml:space="preserve">) </w:t>
+      </w:r>
+      <w:r>
+        <w:t>is called repeatedly). Just before making our pattern, w</w:t>
+      </w:r>
+      <w:r>
+        <w:t>e calculate how long a LED must be lit to draw a single pixel, which we choose to be the time taken to spin through a</w:t>
+      </w:r>
+      <w:r>
+        <w:t xml:space="preserve"> number of degrees specified by </w:t>
+      </w:r>
+      <w:proofErr w:type="spellStart"/>
+      <w:r>
+        <w:rPr>
+          <w:rFonts w:ascii="Courier New" w:hAnsi="Courier New" w:cs="Courier New"/>
+          <w:sz w:val="18"/>
+          <w:szCs w:val="18"/>
+        </w:rPr>
+        <w:t>dwellDegrees</w:t>
+      </w:r>
+      <w:proofErr w:type="spellEnd"/>
+      <w:r>
+        <w:t>.</w:t>
+      </w:r>
+    </w:p>
+    <w:p>
+      <w:pPr>
+        <w:spacing w:after="0"/>
+      </w:pPr>
+    </w:p>
+    <w:p>
+      <w:pPr>
+        <w:spacing w:after="0"/>
+      </w:pPr>
+      <w:r>
+        <w:t>After making our pattern we need to add</w:t>
+      </w:r>
+    </w:p>
+    <w:p>
+      <w:pPr>
+        <w:spacing w:after="0"/>
+        <w:rPr>
+          <w:rFonts w:ascii="Courier New" w:hAnsi="Courier New" w:cs="Courier New"/>
+          <w:sz w:val="18"/>
+          <w:szCs w:val="18"/>
+        </w:rPr>
+      </w:pPr>
+      <w:r>
+        <w:rPr>
+          <w:rFonts w:ascii="Courier New" w:hAnsi="Courier New" w:cs="Courier New"/>
+          <w:sz w:val="18"/>
+          <w:szCs w:val="18"/>
+        </w:rPr>
+        <w:t xml:space="preserve">    </w:t>
       </w:r>
       <w:proofErr w:type="gramStart"/>
       <w:r>
-        <w:t>wait</w:t>
+        <w:rPr>
+          <w:rFonts w:ascii="Courier New" w:hAnsi="Courier New" w:cs="Courier New"/>
+          <w:sz w:val="18"/>
+          <w:szCs w:val="18"/>
+        </w:rPr>
+        <w:t>flag</w:t>
       </w:r>
       <w:proofErr w:type="gramEnd"/>
       <w:r>
-        <w:t xml:space="preserve"> another revolution and for flag to be set again.</w:t>
-      </w:r>
-    </w:p>
-    <w:p>
-      <w:r>
-        <w:t xml:space="preserve">Then we wait for </w:t>
-      </w:r>
-      <w:r>
-        <w:t xml:space="preserve">flag to be set (remember, </w:t>
-      </w:r>
-      <w:proofErr w:type="gramStart"/>
-      <w:r>
-        <w:rPr>
-          <w:rFonts w:ascii="Courier New" w:hAnsi="Courier New" w:cs="Courier New"/>
-          <w:sz w:val="18"/>
-          <w:szCs w:val="18"/>
-        </w:rPr>
-        <w:t>loop(</w:t>
-      </w:r>
-      <w:proofErr w:type="gramEnd"/>
-      <w:r>
-        <w:rPr>
-          <w:rFonts w:ascii="Courier New" w:hAnsi="Courier New" w:cs="Courier New"/>
-          <w:sz w:val="18"/>
-          <w:szCs w:val="18"/>
-        </w:rPr>
-        <w:t xml:space="preserve">) </w:t>
-      </w:r>
-      <w:r>
-        <w:t>is called repeatedly). We record the current time in microseconds and subtract the time last time we came here to get the time of a revolution. We check it's a sensible number, which it won't be on the first revolution. Finally, we calculate how long a LED must be lit to draw a single pixel, which we choose to be the time taken to spin through an angle of 3⁰.</w:t>
-      </w:r>
+        <w:rPr>
+          <w:rFonts w:ascii="Courier New" w:hAnsi="Courier New" w:cs="Courier New"/>
+          <w:sz w:val="18"/>
+          <w:szCs w:val="18"/>
+        </w:rPr>
+        <w:t xml:space="preserve"> = false;</w:t>
+      </w:r>
+    </w:p>
+    <w:p>
+      <w:pPr>
+        <w:spacing w:after="0"/>
+      </w:pPr>
+      <w:r>
+        <w:t>This must go just before the curly bracket that's highlighted if you put your cursor on the opening curly bracket highlighted in red on the 2nd line of the previous code fragment.</w:t>
+      </w:r>
+    </w:p>
+    <w:p>
+      <w:pPr>
+        <w:spacing w:after="0"/>
+      </w:pPr>
     </w:p>
     <w:p>
       <w:r>
@@ -6798,7 +7339,13 @@
         <w:t xml:space="preserve"> digit or symbol is just a pattern. Luckily for us, someone has already worked out all the patterns</w:t>
       </w:r>
       <w:r>
-        <w:t xml:space="preserve"> we need and a function for displaying them!</w:t>
+        <w:t xml:space="preserve"> we need and </w:t>
+      </w:r>
+      <w:r>
+        <w:t xml:space="preserve">written </w:t>
+      </w:r>
+      <w:r>
+        <w:t>a function for displaying them!</w:t>
       </w:r>
     </w:p>
     <w:p>
@@ -6807,21 +7354,19 @@
       </w:r>
     </w:p>
     <w:p>
-      <w:bookmarkStart w:id="0" w:name="_GoBack"/>
       <w:r>
         <w:rPr>
           <w:noProof/>
         </w:rPr>
         <w:pict>
           <v:shape id="_x0000_s1026" type="#_x0000_t75" style="position:absolute;margin-left:366.75pt;margin-top:1pt;width:76.5pt;height:50.25pt;z-index:251665408;mso-position-horizontal-relative:text;mso-position-vertical-relative:text">
-            <v:imagedata r:id="rId11" o:title=""/>
+            <v:imagedata r:id="rId13" o:title=""/>
             <w10:wrap type="square"/>
             <w10:anchorlock/>
           </v:shape>
-          <o:OLEObject Type="Embed" ProgID="Package" ShapeID="_x0000_s1026" DrawAspect="Icon" ObjectID="_1587665317" r:id="rId12"/>
+          <o:OLEObject Type="Embed" ProgID="Package" ShapeID="_x0000_s1026" DrawAspect="Icon" ObjectID="_1591642122" r:id="rId14"/>
         </w:pict>
       </w:r>
-      <w:bookmarkEnd w:id="0"/>
       <w:r>
         <w:t>We need a new file</w:t>
       </w:r>
@@ -6837,7 +7382,13 @@
         <w:t xml:space="preserve"> containing the patters for the text characters. </w:t>
       </w:r>
       <w:r>
-        <w:t>Copy it in the folder Text.</w:t>
+        <w:t>Copy it in</w:t>
+      </w:r>
+      <w:r>
+        <w:t>to</w:t>
+      </w:r>
+      <w:r>
+        <w:t xml:space="preserve"> the folder Text.</w:t>
       </w:r>
     </w:p>
     <w:p>
@@ -6890,6 +7441,18 @@
           <w:szCs w:val="18"/>
         </w:rPr>
       </w:pPr>
+      <w:r>
+        <w:rPr>
+          <w:noProof/>
+        </w:rPr>
+        <w:pict>
+          <v:shape id="_x0000_s1030" type="#_x0000_t75" style="position:absolute;margin-left:366.75pt;margin-top:11.4pt;width:76.5pt;height:50.25pt;z-index:251670528;mso-position-horizontal-relative:text;mso-position-vertical-relative:text">
+            <v:imagedata r:id="rId15" o:title=""/>
+            <w10:wrap type="square"/>
+          </v:shape>
+          <o:OLEObject Type="Embed" ProgID="Package" ShapeID="_x0000_s1030" DrawAspect="Icon" ObjectID="_1591642123" r:id="rId16"/>
+        </w:pict>
+      </w:r>
     </w:p>
     <w:p>
       <w:r>
@@ -6945,7 +7508,29 @@
         <w:t xml:space="preserve">() </w:t>
       </w:r>
       <w:r>
-        <w:t xml:space="preserve">which you can find in this fil &lt;*&gt;.  Copy and paste them into your sketch after the end of the function </w:t>
+        <w:t>which you can find in this fil</w:t>
+      </w:r>
+      <w:r>
+        <w:t>e</w:t>
+      </w:r>
+      <w:r>
+        <w:t xml:space="preserve"> </w:t>
+      </w:r>
+      <w:proofErr w:type="spellStart"/>
+      <w:r>
+        <w:rPr>
+          <w:rFonts w:ascii="Courier New" w:hAnsi="Courier New" w:cs="Courier New"/>
+          <w:sz w:val="18"/>
+          <w:szCs w:val="18"/>
+        </w:rPr>
+        <w:t>displayChar.c</w:t>
+      </w:r>
+      <w:proofErr w:type="spellEnd"/>
+      <w:r>
+        <w:t>.  Open it with Notepad then c</w:t>
+      </w:r>
+      <w:r>
+        <w:t xml:space="preserve">opy and paste them into your sketch after the end of the function </w:t>
       </w:r>
       <w:proofErr w:type="gramStart"/>
       <w:r>
@@ -7036,7 +7621,10 @@
     </w:p>
     <w:p>
       <w:r>
-        <w:t>Let's may it display "Hello" on the top and "Year8</w:t>
+        <w:t>Let's make</w:t>
+      </w:r>
+      <w:r>
+        <w:t xml:space="preserve"> it display "Hello" on the top and "Year8</w:t>
       </w:r>
       <w:r>
         <w:t>!</w:t>
@@ -7381,58 +7969,10 @@
         <w:t>)</w:t>
       </w:r>
       <w:r>
-        <w:t>, replacing the 2 for loops beginning</w:t>
-      </w:r>
-    </w:p>
-    <w:p>
-      <w:proofErr w:type="gramStart"/>
-      <w:r>
-        <w:rPr>
-          <w:rFonts w:ascii="Courier New" w:hAnsi="Courier New" w:cs="Courier New"/>
-          <w:sz w:val="18"/>
-          <w:szCs w:val="18"/>
-        </w:rPr>
-        <w:t>for</w:t>
-      </w:r>
-      <w:proofErr w:type="gramEnd"/>
-      <w:r>
-        <w:rPr>
-          <w:rFonts w:ascii="Courier New" w:hAnsi="Courier New" w:cs="Courier New"/>
-          <w:sz w:val="18"/>
-          <w:szCs w:val="18"/>
-        </w:rPr>
-        <w:t xml:space="preserve"> (</w:t>
-      </w:r>
-      <w:proofErr w:type="spellStart"/>
-      <w:r>
-        <w:rPr>
-          <w:rFonts w:ascii="Courier New" w:hAnsi="Courier New" w:cs="Courier New"/>
-          <w:sz w:val="18"/>
-          <w:szCs w:val="18"/>
-        </w:rPr>
-        <w:t>int</w:t>
-      </w:r>
-      <w:proofErr w:type="spellEnd"/>
-      <w:r>
-        <w:rPr>
-          <w:rFonts w:ascii="Courier New" w:hAnsi="Courier New" w:cs="Courier New"/>
-          <w:sz w:val="18"/>
-          <w:szCs w:val="18"/>
-        </w:rPr>
-        <w:t xml:space="preserve"> c =</w:t>
-      </w:r>
-      <w:r>
-        <w:t xml:space="preserve"> </w:t>
-      </w:r>
-    </w:p>
-    <w:p>
-      <w:proofErr w:type="gramStart"/>
-      <w:r>
-        <w:t>with</w:t>
-      </w:r>
-      <w:proofErr w:type="gramEnd"/>
-      <w:r>
-        <w:t xml:space="preserve"> your new code.</w:t>
+        <w:t xml:space="preserve">, replacing </w:t>
+      </w:r>
+      <w:r>
+        <w:t>your code for making a pattern.</w:t>
       </w:r>
       <w:r>
         <w:t xml:space="preserve"> (Make sure your curly brackets still match up.)</w:t>
@@ -7891,7 +8431,13 @@
     </w:p>
     <w:p>
       <w:r>
-        <w:t>In previous lessons the code calculated the time for a revolution, so as a final exercise, let's display!</w:t>
+        <w:t>In previous lessons the code calculated the time for a revolution, so as a final exercise, let's display</w:t>
+      </w:r>
+      <w:r>
+        <w:t xml:space="preserve"> it</w:t>
+      </w:r>
+      <w:r>
+        <w:t>!</w:t>
       </w:r>
     </w:p>
     <w:p>
@@ -7974,7 +8520,13 @@
         <w:spacing w:after="0"/>
       </w:pPr>
       <w:r>
-        <w:t>A pattern for the text</w:t>
+        <w:t xml:space="preserve">A pattern for </w:t>
+      </w:r>
+      <w:r>
+        <w:t xml:space="preserve">formatting </w:t>
+      </w:r>
+      <w:r>
+        <w:t>the text</w:t>
       </w:r>
     </w:p>
     <w:p>
@@ -8085,7 +8637,13 @@
         <w:t>We've made it 1</w:t>
       </w:r>
       <w:r>
-        <w:t>0 characters long, which should be plenty. It's important not to make it too small otherwise we might be overwriting who knows what!</w:t>
+        <w:t>0 characters long, which should be plenty. It's important not to make it too small otherwise we might</w:t>
+      </w:r>
+      <w:r>
+        <w:t xml:space="preserve"> run off the end and</w:t>
+      </w:r>
+      <w:r>
+        <w:t xml:space="preserve"> be overwriting who knows what!</w:t>
       </w:r>
     </w:p>
     <w:p>
@@ -9037,8 +9595,14 @@
     <w:p>
       <w:pPr>
         <w:pStyle w:val="Heading2"/>
-      </w:pPr>
-      <w:r>
+        <w:rPr>
+          <w:b w:val="0"/>
+        </w:rPr>
+      </w:pPr>
+      <w:r>
+        <w:rPr>
+          <w:b w:val="0"/>
+        </w:rPr>
         <w:t>Functions</w:t>
       </w:r>
     </w:p>
@@ -9188,6 +9752,105 @@
           <w:szCs w:val="18"/>
         </w:rPr>
         <w:t xml:space="preserve"> = area(6, 9);</w:t>
+      </w:r>
+    </w:p>
+    <w:p/>
+    <w:p>
+      <w:pPr>
+        <w:pStyle w:val="Heading2"/>
+        <w:rPr>
+          <w:b w:val="0"/>
+        </w:rPr>
+      </w:pPr>
+      <w:r>
+        <w:rPr>
+          <w:b w:val="0"/>
+        </w:rPr>
+        <w:lastRenderedPageBreak/>
+        <w:t>Common mistakes</w:t>
+      </w:r>
+    </w:p>
+    <w:p>
+      <w:r>
+        <w:t>Syntax errors are very often in the line or lines immediately before the one that it's complaining about.</w:t>
+      </w:r>
+    </w:p>
+    <w:p>
+      <w:pPr>
+        <w:pStyle w:val="ListParagraph"/>
+        <w:numPr>
+          <w:ilvl w:val="0"/>
+          <w:numId w:val="7"/>
+        </w:numPr>
+      </w:pPr>
+      <w:r>
+        <w:t xml:space="preserve">Have you declared all your variables? Maybe you </w:t>
+      </w:r>
+      <w:proofErr w:type="spellStart"/>
+      <w:r>
+        <w:t>mis</w:t>
+      </w:r>
+      <w:proofErr w:type="spellEnd"/>
+      <w:r>
+        <w:t>-spelled one when you used it.</w:t>
+      </w:r>
+    </w:p>
+    <w:p>
+      <w:pPr>
+        <w:pStyle w:val="ListParagraph"/>
+        <w:numPr>
+          <w:ilvl w:val="0"/>
+          <w:numId w:val="7"/>
+        </w:numPr>
+      </w:pPr>
+      <w:r>
+        <w:t>Have you forgotten to terminate a statement with a semicolon?</w:t>
+      </w:r>
+    </w:p>
+    <w:p>
+      <w:pPr>
+        <w:pStyle w:val="ListParagraph"/>
+        <w:numPr>
+          <w:ilvl w:val="0"/>
+          <w:numId w:val="7"/>
+        </w:numPr>
+      </w:pPr>
+      <w:r>
+        <w:t>Do all your brackets match up properly? (Place the cursor just before or just after an opening or closing round, curly or square bracket and a little box will appear around the matching one.)</w:t>
+      </w:r>
+    </w:p>
+    <w:p>
+      <w:pPr>
+        <w:pStyle w:val="ListParagraph"/>
+        <w:numPr>
+          <w:ilvl w:val="0"/>
+          <w:numId w:val="7"/>
+        </w:numPr>
+      </w:pPr>
+      <w:r>
+        <w:t xml:space="preserve">Remember, a single "=" is used for assigning a value to a variable (e.g. </w:t>
+      </w:r>
+      <w:r>
+        <w:rPr>
+          <w:rFonts w:ascii="Courier New" w:hAnsi="Courier New"/>
+          <w:sz w:val="18"/>
+          <w:szCs w:val="18"/>
+        </w:rPr>
+        <w:t>a = 3;</w:t>
+      </w:r>
+      <w:r>
+        <w:t>) but you need "==" to test for equality ( e.g.</w:t>
+      </w:r>
+      <w:r>
+        <w:rPr>
+          <w:rFonts w:ascii="Courier New" w:hAnsi="Courier New"/>
+          <w:sz w:val="18"/>
+          <w:szCs w:val="18"/>
+        </w:rPr>
+        <w:t xml:space="preserve"> if a == 3 { … } </w:t>
+      </w:r>
+      <w:r>
+        <w:t>)</w:t>
       </w:r>
     </w:p>
     <w:p/>
@@ -9403,95 +10066,9 @@
     </w:lvl>
   </w:abstractNum>
   <w:abstractNum w:abstractNumId="2">
-    <w:nsid w:val="43072CB6"/>
+    <w:nsid w:val="3EA8729E"/>
     <w:multiLevelType w:val="hybridMultilevel"/>
-    <w:tmpl w:val="DAC68996"/>
-    <w:lvl w:ilvl="0" w:tplc="0809000F">
-      <w:start w:val="1"/>
-      <w:numFmt w:val="decimal"/>
-      <w:lvlText w:val="%1."/>
-      <w:lvlJc w:val="left"/>
-      <w:pPr>
-        <w:ind w:left="720" w:hanging="360"/>
-      </w:pPr>
-    </w:lvl>
-    <w:lvl w:ilvl="1" w:tplc="08090019" w:tentative="1">
-      <w:start w:val="1"/>
-      <w:numFmt w:val="lowerLetter"/>
-      <w:lvlText w:val="%2."/>
-      <w:lvlJc w:val="left"/>
-      <w:pPr>
-        <w:ind w:left="1440" w:hanging="360"/>
-      </w:pPr>
-    </w:lvl>
-    <w:lvl w:ilvl="2" w:tplc="0809001B" w:tentative="1">
-      <w:start w:val="1"/>
-      <w:numFmt w:val="lowerRoman"/>
-      <w:lvlText w:val="%3."/>
-      <w:lvlJc w:val="right"/>
-      <w:pPr>
-        <w:ind w:left="2160" w:hanging="180"/>
-      </w:pPr>
-    </w:lvl>
-    <w:lvl w:ilvl="3" w:tplc="0809000F" w:tentative="1">
-      <w:start w:val="1"/>
-      <w:numFmt w:val="decimal"/>
-      <w:lvlText w:val="%4."/>
-      <w:lvlJc w:val="left"/>
-      <w:pPr>
-        <w:ind w:left="2880" w:hanging="360"/>
-      </w:pPr>
-    </w:lvl>
-    <w:lvl w:ilvl="4" w:tplc="08090019" w:tentative="1">
-      <w:start w:val="1"/>
-      <w:numFmt w:val="lowerLetter"/>
-      <w:lvlText w:val="%5."/>
-      <w:lvlJc w:val="left"/>
-      <w:pPr>
-        <w:ind w:left="3600" w:hanging="360"/>
-      </w:pPr>
-    </w:lvl>
-    <w:lvl w:ilvl="5" w:tplc="0809001B" w:tentative="1">
-      <w:start w:val="1"/>
-      <w:numFmt w:val="lowerRoman"/>
-      <w:lvlText w:val="%6."/>
-      <w:lvlJc w:val="right"/>
-      <w:pPr>
-        <w:ind w:left="4320" w:hanging="180"/>
-      </w:pPr>
-    </w:lvl>
-    <w:lvl w:ilvl="6" w:tplc="0809000F" w:tentative="1">
-      <w:start w:val="1"/>
-      <w:numFmt w:val="decimal"/>
-      <w:lvlText w:val="%7."/>
-      <w:lvlJc w:val="left"/>
-      <w:pPr>
-        <w:ind w:left="5040" w:hanging="360"/>
-      </w:pPr>
-    </w:lvl>
-    <w:lvl w:ilvl="7" w:tplc="08090019" w:tentative="1">
-      <w:start w:val="1"/>
-      <w:numFmt w:val="lowerLetter"/>
-      <w:lvlText w:val="%8."/>
-      <w:lvlJc w:val="left"/>
-      <w:pPr>
-        <w:ind w:left="5760" w:hanging="360"/>
-      </w:pPr>
-    </w:lvl>
-    <w:lvl w:ilvl="8" w:tplc="0809001B" w:tentative="1">
-      <w:start w:val="1"/>
-      <w:numFmt w:val="lowerRoman"/>
-      <w:lvlText w:val="%9."/>
-      <w:lvlJc w:val="right"/>
-      <w:pPr>
-        <w:ind w:left="6480" w:hanging="180"/>
-      </w:pPr>
-    </w:lvl>
-  </w:abstractNum>
-  <w:abstractNum w:abstractNumId="3">
-    <w:nsid w:val="4A8223D1"/>
-    <w:multiLevelType w:val="hybridMultilevel"/>
-    <w:tmpl w:val="79E4C658"/>
+    <w:tmpl w:val="E90ABD02"/>
     <w:lvl w:ilvl="0" w:tplc="08090001">
       <w:start w:val="1"/>
       <w:numFmt w:val="bullet"/>
@@ -9601,10 +10178,10 @@
       </w:rPr>
     </w:lvl>
   </w:abstractNum>
-  <w:abstractNum w:abstractNumId="4">
-    <w:nsid w:val="4C1924E1"/>
+  <w:abstractNum w:abstractNumId="3">
+    <w:nsid w:val="43072CB6"/>
     <w:multiLevelType w:val="hybridMultilevel"/>
-    <w:tmpl w:val="052A65A6"/>
+    <w:tmpl w:val="DAC68996"/>
     <w:lvl w:ilvl="0" w:tplc="0809000F">
       <w:start w:val="1"/>
       <w:numFmt w:val="decimal"/>
@@ -9687,10 +10264,10 @@
       </w:pPr>
     </w:lvl>
   </w:abstractNum>
-  <w:abstractNum w:abstractNumId="5">
-    <w:nsid w:val="7D3A5BB0"/>
+  <w:abstractNum w:abstractNumId="4">
+    <w:nsid w:val="4A8223D1"/>
     <w:multiLevelType w:val="hybridMultilevel"/>
-    <w:tmpl w:val="4C7C8AD0"/>
+    <w:tmpl w:val="79E4C658"/>
     <w:lvl w:ilvl="0" w:tplc="08090001">
       <w:start w:val="1"/>
       <w:numFmt w:val="bullet"/>
@@ -9800,22 +10377,224 @@
       </w:rPr>
     </w:lvl>
   </w:abstractNum>
+  <w:abstractNum w:abstractNumId="5">
+    <w:nsid w:val="4C1924E1"/>
+    <w:multiLevelType w:val="hybridMultilevel"/>
+    <w:tmpl w:val="052A65A6"/>
+    <w:lvl w:ilvl="0" w:tplc="0809000F">
+      <w:start w:val="1"/>
+      <w:numFmt w:val="decimal"/>
+      <w:lvlText w:val="%1."/>
+      <w:lvlJc w:val="left"/>
+      <w:pPr>
+        <w:ind w:left="720" w:hanging="360"/>
+      </w:pPr>
+    </w:lvl>
+    <w:lvl w:ilvl="1" w:tplc="08090019" w:tentative="1">
+      <w:start w:val="1"/>
+      <w:numFmt w:val="lowerLetter"/>
+      <w:lvlText w:val="%2."/>
+      <w:lvlJc w:val="left"/>
+      <w:pPr>
+        <w:ind w:left="1440" w:hanging="360"/>
+      </w:pPr>
+    </w:lvl>
+    <w:lvl w:ilvl="2" w:tplc="0809001B" w:tentative="1">
+      <w:start w:val="1"/>
+      <w:numFmt w:val="lowerRoman"/>
+      <w:lvlText w:val="%3."/>
+      <w:lvlJc w:val="right"/>
+      <w:pPr>
+        <w:ind w:left="2160" w:hanging="180"/>
+      </w:pPr>
+    </w:lvl>
+    <w:lvl w:ilvl="3" w:tplc="0809000F" w:tentative="1">
+      <w:start w:val="1"/>
+      <w:numFmt w:val="decimal"/>
+      <w:lvlText w:val="%4."/>
+      <w:lvlJc w:val="left"/>
+      <w:pPr>
+        <w:ind w:left="2880" w:hanging="360"/>
+      </w:pPr>
+    </w:lvl>
+    <w:lvl w:ilvl="4" w:tplc="08090019" w:tentative="1">
+      <w:start w:val="1"/>
+      <w:numFmt w:val="lowerLetter"/>
+      <w:lvlText w:val="%5."/>
+      <w:lvlJc w:val="left"/>
+      <w:pPr>
+        <w:ind w:left="3600" w:hanging="360"/>
+      </w:pPr>
+    </w:lvl>
+    <w:lvl w:ilvl="5" w:tplc="0809001B" w:tentative="1">
+      <w:start w:val="1"/>
+      <w:numFmt w:val="lowerRoman"/>
+      <w:lvlText w:val="%6."/>
+      <w:lvlJc w:val="right"/>
+      <w:pPr>
+        <w:ind w:left="4320" w:hanging="180"/>
+      </w:pPr>
+    </w:lvl>
+    <w:lvl w:ilvl="6" w:tplc="0809000F" w:tentative="1">
+      <w:start w:val="1"/>
+      <w:numFmt w:val="decimal"/>
+      <w:lvlText w:val="%7."/>
+      <w:lvlJc w:val="left"/>
+      <w:pPr>
+        <w:ind w:left="5040" w:hanging="360"/>
+      </w:pPr>
+    </w:lvl>
+    <w:lvl w:ilvl="7" w:tplc="08090019" w:tentative="1">
+      <w:start w:val="1"/>
+      <w:numFmt w:val="lowerLetter"/>
+      <w:lvlText w:val="%8."/>
+      <w:lvlJc w:val="left"/>
+      <w:pPr>
+        <w:ind w:left="5760" w:hanging="360"/>
+      </w:pPr>
+    </w:lvl>
+    <w:lvl w:ilvl="8" w:tplc="0809001B" w:tentative="1">
+      <w:start w:val="1"/>
+      <w:numFmt w:val="lowerRoman"/>
+      <w:lvlText w:val="%9."/>
+      <w:lvlJc w:val="right"/>
+      <w:pPr>
+        <w:ind w:left="6480" w:hanging="180"/>
+      </w:pPr>
+    </w:lvl>
+  </w:abstractNum>
+  <w:abstractNum w:abstractNumId="6">
+    <w:nsid w:val="7D3A5BB0"/>
+    <w:multiLevelType w:val="hybridMultilevel"/>
+    <w:tmpl w:val="4C7C8AD0"/>
+    <w:lvl w:ilvl="0" w:tplc="08090001">
+      <w:start w:val="1"/>
+      <w:numFmt w:val="bullet"/>
+      <w:lvlText w:val=""/>
+      <w:lvlJc w:val="left"/>
+      <w:pPr>
+        <w:ind w:left="720" w:hanging="360"/>
+      </w:pPr>
+      <w:rPr>
+        <w:rFonts w:ascii="Symbol" w:hAnsi="Symbol" w:hint="default"/>
+      </w:rPr>
+    </w:lvl>
+    <w:lvl w:ilvl="1" w:tplc="08090003" w:tentative="1">
+      <w:start w:val="1"/>
+      <w:numFmt w:val="bullet"/>
+      <w:lvlText w:val="o"/>
+      <w:lvlJc w:val="left"/>
+      <w:pPr>
+        <w:ind w:left="1440" w:hanging="360"/>
+      </w:pPr>
+      <w:rPr>
+        <w:rFonts w:ascii="Courier New" w:hAnsi="Courier New" w:cs="Courier New" w:hint="default"/>
+      </w:rPr>
+    </w:lvl>
+    <w:lvl w:ilvl="2" w:tplc="08090005" w:tentative="1">
+      <w:start w:val="1"/>
+      <w:numFmt w:val="bullet"/>
+      <w:lvlText w:val=""/>
+      <w:lvlJc w:val="left"/>
+      <w:pPr>
+        <w:ind w:left="2160" w:hanging="360"/>
+      </w:pPr>
+      <w:rPr>
+        <w:rFonts w:ascii="Wingdings" w:hAnsi="Wingdings" w:hint="default"/>
+      </w:rPr>
+    </w:lvl>
+    <w:lvl w:ilvl="3" w:tplc="08090001" w:tentative="1">
+      <w:start w:val="1"/>
+      <w:numFmt w:val="bullet"/>
+      <w:lvlText w:val=""/>
+      <w:lvlJc w:val="left"/>
+      <w:pPr>
+        <w:ind w:left="2880" w:hanging="360"/>
+      </w:pPr>
+      <w:rPr>
+        <w:rFonts w:ascii="Symbol" w:hAnsi="Symbol" w:hint="default"/>
+      </w:rPr>
+    </w:lvl>
+    <w:lvl w:ilvl="4" w:tplc="08090003" w:tentative="1">
+      <w:start w:val="1"/>
+      <w:numFmt w:val="bullet"/>
+      <w:lvlText w:val="o"/>
+      <w:lvlJc w:val="left"/>
+      <w:pPr>
+        <w:ind w:left="3600" w:hanging="360"/>
+      </w:pPr>
+      <w:rPr>
+        <w:rFonts w:ascii="Courier New" w:hAnsi="Courier New" w:cs="Courier New" w:hint="default"/>
+      </w:rPr>
+    </w:lvl>
+    <w:lvl w:ilvl="5" w:tplc="08090005" w:tentative="1">
+      <w:start w:val="1"/>
+      <w:numFmt w:val="bullet"/>
+      <w:lvlText w:val=""/>
+      <w:lvlJc w:val="left"/>
+      <w:pPr>
+        <w:ind w:left="4320" w:hanging="360"/>
+      </w:pPr>
+      <w:rPr>
+        <w:rFonts w:ascii="Wingdings" w:hAnsi="Wingdings" w:hint="default"/>
+      </w:rPr>
+    </w:lvl>
+    <w:lvl w:ilvl="6" w:tplc="08090001" w:tentative="1">
+      <w:start w:val="1"/>
+      <w:numFmt w:val="bullet"/>
+      <w:lvlText w:val=""/>
+      <w:lvlJc w:val="left"/>
+      <w:pPr>
+        <w:ind w:left="5040" w:hanging="360"/>
+      </w:pPr>
+      <w:rPr>
+        <w:rFonts w:ascii="Symbol" w:hAnsi="Symbol" w:hint="default"/>
+      </w:rPr>
+    </w:lvl>
+    <w:lvl w:ilvl="7" w:tplc="08090003" w:tentative="1">
+      <w:start w:val="1"/>
+      <w:numFmt w:val="bullet"/>
+      <w:lvlText w:val="o"/>
+      <w:lvlJc w:val="left"/>
+      <w:pPr>
+        <w:ind w:left="5760" w:hanging="360"/>
+      </w:pPr>
+      <w:rPr>
+        <w:rFonts w:ascii="Courier New" w:hAnsi="Courier New" w:cs="Courier New" w:hint="default"/>
+      </w:rPr>
+    </w:lvl>
+    <w:lvl w:ilvl="8" w:tplc="08090005" w:tentative="1">
+      <w:start w:val="1"/>
+      <w:numFmt w:val="bullet"/>
+      <w:lvlText w:val=""/>
+      <w:lvlJc w:val="left"/>
+      <w:pPr>
+        <w:ind w:left="6480" w:hanging="360"/>
+      </w:pPr>
+      <w:rPr>
+        <w:rFonts w:ascii="Wingdings" w:hAnsi="Wingdings" w:hint="default"/>
+      </w:rPr>
+    </w:lvl>
+  </w:abstractNum>
   <w:num w:numId="1">
     <w:abstractNumId w:val="0"/>
   </w:num>
   <w:num w:numId="2">
-    <w:abstractNumId w:val="3"/>
+    <w:abstractNumId w:val="4"/>
   </w:num>
   <w:num w:numId="3">
     <w:abstractNumId w:val="1"/>
   </w:num>
   <w:num w:numId="4">
+    <w:abstractNumId w:val="6"/>
+  </w:num>
+  <w:num w:numId="5">
     <w:abstractNumId w:val="5"/>
   </w:num>
-  <w:num w:numId="5">
-    <w:abstractNumId w:val="4"/>
+  <w:num w:numId="6">
+    <w:abstractNumId w:val="3"/>
   </w:num>
-  <w:num w:numId="6">
+  <w:num w:numId="7">
     <w:abstractNumId w:val="2"/>
   </w:num>
 </w:numbering>
@@ -10928,4 +11707,16 @@
   <a:objectDefaults/>
   <a:extraClrSchemeLst/>
 </a:theme>
+</file>
+
+<file path=customXml/item1.xml><?xml version="1.0" encoding="utf-8"?>
+<b:Sources xmlns:b="http://schemas.openxmlformats.org/officeDocument/2006/bibliography" xmlns="http://schemas.openxmlformats.org/officeDocument/2006/bibliography" SelectedStyle="\APA.XSL" StyleName="APA"/>
+</file>
+
+<file path=customXml/itemProps1.xml><?xml version="1.0" encoding="utf-8"?>
+<ds:datastoreItem xmlns:ds="http://schemas.openxmlformats.org/officeDocument/2006/customXml" ds:itemID="{7EEFD28E-ECD6-4CAE-9DCE-22E80062A525}">
+  <ds:schemaRefs>
+    <ds:schemaRef ds:uri="http://schemas.openxmlformats.org/officeDocument/2006/bibliography"/>
+  </ds:schemaRefs>
+</ds:datastoreItem>
 </file>
</xml_diff>

<commit_message>
Worksheet and some of the Answers sketches revised and corrected.
</commit_message>
<xml_diff>
--- a/Lightino.docx
+++ b/Lightino.docx
@@ -30,7 +30,13 @@
       </w:r>
       <w:proofErr w:type="spellEnd"/>
       <w:r>
-        <w:t xml:space="preserve"> is a nifty fidget spinner with eight 3-colour LEDS that you can program </w:t>
+        <w:t xml:space="preserve"> is a </w:t>
+      </w:r>
+      <w:r>
+        <w:t>cool</w:t>
+      </w:r>
+      <w:r>
+        <w:t xml:space="preserve"> fidget spinner with eight 3-colour LEDS that you can program </w:t>
       </w:r>
       <w:r>
         <w:t>to display</w:t>
@@ -41,7 +47,13 @@
     </w:p>
     <w:p>
       <w:r>
-        <w:t>Take a look at the spinner. The 3 arms contain the 8 LEDs, a lithium-ion battery and an Arduino. There's an on/off switch between the battery and the Arduino. Slide the tiny knob with your finger nail.</w:t>
+        <w:t>Take a look at the spinner. The 3 arms contain the 8 LEDs, a lithium-ion battery and an Arduino</w:t>
+      </w:r>
+      <w:r>
+        <w:t xml:space="preserve"> (the brains)</w:t>
+      </w:r>
+      <w:r>
+        <w:t>. There's an on/off switch between the battery and the Arduino. Slide the tiny knob with your finger nail.</w:t>
       </w:r>
     </w:p>
     <w:p>
@@ -107,7 +119,10 @@
         </w:drawing>
       </w:r>
       <w:r>
-        <w:t>The Arduino is the "brains". You can program it through the micro USB port on the end. To write your program (called a "sketch" in Arduino terms) and upload it you need to run the Arduino IDE (IDE stands for Integrated Development Environment) which runs on a PC.</w:t>
+        <w:t>You can program the Arduino</w:t>
+      </w:r>
+      <w:r>
+        <w:t xml:space="preserve"> through the micro USB port on the end. To write your program (called a "sketch" in Arduino terms) and upload it you need to run the Arduino IDE (IDE stands for Integrated Development Environment) which runs on a PC.</w:t>
       </w:r>
     </w:p>
     <w:p>
@@ -145,7 +160,7 @@
             <w10:wrap type="square"/>
             <w10:anchorlock/>
           </v:shape>
-          <o:OLEObject Type="Embed" ProgID="Package" ShapeID="_x0000_s1032" DrawAspect="Icon" ObjectID="_1594476377" r:id="rId9"/>
+          <o:OLEObject Type="Embed" ProgID="Package" ShapeID="_x0000_s1032" DrawAspect="Icon" ObjectID="_1626291976" r:id="rId9"/>
         </w:pict>
       </w:r>
       <w:r>
@@ -316,6 +331,70 @@
         </w:rPr>
       </w:pPr>
       <w:r>
+        <w:t>Here it is</w:t>
+      </w:r>
+      <w:r>
+        <w:t>, below</w:t>
+      </w:r>
+      <w:r>
+        <w:t>. Copy and paste it into the Arduino IDE</w:t>
+      </w:r>
+      <w:r>
+        <w:t>, replacing the skeleton sketch it gives you to start</w:t>
+      </w:r>
+      <w:r>
+        <w:t xml:space="preserve"> </w:t>
+      </w:r>
+      <w:r>
+        <w:t xml:space="preserve">with. </w:t>
+      </w:r>
+      <w:proofErr w:type="gramStart"/>
+      <w:r>
+        <w:t>(</w:t>
+      </w:r>
+      <w:r>
+        <w:t>Click</w:t>
+      </w:r>
+      <w:r>
+        <w:t xml:space="preserve"> File - New from the menu</w:t>
+      </w:r>
+      <w:r>
+        <w:t xml:space="preserve"> if you need to create a new sketch</w:t>
+      </w:r>
+      <w:r>
+        <w:t>.)</w:t>
+      </w:r>
+      <w:proofErr w:type="gramEnd"/>
+      <w:r>
+        <w:t xml:space="preserve">  Save it</w:t>
+      </w:r>
+      <w:r>
+        <w:t xml:space="preserve"> with n</w:t>
+      </w:r>
+      <w:r>
+        <w:rPr>
+          <w:rFonts w:ascii="Courier New" w:hAnsi="Courier New"/>
+          <w:sz w:val="18"/>
+          <w:szCs w:val="18"/>
+        </w:rPr>
+        <w:t>ame Blink.</w:t>
+      </w:r>
+    </w:p>
+    <w:p>
+      <w:pPr>
+        <w:spacing w:after="0"/>
+        <w:rPr>
+          <w:rFonts w:ascii="Courier New" w:hAnsi="Courier New"/>
+          <w:sz w:val="18"/>
+          <w:szCs w:val="18"/>
+        </w:rPr>
+      </w:pPr>
+    </w:p>
+    <w:p>
+      <w:pPr>
+        <w:spacing w:after="0"/>
+      </w:pPr>
+      <w:r>
         <w:rPr>
           <w:noProof/>
           <w:lang w:eastAsia="en-GB"/>
@@ -323,15 +402,15 @@
         <mc:AlternateContent>
           <mc:Choice Requires="wps">
             <w:drawing>
-              <wp:anchor distT="0" distB="0" distL="114300" distR="114300" simplePos="0" relativeHeight="251659264" behindDoc="0" locked="0" layoutInCell="1" allowOverlap="1" wp14:anchorId="422CF2F2" wp14:editId="51710F78">
+              <wp:anchor distT="0" distB="0" distL="114300" distR="114300" simplePos="0" relativeHeight="251659264" behindDoc="0" locked="0" layoutInCell="1" allowOverlap="1" wp14:anchorId="7FA40C62" wp14:editId="537C0476">
                 <wp:simplePos x="0" y="0"/>
                 <wp:positionH relativeFrom="column">
                   <wp:posOffset>-19050</wp:posOffset>
                 </wp:positionH>
                 <wp:positionV relativeFrom="paragraph">
-                  <wp:posOffset>563245</wp:posOffset>
+                  <wp:posOffset>492760</wp:posOffset>
                 </wp:positionV>
-                <wp:extent cx="5972175" cy="5448300"/>
+                <wp:extent cx="5972175" cy="5314950"/>
                 <wp:effectExtent l="0" t="0" r="0" b="0"/>
                 <wp:wrapTopAndBottom/>
                 <wp:docPr id="307" name="Text Box 2"/>
@@ -347,7 +426,7 @@
                       <wps:spPr bwMode="auto">
                         <a:xfrm>
                           <a:off x="0" y="0"/>
-                          <a:ext cx="5972175" cy="5448300"/>
+                          <a:ext cx="5972175" cy="5314950"/>
                         </a:xfrm>
                         <a:prstGeom prst="rect">
                           <a:avLst/>
@@ -449,7 +528,7 @@
                                 <w:sz w:val="18"/>
                                 <w:szCs w:val="18"/>
                               </w:rPr>
-                              <w:t xml:space="preserve"> */</w:t>
+                              <w:t>*/</w:t>
                             </w:r>
                           </w:p>
                           <w:p>
@@ -1351,7 +1430,7 @@
                 <v:stroke joinstyle="miter"/>
                 <v:path gradientshapeok="t" o:connecttype="rect"/>
               </v:shapetype>
-              <v:shape id="Text Box 2" o:spid="_x0000_s1026" type="#_x0000_t202" style="position:absolute;margin-left:-1.5pt;margin-top:44.35pt;width:470.25pt;height:429pt;z-index:251659264;visibility:visible;mso-wrap-style:square;mso-width-percent:0;mso-height-percent:0;mso-wrap-distance-left:9pt;mso-wrap-distance-top:0;mso-wrap-distance-right:9pt;mso-wrap-distance-bottom:0;mso-position-horizontal:absolute;mso-position-horizontal-relative:text;mso-position-vertical:absolute;mso-position-vertical-relative:text;mso-width-percent:0;mso-height-percent:0;mso-width-relative:margin;mso-height-relative:margin;v-text-anchor:top" o:gfxdata="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" filled="f" stroked="f">
+              <v:shape id="Text Box 2" o:spid="_x0000_s1026" type="#_x0000_t202" style="position:absolute;margin-left:-1.5pt;margin-top:38.8pt;width:470.25pt;height:418.5pt;z-index:251659264;visibility:visible;mso-wrap-style:square;mso-width-percent:0;mso-height-percent:0;mso-wrap-distance-left:9pt;mso-wrap-distance-top:0;mso-wrap-distance-right:9pt;mso-wrap-distance-bottom:0;mso-position-horizontal:absolute;mso-position-horizontal-relative:text;mso-position-vertical:absolute;mso-position-vertical-relative:text;mso-width-percent:0;mso-height-percent:0;mso-width-relative:margin;mso-height-relative:margin;v-text-anchor:top" o:gfxdata="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" filled="f" stroked="f">
                 <v:textbox>
                   <w:txbxContent>
                     <w:p>
@@ -1441,7 +1520,7 @@
                           <w:sz w:val="18"/>
                           <w:szCs w:val="18"/>
                         </w:rPr>
-                        <w:t xml:space="preserve"> */</w:t>
+                        <w:t>*/</w:t>
                       </w:r>
                     </w:p>
                     <w:p>
@@ -2329,72 +2408,118 @@
         </mc:AlternateContent>
       </w:r>
       <w:r>
-        <w:t>Here it is</w:t>
-      </w:r>
-      <w:r>
-        <w:t>, below</w:t>
-      </w:r>
-      <w:r>
-        <w:t>. Copy and paste it into the Arduino IDE</w:t>
-      </w:r>
-      <w:r>
-        <w:t>, replacing the skeleton sketch it gives you to start</w:t>
+        <w:t>Alternatively, extract it from StudenFiles.zip (see Introduction), open it with Notepad and copy and paste it from there.</w:t>
+      </w:r>
+    </w:p>
+    <w:p>
+      <w:pPr>
+        <w:pStyle w:val="Heading2"/>
+      </w:pPr>
+      <w:r>
+        <w:lastRenderedPageBreak/>
+        <w:t>Understanding it</w:t>
+      </w:r>
+    </w:p>
+    <w:p>
+      <w:r>
+        <w:t xml:space="preserve">The Arduino has a number of programmable input/output pins which in our case are connected to the LEDs. So the first thing in the sketch is to define names for the pins with the </w:t>
+      </w:r>
+      <w:r>
+        <w:rPr>
+          <w:rFonts w:ascii="Courier New" w:hAnsi="Courier New"/>
+          <w:sz w:val="18"/>
+          <w:szCs w:val="18"/>
+        </w:rPr>
+        <w:t>#define</w:t>
+      </w:r>
+      <w:r>
+        <w:t xml:space="preserve"> statements.</w:t>
+      </w:r>
+    </w:p>
+    <w:p>
+      <w:r>
+        <w:t>Every Arduino sketch has two</w:t>
+      </w:r>
+      <w:r>
+        <w:t xml:space="preserve"> functions:</w:t>
+      </w:r>
+      <w:r>
+        <w:t xml:space="preserve"> the first is</w:t>
       </w:r>
       <w:r>
         <w:t xml:space="preserve"> </w:t>
       </w:r>
-      <w:r>
-        <w:t xml:space="preserve">with. </w:t>
-      </w:r>
       <w:proofErr w:type="gramStart"/>
       <w:r>
+        <w:rPr>
+          <w:rFonts w:ascii="Courier New" w:hAnsi="Courier New"/>
+          <w:sz w:val="18"/>
+          <w:szCs w:val="18"/>
+        </w:rPr>
+        <w:t>setup</w:t>
+      </w:r>
+      <w:r>
+        <w:rPr>
+          <w:rFonts w:ascii="Courier New" w:hAnsi="Courier New"/>
+          <w:sz w:val="18"/>
+          <w:szCs w:val="18"/>
+        </w:rPr>
         <w:t>(</w:t>
       </w:r>
-      <w:r>
-        <w:t>Click</w:t>
-      </w:r>
-      <w:r>
-        <w:t xml:space="preserve"> File - New from the menu</w:t>
-      </w:r>
-      <w:r>
-        <w:t xml:space="preserve"> if you need to create a new sketch</w:t>
-      </w:r>
-      <w:r>
-        <w:t>.)</w:t>
-      </w:r>
       <w:proofErr w:type="gramEnd"/>
       <w:r>
-        <w:t xml:space="preserve">  Save it</w:t>
-      </w:r>
-      <w:r>
-        <w:t xml:space="preserve"> with n</w:t>
-      </w:r>
-      <w:r>
         <w:rPr>
           <w:rFonts w:ascii="Courier New" w:hAnsi="Courier New"/>
           <w:sz w:val="18"/>
           <w:szCs w:val="18"/>
         </w:rPr>
-        <w:t>ame Blink.</w:t>
-      </w:r>
-    </w:p>
-    <w:p>
-      <w:pPr>
-        <w:spacing w:after="0"/>
+        <w:t>)</w:t>
+      </w:r>
+      <w:r>
+        <w:t xml:space="preserve">. This </w:t>
+      </w:r>
+      <w:r>
+        <w:t>is called once at the beginning and is used to set up things like which pins are to be inputs and which outputs.</w:t>
+      </w:r>
+      <w:r>
+        <w:t xml:space="preserve"> In this sketch it sets the colour to green (HIGH means </w:t>
+      </w:r>
+      <w:proofErr w:type="gramStart"/>
+      <w:r>
+        <w:t>On</w:t>
+      </w:r>
+      <w:proofErr w:type="gramEnd"/>
+      <w:r>
+        <w:t>).</w:t>
+      </w:r>
+    </w:p>
+    <w:p>
+      <w:r>
+        <w:t xml:space="preserve">The other function is </w:t>
+      </w:r>
+      <w:proofErr w:type="gramStart"/>
+      <w:r>
         <w:rPr>
           <w:rFonts w:ascii="Courier New" w:hAnsi="Courier New"/>
           <w:sz w:val="18"/>
           <w:szCs w:val="18"/>
         </w:rPr>
-      </w:pPr>
-    </w:p>
-    <w:p>
-      <w:pPr>
-        <w:spacing w:after="0"/>
-      </w:pPr>
-      <w:r>
-        <w:lastRenderedPageBreak/>
-        <w:t>Alternatively, extract it from StudenFiles.zip (see Introduction), open it with Notepad and copy and paste it from there.</w:t>
+        <w:t>loop(</w:t>
+      </w:r>
+      <w:proofErr w:type="gramEnd"/>
+      <w:r>
+        <w:rPr>
+          <w:rFonts w:ascii="Courier New" w:hAnsi="Courier New"/>
+          <w:sz w:val="18"/>
+          <w:szCs w:val="18"/>
+        </w:rPr>
+        <w:t>)</w:t>
+      </w:r>
+      <w:r>
+        <w:t xml:space="preserve"> which is then invoked repeatedly for ever.</w:t>
+      </w:r>
+      <w:r>
+        <w:t xml:space="preserve"> It switches LED1 on, waits a bit, switches it off and waits a bit.</w:t>
       </w:r>
     </w:p>
     <w:p>
@@ -2402,135 +2527,7 @@
         <w:pStyle w:val="Heading2"/>
       </w:pPr>
       <w:r>
-        <w:t>Understanding it</w:t>
-      </w:r>
-    </w:p>
-    <w:p>
-      <w:r>
-        <w:t xml:space="preserve">The Arduino has a number of programmable input/output pins which in our case are connected to the LEDs. So the first thing in the sketch is to define names for the pins with the </w:t>
-      </w:r>
-      <w:r>
-        <w:rPr>
-          <w:rFonts w:ascii="Courier New" w:hAnsi="Courier New"/>
-          <w:sz w:val="18"/>
-          <w:szCs w:val="18"/>
-        </w:rPr>
-        <w:t>#define</w:t>
-      </w:r>
-      <w:r>
-        <w:t xml:space="preserve"> statements.</w:t>
-      </w:r>
-    </w:p>
-    <w:p>
-      <w:r>
-        <w:t>Every Arduino sketch has two</w:t>
-      </w:r>
-      <w:r>
-        <w:t xml:space="preserve"> functions:</w:t>
-      </w:r>
-      <w:r>
-        <w:t xml:space="preserve"> the first is</w:t>
-      </w:r>
-      <w:r>
-        <w:t xml:space="preserve"> </w:t>
-      </w:r>
-      <w:proofErr w:type="gramStart"/>
-      <w:r>
-        <w:rPr>
-          <w:rFonts w:ascii="Courier New" w:hAnsi="Courier New"/>
-          <w:sz w:val="18"/>
-          <w:szCs w:val="18"/>
-        </w:rPr>
-        <w:t>setup</w:t>
-      </w:r>
-      <w:r>
-        <w:rPr>
-          <w:rFonts w:ascii="Courier New" w:hAnsi="Courier New"/>
-          <w:sz w:val="18"/>
-          <w:szCs w:val="18"/>
-        </w:rPr>
-        <w:t>(</w:t>
-      </w:r>
-      <w:proofErr w:type="gramEnd"/>
-      <w:r>
-        <w:rPr>
-          <w:rFonts w:ascii="Courier New" w:hAnsi="Courier New"/>
-          <w:sz w:val="18"/>
-          <w:szCs w:val="18"/>
-        </w:rPr>
-        <w:t>)</w:t>
-      </w:r>
-      <w:r>
-        <w:t xml:space="preserve">. This </w:t>
-      </w:r>
-      <w:r>
-        <w:t>is called once at the beginning and is used to set up things like which pins are to be inputs and which outputs.</w:t>
-      </w:r>
-    </w:p>
-    <w:p>
-      <w:r>
-        <w:t xml:space="preserve">The other function is </w:t>
-      </w:r>
-      <w:proofErr w:type="gramStart"/>
-      <w:r>
-        <w:rPr>
-          <w:rFonts w:ascii="Courier New" w:hAnsi="Courier New"/>
-          <w:sz w:val="18"/>
-          <w:szCs w:val="18"/>
-        </w:rPr>
-        <w:t>loop(</w:t>
-      </w:r>
-      <w:proofErr w:type="gramEnd"/>
-      <w:r>
-        <w:rPr>
-          <w:rFonts w:ascii="Courier New" w:hAnsi="Courier New"/>
-          <w:sz w:val="18"/>
-          <w:szCs w:val="18"/>
-        </w:rPr>
-        <w:t>)</w:t>
-      </w:r>
-      <w:r>
-        <w:t xml:space="preserve"> which is then invoked repeatedly for ever.</w:t>
-      </w:r>
-    </w:p>
-    <w:p>
-      <w:r>
-        <w:t xml:space="preserve">Launch Windows Explorer (a </w:t>
-      </w:r>
-      <w:r>
-        <w:t>quick way</w:t>
-      </w:r>
-      <w:r>
-        <w:t xml:space="preserve"> is to press the Windows key and "E"). In My Documents you should find a folder called Arduino, and in it a folder called </w:t>
-      </w:r>
-      <w:proofErr w:type="gramStart"/>
-      <w:r>
-        <w:t>Blink</w:t>
-      </w:r>
-      <w:proofErr w:type="gramEnd"/>
-      <w:r>
-        <w:t xml:space="preserve">. Within that folder is your actual sketch, a file called </w:t>
-      </w:r>
-      <w:proofErr w:type="spellStart"/>
-      <w:r>
-        <w:t>Blink.ino</w:t>
-      </w:r>
-      <w:proofErr w:type="spellEnd"/>
-      <w:r>
-        <w:t>. Every sketch has its own folder because some sketches consist of more than one file.</w:t>
-      </w:r>
-    </w:p>
-    <w:p>
-      <w:r>
-        <w:t>Instead of pasting code into a new sketch in the IDE you can create a folder with the name of your sketch in your Arduino folder, then copy the sketch file (with suffix .</w:t>
-      </w:r>
-      <w:proofErr w:type="spellStart"/>
-      <w:r>
-        <w:t>ino</w:t>
-      </w:r>
-      <w:proofErr w:type="spellEnd"/>
-      <w:r>
-        <w:t>) into that new folder. The IDE will then find it if you click File - Sketchbook.</w:t>
+        <w:t>Making it work</w:t>
       </w:r>
     </w:p>
     <w:p>
@@ -2857,35 +2854,33 @@
     </w:p>
     <w:p>
       <w:r>
-        <w:t xml:space="preserve">If you want to change the colour from red to another </w:t>
+        <w:t>If you want to change the colour from red to another colo</w:t>
+      </w:r>
+      <w:r>
+        <w:t>u</w:t>
+      </w:r>
+      <w:r>
+        <w:t>r you first of all have to write</w:t>
+      </w:r>
+      <w:r>
+        <w:rPr>
+          <w:rFonts w:ascii="Courier New" w:hAnsi="Courier New" w:cs="Courier New"/>
+          <w:sz w:val="18"/>
+          <w:szCs w:val="18"/>
+        </w:rPr>
+        <w:t xml:space="preserve"> </w:t>
       </w:r>
       <w:proofErr w:type="spellStart"/>
       <w:r>
-        <w:t>color</w:t>
+        <w:rPr>
+          <w:rFonts w:ascii="Courier New" w:hAnsi="Courier New" w:cs="Courier New"/>
+          <w:sz w:val="18"/>
+          <w:szCs w:val="18"/>
+        </w:rPr>
+        <w:t>digitalWrite</w:t>
       </w:r>
       <w:proofErr w:type="spellEnd"/>
       <w:r>
-        <w:t xml:space="preserve"> you first of all have to write</w:t>
-      </w:r>
-      <w:r>
-        <w:rPr>
-          <w:rFonts w:ascii="Courier New" w:hAnsi="Courier New" w:cs="Courier New"/>
-          <w:sz w:val="18"/>
-          <w:szCs w:val="18"/>
-        </w:rPr>
-        <w:t xml:space="preserve"> </w:t>
-      </w:r>
-      <w:proofErr w:type="spellStart"/>
-      <w:r>
-        <w:rPr>
-          <w:rFonts w:ascii="Courier New" w:hAnsi="Courier New" w:cs="Courier New"/>
-          <w:sz w:val="18"/>
-          <w:szCs w:val="18"/>
-        </w:rPr>
-        <w:t>digitalWrite</w:t>
-      </w:r>
-      <w:proofErr w:type="spellEnd"/>
-      <w:r>
         <w:rPr>
           <w:rFonts w:ascii="Courier New" w:hAnsi="Courier New" w:cs="Courier New"/>
           <w:sz w:val="18"/>
@@ -2923,12 +2918,16 @@
     </w:p>
     <w:p>
       <w:r>
-        <w:t>In your Arduino folder, create a new folder called Pattern1. Copy into it the file Pattern1.ino from the zip file in the introduction.</w:t>
-      </w:r>
-    </w:p>
-    <w:p>
-      <w:r>
-        <w:t>In the Arduino IDE, click File - Sketchbook. You should see your new sketch Pattern1 which you can open.</w:t>
+        <w:t xml:space="preserve">In the Arduino IDE, click File - </w:t>
+      </w:r>
+      <w:r>
+        <w:t>Open and browse to the file Pattern1</w:t>
+      </w:r>
+      <w:r>
+        <w:t xml:space="preserve"> from the Student Files</w:t>
+      </w:r>
+      <w:r>
+        <w:t>. You should see your new sketch Pattern1 which you can open.</w:t>
       </w:r>
     </w:p>
     <w:p>
@@ -3201,7 +3200,13 @@
         <w:t xml:space="preserve"> such as a heart</w:t>
       </w:r>
       <w:r>
-        <w:t>? If we draw the pattern out on squared paper we can take vertical slices, see which LEDs are to be lit for each slice, and tell the Arduino to light them in turn.</w:t>
+        <w:t>? If we draw the pattern out on squared pa</w:t>
+      </w:r>
+      <w:r>
+        <w:t>per we can take vertical slices to</w:t>
+      </w:r>
+      <w:r>
+        <w:t xml:space="preserve"> see which LEDs are to be lit for each slice, and tell the Arduino to light them in turn.</w:t>
       </w:r>
     </w:p>
     <w:p>
@@ -3224,7 +3229,13 @@
         <w:t xml:space="preserve"> for me</w:t>
       </w:r>
       <w:r>
-        <w:t xml:space="preserve"> with 7 columns plus a blank one to turn the LEDs off.</w:t>
+        <w:t xml:space="preserve"> with 7 columns plus a blank one to turn the LEDs off</w:t>
+      </w:r>
+      <w:r>
+        <w:t xml:space="preserve"> before the next heart</w:t>
+      </w:r>
+      <w:r>
+        <w:t>.</w:t>
       </w:r>
     </w:p>
     <w:p>
@@ -4030,7 +4041,7 @@
                 <v:stroke joinstyle="miter"/>
                 <v:path gradientshapeok="t" o:connecttype="rect"/>
               </v:shapetype>
-              <v:shape id="_x0000_s1027" type="#_x0000_t202" style="position:absolute;margin-left:263.9pt;margin-top:-65.25pt;width:186pt;height:123.75pt;z-index:251662336;visibility:visible;mso-wrap-style:square;mso-width-percent:0;mso-height-percent:0;mso-wrap-distance-left:9pt;mso-wrap-distance-top:0;mso-wrap-distance-right:9pt;mso-wrap-distance-bottom:0;mso-position-horizontal:absolute;mso-position-horizontal-relative:text;mso-position-vertical:absolute;mso-position-vertical-relative:text;mso-width-percent:0;mso-height-percent:0;mso-width-relative:margin;mso-height-relative:margin;v-text-anchor:top" o:gfxdata="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" filled="f" stroked="f">
+              <v:shape id="_x0000_s1027" type="#_x0000_t202" style="position:absolute;margin-left:263.9pt;margin-top:-65.25pt;width:186pt;height:123.75pt;z-index:251662336;visibility:visible;mso-wrap-style:square;mso-width-percent:0;mso-height-percent:0;mso-wrap-distance-left:9pt;mso-wrap-distance-top:0;mso-wrap-distance-right:9pt;mso-wrap-distance-bottom:0;mso-position-horizontal:absolute;mso-position-horizontal-relative:text;mso-position-vertical:absolute;mso-position-vertical-relative:text;mso-width-percent:0;mso-height-percent:0;mso-width-relative:margin;mso-height-relative:margin;v-text-anchor:top" o:gfxdata="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" filled="f" stroked="f">
                 <v:textbox>
                   <w:txbxContent>
                     <w:tbl>
@@ -5439,6 +5450,11 @@
     </w:p>
     <w:p>
       <w:r>
+        <w:t>Starting with Pattern2, save it as Interrupt.</w:t>
+      </w:r>
+    </w:p>
+    <w:p>
+      <w:r>
         <w:t>Right at t</w:t>
       </w:r>
       <w:r>
@@ -5993,6 +6009,7 @@
           <w:sz w:val="18"/>
           <w:szCs w:val="18"/>
         </w:rPr>
+        <w:lastRenderedPageBreak/>
         <w:t xml:space="preserve">  PCMSK0 = bit (PCINT6); //Use PCINT6 = PB6</w:t>
       </w:r>
     </w:p>
@@ -6071,7 +6088,6 @@
           <w:szCs w:val="18"/>
           <w:lang w:val="fr-FR"/>
         </w:rPr>
-        <w:lastRenderedPageBreak/>
         <w:t xml:space="preserve">  </w:t>
       </w:r>
       <w:proofErr w:type="spellStart"/>
@@ -6132,7 +6148,21 @@
     </w:p>
     <w:p>
       <w:r>
-        <w:t>More goes at the end of the sketch:</w:t>
+        <w:t>At the start of</w:t>
+      </w:r>
+      <w:r>
+        <w:t xml:space="preserve"> </w:t>
+      </w:r>
+      <w:proofErr w:type="gramStart"/>
+      <w:r>
+        <w:t>loop(</w:t>
+      </w:r>
+      <w:proofErr w:type="gramEnd"/>
+      <w:r>
+        <w:t>)</w:t>
+      </w:r>
+      <w:r>
+        <w:t xml:space="preserve"> we need to add:</w:t>
       </w:r>
     </w:p>
     <w:p>
@@ -6144,6 +6174,14 @@
           <w:szCs w:val="18"/>
         </w:rPr>
       </w:pPr>
+      <w:r>
+        <w:rPr>
+          <w:rFonts w:ascii="Courier New" w:hAnsi="Courier New" w:cs="Courier New"/>
+          <w:sz w:val="18"/>
+          <w:szCs w:val="18"/>
+        </w:rPr>
+        <w:t xml:space="preserve">  </w:t>
+      </w:r>
       <w:proofErr w:type="gramStart"/>
       <w:r>
         <w:rPr>
@@ -6151,7 +6189,7 @@
           <w:sz w:val="18"/>
           <w:szCs w:val="18"/>
         </w:rPr>
-        <w:t>void</w:t>
+        <w:t>if</w:t>
       </w:r>
       <w:proofErr w:type="gramEnd"/>
       <w:r>
@@ -6160,25 +6198,91 @@
           <w:sz w:val="18"/>
           <w:szCs w:val="18"/>
         </w:rPr>
+        <w:t xml:space="preserve"> (overrun) </w:t>
+      </w:r>
+      <w:r>
+        <w:rPr>
+          <w:rFonts w:ascii="Courier New" w:hAnsi="Courier New" w:cs="Courier New"/>
+          <w:sz w:val="18"/>
+          <w:szCs w:val="18"/>
+        </w:rPr>
         <w:t xml:space="preserve"> </w:t>
       </w:r>
-      <w:proofErr w:type="spellStart"/>
-      <w:r>
-        <w:rPr>
-          <w:rFonts w:ascii="Courier New" w:hAnsi="Courier New" w:cs="Courier New"/>
-          <w:sz w:val="18"/>
-          <w:szCs w:val="18"/>
-        </w:rPr>
-        <w:t>dwellDelay</w:t>
-      </w:r>
-      <w:proofErr w:type="spellEnd"/>
-      <w:r>
-        <w:rPr>
-          <w:rFonts w:ascii="Courier New" w:hAnsi="Courier New" w:cs="Courier New"/>
-          <w:sz w:val="18"/>
-          <w:szCs w:val="18"/>
-        </w:rPr>
-        <w:t xml:space="preserve">(float n){ </w:t>
+      <w:r>
+        <w:rPr>
+          <w:rFonts w:ascii="Courier New" w:hAnsi="Courier New" w:cs="Courier New"/>
+          <w:sz w:val="18"/>
+          <w:szCs w:val="18"/>
+        </w:rPr>
+        <w:t>flag = overrun = false;</w:t>
+      </w:r>
+    </w:p>
+    <w:p>
+      <w:pPr>
+        <w:spacing w:after="0"/>
+        <w:rPr>
+          <w:rFonts w:ascii="Courier New" w:hAnsi="Courier New" w:cs="Courier New"/>
+          <w:sz w:val="18"/>
+          <w:szCs w:val="18"/>
+        </w:rPr>
+      </w:pPr>
+      <w:r>
+        <w:rPr>
+          <w:rFonts w:ascii="Courier New" w:hAnsi="Courier New" w:cs="Courier New"/>
+          <w:sz w:val="18"/>
+          <w:szCs w:val="18"/>
+        </w:rPr>
+        <w:t xml:space="preserve">  </w:t>
+      </w:r>
+      <w:proofErr w:type="gramStart"/>
+      <w:r>
+        <w:rPr>
+          <w:rFonts w:ascii="Courier New" w:hAnsi="Courier New" w:cs="Courier New"/>
+          <w:sz w:val="18"/>
+          <w:szCs w:val="18"/>
+        </w:rPr>
+        <w:t>if</w:t>
+      </w:r>
+      <w:proofErr w:type="gramEnd"/>
+      <w:r>
+        <w:rPr>
+          <w:rFonts w:ascii="Courier New" w:hAnsi="Courier New" w:cs="Courier New"/>
+          <w:sz w:val="18"/>
+          <w:szCs w:val="18"/>
+        </w:rPr>
+        <w:t xml:space="preserve"> (</w:t>
+      </w:r>
+      <w:r>
+        <w:rPr>
+          <w:rFonts w:ascii="Courier New" w:hAnsi="Courier New" w:cs="Courier New"/>
+          <w:sz w:val="18"/>
+          <w:szCs w:val="18"/>
+        </w:rPr>
+        <w:t>!</w:t>
+      </w:r>
+      <w:r>
+        <w:rPr>
+          <w:rFonts w:ascii="Courier New" w:hAnsi="Courier New" w:cs="Courier New"/>
+          <w:sz w:val="18"/>
+          <w:szCs w:val="18"/>
+        </w:rPr>
+        <w:t>flag)</w:t>
+      </w:r>
+      <w:r>
+        <w:rPr>
+          <w:rFonts w:ascii="Courier New" w:hAnsi="Courier New" w:cs="Courier New"/>
+          <w:sz w:val="18"/>
+          <w:szCs w:val="18"/>
+        </w:rPr>
+        <w:t>return;</w:t>
+      </w:r>
+      <w:r>
+        <w:rPr>
+          <w:rFonts w:ascii="Courier New" w:hAnsi="Courier New" w:cs="Courier New"/>
+          <w:sz w:val="18"/>
+          <w:szCs w:val="18"/>
+        </w:rPr>
+        <w:t xml:space="preserve">  </w:t>
       </w:r>
     </w:p>
     <w:p>
@@ -6206,16 +6310,479 @@
           <w:sz w:val="18"/>
           <w:szCs w:val="18"/>
         </w:rPr>
-        <w:t>delayMicroseconds</w:t>
+        <w:t>dwellTime</w:t>
       </w:r>
       <w:proofErr w:type="spellEnd"/>
-      <w:r>
-        <w:rPr>
-          <w:rFonts w:ascii="Courier New" w:hAnsi="Courier New" w:cs="Courier New"/>
-          <w:sz w:val="18"/>
-          <w:szCs w:val="18"/>
-        </w:rPr>
-        <w:t>(</w:t>
+      <w:proofErr w:type="gramEnd"/>
+      <w:r>
+        <w:rPr>
+          <w:rFonts w:ascii="Courier New" w:hAnsi="Courier New" w:cs="Courier New"/>
+          <w:sz w:val="18"/>
+          <w:szCs w:val="18"/>
+        </w:rPr>
+        <w:t xml:space="preserve"> = (</w:t>
+      </w:r>
+      <w:proofErr w:type="spellStart"/>
+      <w:r>
+        <w:rPr>
+          <w:rFonts w:ascii="Courier New" w:hAnsi="Courier New" w:cs="Courier New"/>
+          <w:sz w:val="18"/>
+          <w:szCs w:val="18"/>
+        </w:rPr>
+        <w:t>revTime</w:t>
+      </w:r>
+      <w:proofErr w:type="spellEnd"/>
+      <w:r>
+        <w:rPr>
+          <w:rFonts w:ascii="Courier New" w:hAnsi="Courier New" w:cs="Courier New"/>
+          <w:sz w:val="18"/>
+          <w:szCs w:val="18"/>
+        </w:rPr>
+        <w:t xml:space="preserve"> * </w:t>
+      </w:r>
+      <w:proofErr w:type="spellStart"/>
+      <w:r>
+        <w:rPr>
+          <w:rFonts w:ascii="Courier New" w:hAnsi="Courier New" w:cs="Courier New"/>
+          <w:sz w:val="18"/>
+          <w:szCs w:val="18"/>
+        </w:rPr>
+        <w:t>dwellDegrees</w:t>
+      </w:r>
+      <w:proofErr w:type="spellEnd"/>
+      <w:r>
+        <w:rPr>
+          <w:rFonts w:ascii="Courier New" w:hAnsi="Courier New" w:cs="Courier New"/>
+          <w:sz w:val="18"/>
+          <w:szCs w:val="18"/>
+        </w:rPr>
+        <w:t xml:space="preserve"> / 360);</w:t>
+      </w:r>
+    </w:p>
+    <w:p>
+      <w:pPr>
+        <w:spacing w:after="0"/>
+        <w:rPr>
+          <w:rFonts w:ascii="Courier New" w:hAnsi="Courier New" w:cs="Courier New"/>
+          <w:sz w:val="18"/>
+          <w:szCs w:val="18"/>
+        </w:rPr>
+      </w:pPr>
+      <w:r>
+        <w:rPr>
+          <w:rFonts w:ascii="Courier New" w:hAnsi="Courier New" w:cs="Courier New"/>
+          <w:sz w:val="18"/>
+          <w:szCs w:val="18"/>
+        </w:rPr>
+        <w:t xml:space="preserve">  </w:t>
+      </w:r>
+    </w:p>
+    <w:p>
+      <w:pPr>
+        <w:spacing w:after="0"/>
+      </w:pPr>
+      <w:r>
+        <w:t xml:space="preserve">The </w:t>
+      </w:r>
+      <w:r>
+        <w:rPr>
+          <w:rFonts w:ascii="Courier New" w:hAnsi="Courier New" w:cs="Courier New"/>
+          <w:sz w:val="18"/>
+          <w:szCs w:val="18"/>
+        </w:rPr>
+        <w:t>flag</w:t>
+      </w:r>
+      <w:r>
+        <w:t xml:space="preserve"> is set by the ISR at the start of a revolution and </w:t>
+      </w:r>
+      <w:r>
+        <w:rPr>
+          <w:rFonts w:ascii="Courier New" w:hAnsi="Courier New" w:cs="Courier New"/>
+          <w:sz w:val="18"/>
+          <w:szCs w:val="18"/>
+        </w:rPr>
+        <w:t>overrun</w:t>
+      </w:r>
+      <w:r>
+        <w:t xml:space="preserve"> is set if we start another revolution before completing the last pattern.</w:t>
+      </w:r>
+      <w:r>
+        <w:t xml:space="preserve"> So w</w:t>
+      </w:r>
+      <w:r>
+        <w:t xml:space="preserve">e first check we haven't had an overrun </w:t>
+      </w:r>
+      <w:r>
+        <w:t>and reset the flag if we had</w:t>
+      </w:r>
+      <w:r>
+        <w:t>.</w:t>
+      </w:r>
+      <w:r>
+        <w:t xml:space="preserve"> We </w:t>
+      </w:r>
+      <w:r>
+        <w:t xml:space="preserve">then wait for the flag to be set, returning and allowing </w:t>
+      </w:r>
+      <w:proofErr w:type="gramStart"/>
+      <w:r>
+        <w:rPr>
+          <w:rFonts w:ascii="Courier New" w:hAnsi="Courier New" w:cs="Courier New"/>
+          <w:sz w:val="18"/>
+          <w:szCs w:val="18"/>
+        </w:rPr>
+        <w:t>loop(</w:t>
+      </w:r>
+      <w:proofErr w:type="gramEnd"/>
+      <w:r>
+        <w:rPr>
+          <w:rFonts w:ascii="Courier New" w:hAnsi="Courier New" w:cs="Courier New"/>
+          <w:sz w:val="18"/>
+          <w:szCs w:val="18"/>
+        </w:rPr>
+        <w:t>)</w:t>
+      </w:r>
+      <w:r>
+        <w:t xml:space="preserve"> to be called again and again until it is</w:t>
+      </w:r>
+      <w:r>
+        <w:t xml:space="preserve">. And just before making our pattern, we calculate how long a LED must be lit to draw a single pixel, which we choose to be the time taken to spin through a number of degrees specified by </w:t>
+      </w:r>
+      <w:proofErr w:type="spellStart"/>
+      <w:r>
+        <w:rPr>
+          <w:rFonts w:ascii="Courier New" w:hAnsi="Courier New" w:cs="Courier New"/>
+          <w:sz w:val="18"/>
+          <w:szCs w:val="18"/>
+        </w:rPr>
+        <w:t>dwellDegrees</w:t>
+      </w:r>
+      <w:proofErr w:type="spellEnd"/>
+      <w:r>
+        <w:t>.</w:t>
+      </w:r>
+    </w:p>
+    <w:p>
+      <w:pPr>
+        <w:spacing w:after="0"/>
+      </w:pPr>
+    </w:p>
+    <w:p>
+      <w:pPr>
+        <w:spacing w:after="0"/>
+      </w:pPr>
+      <w:r>
+        <w:t xml:space="preserve">In the code that makes the pattern, change </w:t>
+      </w:r>
+      <w:proofErr w:type="gramStart"/>
+      <w:r>
+        <w:t>delay(</w:t>
+      </w:r>
+      <w:proofErr w:type="gramEnd"/>
+      <w:r>
+        <w:t xml:space="preserve">2) to </w:t>
+      </w:r>
+      <w:proofErr w:type="spellStart"/>
+      <w:r>
+        <w:t>dwellDelay</w:t>
+      </w:r>
+      <w:proofErr w:type="spellEnd"/>
+      <w:r>
+        <w:t>(2</w:t>
+      </w:r>
+      <w:r>
+        <w:t xml:space="preserve">) and delay(15) to </w:t>
+      </w:r>
+      <w:proofErr w:type="spellStart"/>
+      <w:r>
+        <w:t>dwellDelay</w:t>
+      </w:r>
+      <w:proofErr w:type="spellEnd"/>
+      <w:r>
+        <w:t>(12</w:t>
+      </w:r>
+      <w:r>
+        <w:t>) so that the time for each column and the time between patterns is defined as angles of rotation rather than times.</w:t>
+      </w:r>
+    </w:p>
+    <w:p>
+      <w:pPr>
+        <w:spacing w:after="0"/>
+      </w:pPr>
+    </w:p>
+    <w:p>
+      <w:pPr>
+        <w:spacing w:after="0"/>
+      </w:pPr>
+      <w:r>
+        <w:t>After making our pattern we need to add</w:t>
+      </w:r>
+    </w:p>
+    <w:p>
+      <w:pPr>
+        <w:spacing w:after="0"/>
+        <w:rPr>
+          <w:rFonts w:ascii="Courier New" w:hAnsi="Courier New" w:cs="Courier New"/>
+          <w:sz w:val="18"/>
+          <w:szCs w:val="18"/>
+        </w:rPr>
+      </w:pPr>
+      <w:r>
+        <w:rPr>
+          <w:rFonts w:ascii="Courier New" w:hAnsi="Courier New" w:cs="Courier New"/>
+          <w:sz w:val="18"/>
+          <w:szCs w:val="18"/>
+        </w:rPr>
+        <w:t xml:space="preserve">    </w:t>
+      </w:r>
+      <w:proofErr w:type="gramStart"/>
+      <w:r>
+        <w:rPr>
+          <w:rFonts w:ascii="Courier New" w:hAnsi="Courier New" w:cs="Courier New"/>
+          <w:sz w:val="18"/>
+          <w:szCs w:val="18"/>
+        </w:rPr>
+        <w:t>flag</w:t>
+      </w:r>
+      <w:proofErr w:type="gramEnd"/>
+      <w:r>
+        <w:rPr>
+          <w:rFonts w:ascii="Courier New" w:hAnsi="Courier New" w:cs="Courier New"/>
+          <w:sz w:val="18"/>
+          <w:szCs w:val="18"/>
+        </w:rPr>
+        <w:t xml:space="preserve"> = false;</w:t>
+      </w:r>
+    </w:p>
+    <w:p>
+      <w:pPr>
+        <w:spacing w:after="0"/>
+      </w:pPr>
+      <w:r>
+        <w:t xml:space="preserve">This must go just before the </w:t>
+      </w:r>
+      <w:r>
+        <w:t xml:space="preserve">last </w:t>
+      </w:r>
+      <w:r>
+        <w:t xml:space="preserve">curly bracket </w:t>
+      </w:r>
+      <w:r>
+        <w:t xml:space="preserve">of </w:t>
+      </w:r>
+      <w:proofErr w:type="gramStart"/>
+      <w:r>
+        <w:rPr>
+          <w:rFonts w:ascii="Courier New" w:hAnsi="Courier New" w:cs="Courier New"/>
+          <w:sz w:val="18"/>
+          <w:szCs w:val="18"/>
+        </w:rPr>
+        <w:t>loop(</w:t>
+      </w:r>
+      <w:proofErr w:type="gramEnd"/>
+      <w:r>
+        <w:rPr>
+          <w:rFonts w:ascii="Courier New" w:hAnsi="Courier New" w:cs="Courier New"/>
+          <w:sz w:val="18"/>
+          <w:szCs w:val="18"/>
+        </w:rPr>
+        <w:t>)</w:t>
+      </w:r>
+      <w:r>
+        <w:t>.</w:t>
+      </w:r>
+    </w:p>
+    <w:p>
+      <w:pPr>
+        <w:spacing w:after="0"/>
+      </w:pPr>
+    </w:p>
+    <w:p>
+      <w:r>
+        <w:t>More goes at the end of the sketch:</w:t>
+      </w:r>
+    </w:p>
+    <w:p>
+      <w:pPr>
+        <w:spacing w:after="0"/>
+        <w:rPr>
+          <w:rFonts w:ascii="Courier New" w:hAnsi="Courier New" w:cs="Courier New"/>
+          <w:sz w:val="18"/>
+          <w:szCs w:val="18"/>
+        </w:rPr>
+      </w:pPr>
+      <w:proofErr w:type="gramStart"/>
+      <w:r>
+        <w:rPr>
+          <w:rFonts w:ascii="Courier New" w:hAnsi="Courier New" w:cs="Courier New"/>
+          <w:sz w:val="18"/>
+          <w:szCs w:val="18"/>
+        </w:rPr>
+        <w:t>void</w:t>
+      </w:r>
+      <w:proofErr w:type="gramEnd"/>
+      <w:r>
+        <w:rPr>
+          <w:rFonts w:ascii="Courier New" w:hAnsi="Courier New" w:cs="Courier New"/>
+          <w:sz w:val="18"/>
+          <w:szCs w:val="18"/>
+        </w:rPr>
+        <w:t xml:space="preserve"> </w:t>
+      </w:r>
+      <w:proofErr w:type="spellStart"/>
+      <w:r>
+        <w:rPr>
+          <w:rFonts w:ascii="Courier New" w:hAnsi="Courier New" w:cs="Courier New"/>
+          <w:sz w:val="18"/>
+          <w:szCs w:val="18"/>
+        </w:rPr>
+        <w:t>dwellDelay</w:t>
+      </w:r>
+      <w:proofErr w:type="spellEnd"/>
+      <w:r>
+        <w:rPr>
+          <w:rFonts w:ascii="Courier New" w:hAnsi="Courier New" w:cs="Courier New"/>
+          <w:sz w:val="18"/>
+          <w:szCs w:val="18"/>
+        </w:rPr>
+        <w:t>(float n){</w:t>
+      </w:r>
+    </w:p>
+    <w:p>
+      <w:pPr>
+        <w:spacing w:after="0"/>
+        <w:rPr>
+          <w:rFonts w:ascii="Courier New" w:hAnsi="Courier New" w:cs="Courier New"/>
+          <w:sz w:val="18"/>
+          <w:szCs w:val="18"/>
+        </w:rPr>
+      </w:pPr>
+      <w:r>
+        <w:rPr>
+          <w:rFonts w:ascii="Courier New" w:hAnsi="Courier New" w:cs="Courier New"/>
+          <w:sz w:val="18"/>
+          <w:szCs w:val="18"/>
+        </w:rPr>
+        <w:t xml:space="preserve">  </w:t>
+      </w:r>
+      <w:proofErr w:type="gramStart"/>
+      <w:r>
+        <w:rPr>
+          <w:rFonts w:ascii="Courier New" w:hAnsi="Courier New" w:cs="Courier New"/>
+          <w:sz w:val="18"/>
+          <w:szCs w:val="18"/>
+        </w:rPr>
+        <w:t>unsigned</w:t>
+      </w:r>
+      <w:proofErr w:type="gramEnd"/>
+      <w:r>
+        <w:rPr>
+          <w:rFonts w:ascii="Courier New" w:hAnsi="Courier New" w:cs="Courier New"/>
+          <w:sz w:val="18"/>
+          <w:szCs w:val="18"/>
+        </w:rPr>
+        <w:t xml:space="preserve"> long </w:t>
+      </w:r>
+      <w:proofErr w:type="spellStart"/>
+      <w:r>
+        <w:rPr>
+          <w:rFonts w:ascii="Courier New" w:hAnsi="Courier New" w:cs="Courier New"/>
+          <w:sz w:val="18"/>
+          <w:szCs w:val="18"/>
+        </w:rPr>
+        <w:t>uSecs</w:t>
+      </w:r>
+      <w:proofErr w:type="spellEnd"/>
+      <w:r>
+        <w:rPr>
+          <w:rFonts w:ascii="Courier New" w:hAnsi="Courier New" w:cs="Courier New"/>
+          <w:sz w:val="18"/>
+          <w:szCs w:val="18"/>
+        </w:rPr>
+        <w:t>;</w:t>
+      </w:r>
+    </w:p>
+    <w:p>
+      <w:pPr>
+        <w:spacing w:after="0"/>
+        <w:rPr>
+          <w:rFonts w:ascii="Courier New" w:hAnsi="Courier New" w:cs="Courier New"/>
+          <w:sz w:val="18"/>
+          <w:szCs w:val="18"/>
+        </w:rPr>
+      </w:pPr>
+      <w:r>
+        <w:rPr>
+          <w:rFonts w:ascii="Courier New" w:hAnsi="Courier New" w:cs="Courier New"/>
+          <w:sz w:val="18"/>
+          <w:szCs w:val="18"/>
+        </w:rPr>
+        <w:t xml:space="preserve">  </w:t>
+      </w:r>
+      <w:proofErr w:type="spellStart"/>
+      <w:proofErr w:type="gramStart"/>
+      <w:r>
+        <w:rPr>
+          <w:rFonts w:ascii="Courier New" w:hAnsi="Courier New" w:cs="Courier New"/>
+          <w:sz w:val="18"/>
+          <w:szCs w:val="18"/>
+        </w:rPr>
+        <w:t>uSecs</w:t>
+      </w:r>
+      <w:proofErr w:type="spellEnd"/>
+      <w:proofErr w:type="gramEnd"/>
+      <w:r>
+        <w:rPr>
+          <w:rFonts w:ascii="Courier New" w:hAnsi="Courier New" w:cs="Courier New"/>
+          <w:sz w:val="18"/>
+          <w:szCs w:val="18"/>
+        </w:rPr>
+        <w:t xml:space="preserve"> = </w:t>
+      </w:r>
+      <w:proofErr w:type="spellStart"/>
+      <w:r>
+        <w:rPr>
+          <w:rFonts w:ascii="Courier New" w:hAnsi="Courier New" w:cs="Courier New"/>
+          <w:sz w:val="18"/>
+          <w:szCs w:val="18"/>
+        </w:rPr>
+        <w:t>dwellTime</w:t>
+      </w:r>
+      <w:proofErr w:type="spellEnd"/>
+      <w:r>
+        <w:rPr>
+          <w:rFonts w:ascii="Courier New" w:hAnsi="Courier New" w:cs="Courier New"/>
+          <w:sz w:val="18"/>
+          <w:szCs w:val="18"/>
+        </w:rPr>
+        <w:t xml:space="preserve"> * n;</w:t>
+      </w:r>
+    </w:p>
+    <w:p>
+      <w:pPr>
+        <w:spacing w:after="0"/>
+        <w:rPr>
+          <w:rFonts w:ascii="Courier New" w:hAnsi="Courier New" w:cs="Courier New"/>
+          <w:sz w:val="18"/>
+          <w:szCs w:val="18"/>
+        </w:rPr>
+      </w:pPr>
+      <w:r>
+        <w:rPr>
+          <w:rFonts w:ascii="Courier New" w:hAnsi="Courier New" w:cs="Courier New"/>
+          <w:sz w:val="18"/>
+          <w:szCs w:val="18"/>
+        </w:rPr>
+        <w:t xml:space="preserve">  </w:t>
+      </w:r>
+      <w:proofErr w:type="gramStart"/>
+      <w:r>
+        <w:rPr>
+          <w:rFonts w:ascii="Courier New" w:hAnsi="Courier New" w:cs="Courier New"/>
+          <w:sz w:val="18"/>
+          <w:szCs w:val="18"/>
+        </w:rPr>
+        <w:t>delay(</w:t>
       </w:r>
       <w:proofErr w:type="spellStart"/>
       <w:proofErr w:type="gramEnd"/>
@@ -6225,7 +6792,7 @@
           <w:sz w:val="18"/>
           <w:szCs w:val="18"/>
         </w:rPr>
-        <w:t>dwellTime</w:t>
+        <w:t>uSecs</w:t>
       </w:r>
       <w:proofErr w:type="spellEnd"/>
       <w:r>
@@ -6234,7 +6801,7 @@
           <w:sz w:val="18"/>
           <w:szCs w:val="18"/>
         </w:rPr>
-        <w:t xml:space="preserve"> * n);</w:t>
+        <w:t xml:space="preserve"> / 1000);</w:t>
       </w:r>
     </w:p>
     <w:p>
@@ -6252,323 +6819,7 @@
           <w:sz w:val="18"/>
           <w:szCs w:val="18"/>
         </w:rPr>
-        <w:t>}</w:t>
-      </w:r>
-    </w:p>
-    <w:p>
-      <w:pPr>
-        <w:spacing w:after="0"/>
-        <w:rPr>
-          <w:rFonts w:ascii="Courier New" w:hAnsi="Courier New" w:cs="Courier New"/>
-          <w:sz w:val="18"/>
-          <w:szCs w:val="18"/>
-        </w:rPr>
-      </w:pPr>
-    </w:p>
-    <w:p>
-      <w:r>
-        <w:t>That simply delay</w:t>
-      </w:r>
-      <w:r>
-        <w:t>s for the</w:t>
-      </w:r>
-      <w:r>
-        <w:t xml:space="preserve"> time </w:t>
-      </w:r>
-      <w:r>
-        <w:t>to draw a pixel</w:t>
-      </w:r>
-      <w:r>
-        <w:t>, with the option of scaling it a bit bigger</w:t>
-      </w:r>
-      <w:r>
-        <w:t xml:space="preserve"> or smaller by giving a value n greater or less than 1.</w:t>
-      </w:r>
-    </w:p>
-    <w:p>
-      <w:r>
-        <w:t xml:space="preserve">If previously you used </w:t>
-      </w:r>
-      <w:proofErr w:type="gramStart"/>
-      <w:r>
-        <w:rPr>
-          <w:rFonts w:ascii="Courier New" w:hAnsi="Courier New" w:cs="Courier New"/>
-          <w:sz w:val="18"/>
-          <w:szCs w:val="18"/>
-        </w:rPr>
-        <w:t>delay(</w:t>
-      </w:r>
-      <w:proofErr w:type="gramEnd"/>
-      <w:r>
-        <w:rPr>
-          <w:rFonts w:ascii="Courier New" w:hAnsi="Courier New" w:cs="Courier New"/>
-          <w:sz w:val="18"/>
-          <w:szCs w:val="18"/>
-        </w:rPr>
-        <w:t>)</w:t>
-      </w:r>
-      <w:r>
-        <w:t xml:space="preserve"> to give the time each column is displayed for, you can now change that to </w:t>
-      </w:r>
-      <w:proofErr w:type="spellStart"/>
-      <w:r>
-        <w:rPr>
-          <w:rFonts w:ascii="Courier New" w:hAnsi="Courier New" w:cs="Courier New"/>
-          <w:sz w:val="18"/>
-          <w:szCs w:val="18"/>
-        </w:rPr>
-        <w:t>dwellDelay</w:t>
-      </w:r>
-      <w:proofErr w:type="spellEnd"/>
-      <w:r>
-        <w:rPr>
-          <w:rFonts w:ascii="Courier New" w:hAnsi="Courier New" w:cs="Courier New"/>
-          <w:sz w:val="18"/>
-          <w:szCs w:val="18"/>
-        </w:rPr>
-        <w:t xml:space="preserve">(1) </w:t>
-      </w:r>
-      <w:r>
-        <w:t xml:space="preserve">to give a fixed amount of revolution. Change the 1 to something bigger or smaller (a fraction like 1.5 is fine) to adjust the width, or change he definition of </w:t>
-      </w:r>
-      <w:proofErr w:type="spellStart"/>
-      <w:r>
-        <w:rPr>
-          <w:rFonts w:ascii="Courier New" w:hAnsi="Courier New" w:cs="Courier New"/>
-          <w:sz w:val="18"/>
-          <w:szCs w:val="18"/>
-        </w:rPr>
-        <w:t>dwellDegrees</w:t>
-      </w:r>
-      <w:proofErr w:type="spellEnd"/>
-      <w:r>
-        <w:t xml:space="preserve"> earlier in the sketch to change the width of the whole display.</w:t>
-      </w:r>
-    </w:p>
-    <w:p>
-      <w:r>
-        <w:t>Also at the end of th</w:t>
-      </w:r>
-      <w:r>
-        <w:t>e sketch, some more magic is needed:</w:t>
-      </w:r>
-    </w:p>
-    <w:p>
-      <w:pPr>
-        <w:spacing w:after="0"/>
-        <w:rPr>
-          <w:rFonts w:ascii="Courier New" w:hAnsi="Courier New" w:cs="Courier New"/>
-          <w:sz w:val="18"/>
-          <w:szCs w:val="18"/>
-        </w:rPr>
-      </w:pPr>
-      <w:proofErr w:type="gramStart"/>
-      <w:r>
-        <w:rPr>
-          <w:rFonts w:ascii="Courier New" w:hAnsi="Courier New" w:cs="Courier New"/>
-          <w:sz w:val="18"/>
-          <w:szCs w:val="18"/>
-        </w:rPr>
-        <w:t>ISR(</w:t>
-      </w:r>
-      <w:proofErr w:type="gramEnd"/>
-      <w:r>
-        <w:rPr>
-          <w:rFonts w:ascii="Courier New" w:hAnsi="Courier New" w:cs="Courier New"/>
-          <w:sz w:val="18"/>
-          <w:szCs w:val="18"/>
-        </w:rPr>
-        <w:t>PCINT0_vect){  // Sensor input change detected</w:t>
-      </w:r>
-    </w:p>
-    <w:p>
-      <w:pPr>
-        <w:spacing w:after="0"/>
-        <w:rPr>
-          <w:rFonts w:ascii="Courier New" w:hAnsi="Courier New" w:cs="Courier New"/>
-          <w:sz w:val="18"/>
-          <w:szCs w:val="18"/>
-        </w:rPr>
-      </w:pPr>
-      <w:r>
-        <w:rPr>
-          <w:rFonts w:ascii="Courier New" w:hAnsi="Courier New" w:cs="Courier New"/>
-          <w:sz w:val="18"/>
-          <w:szCs w:val="18"/>
-        </w:rPr>
         <w:t xml:space="preserve">  </w:t>
-      </w:r>
-      <w:proofErr w:type="gramStart"/>
-      <w:r>
-        <w:rPr>
-          <w:rFonts w:ascii="Courier New" w:hAnsi="Courier New" w:cs="Courier New"/>
-          <w:sz w:val="18"/>
-          <w:szCs w:val="18"/>
-        </w:rPr>
-        <w:t>if</w:t>
-      </w:r>
-      <w:proofErr w:type="gramEnd"/>
-      <w:r>
-        <w:rPr>
-          <w:rFonts w:ascii="Courier New" w:hAnsi="Courier New" w:cs="Courier New"/>
-          <w:sz w:val="18"/>
-          <w:szCs w:val="18"/>
-        </w:rPr>
-        <w:t xml:space="preserve"> (!</w:t>
-      </w:r>
-      <w:proofErr w:type="spellStart"/>
-      <w:r>
-        <w:rPr>
-          <w:rFonts w:ascii="Courier New" w:hAnsi="Courier New" w:cs="Courier New"/>
-          <w:sz w:val="18"/>
-          <w:szCs w:val="18"/>
-        </w:rPr>
-        <w:t>digitalRead</w:t>
-      </w:r>
-      <w:proofErr w:type="spellEnd"/>
-      <w:r>
-        <w:rPr>
-          <w:rFonts w:ascii="Courier New" w:hAnsi="Courier New" w:cs="Courier New"/>
-          <w:sz w:val="18"/>
-          <w:szCs w:val="18"/>
-        </w:rPr>
-        <w:t>(SENSOR)){</w:t>
-      </w:r>
-    </w:p>
-    <w:p>
-      <w:pPr>
-        <w:spacing w:after="0"/>
-        <w:rPr>
-          <w:rFonts w:ascii="Courier New" w:hAnsi="Courier New" w:cs="Courier New"/>
-          <w:sz w:val="18"/>
-          <w:szCs w:val="18"/>
-        </w:rPr>
-      </w:pPr>
-      <w:r>
-        <w:rPr>
-          <w:rFonts w:ascii="Courier New" w:hAnsi="Courier New" w:cs="Courier New"/>
-          <w:sz w:val="18"/>
-          <w:szCs w:val="18"/>
-        </w:rPr>
-        <w:t xml:space="preserve">    </w:t>
-      </w:r>
-      <w:proofErr w:type="gramStart"/>
-      <w:r>
-        <w:rPr>
-          <w:rFonts w:ascii="Courier New" w:hAnsi="Courier New" w:cs="Courier New"/>
-          <w:sz w:val="18"/>
-          <w:szCs w:val="18"/>
-        </w:rPr>
-        <w:t>if</w:t>
-      </w:r>
-      <w:proofErr w:type="gramEnd"/>
-      <w:r>
-        <w:rPr>
-          <w:rFonts w:ascii="Courier New" w:hAnsi="Courier New" w:cs="Courier New"/>
-          <w:sz w:val="18"/>
-          <w:szCs w:val="18"/>
-        </w:rPr>
-        <w:t xml:space="preserve"> (flag) overrun = true;</w:t>
-      </w:r>
-    </w:p>
-    <w:p>
-      <w:pPr>
-        <w:spacing w:after="0"/>
-        <w:rPr>
-          <w:rFonts w:ascii="Courier New" w:hAnsi="Courier New" w:cs="Courier New"/>
-          <w:sz w:val="18"/>
-          <w:szCs w:val="18"/>
-        </w:rPr>
-      </w:pPr>
-      <w:r>
-        <w:rPr>
-          <w:rFonts w:ascii="Courier New" w:hAnsi="Courier New" w:cs="Courier New"/>
-          <w:sz w:val="18"/>
-          <w:szCs w:val="18"/>
-        </w:rPr>
-        <w:t xml:space="preserve">    </w:t>
-      </w:r>
-      <w:proofErr w:type="gramStart"/>
-      <w:r>
-        <w:rPr>
-          <w:rFonts w:ascii="Courier New" w:hAnsi="Courier New" w:cs="Courier New"/>
-          <w:sz w:val="18"/>
-          <w:szCs w:val="18"/>
-        </w:rPr>
-        <w:t>flag</w:t>
-      </w:r>
-      <w:proofErr w:type="gramEnd"/>
-      <w:r>
-        <w:rPr>
-          <w:rFonts w:ascii="Courier New" w:hAnsi="Courier New" w:cs="Courier New"/>
-          <w:sz w:val="18"/>
-          <w:szCs w:val="18"/>
-        </w:rPr>
-        <w:t xml:space="preserve"> = true;</w:t>
-      </w:r>
-    </w:p>
-    <w:p>
-      <w:pPr>
-        <w:spacing w:after="0"/>
-        <w:rPr>
-          <w:rFonts w:ascii="Courier New" w:hAnsi="Courier New" w:cs="Courier New"/>
-          <w:sz w:val="18"/>
-          <w:szCs w:val="18"/>
-        </w:rPr>
-      </w:pPr>
-      <w:r>
-        <w:rPr>
-          <w:rFonts w:ascii="Courier New" w:hAnsi="Courier New" w:cs="Courier New"/>
-          <w:sz w:val="18"/>
-          <w:szCs w:val="18"/>
-        </w:rPr>
-        <w:t xml:space="preserve">    </w:t>
-      </w:r>
-      <w:proofErr w:type="gramStart"/>
-      <w:r>
-        <w:rPr>
-          <w:rFonts w:ascii="Courier New" w:hAnsi="Courier New" w:cs="Courier New"/>
-          <w:sz w:val="18"/>
-          <w:szCs w:val="18"/>
-        </w:rPr>
-        <w:t>revolutions</w:t>
-      </w:r>
-      <w:proofErr w:type="gramEnd"/>
-      <w:r>
-        <w:rPr>
-          <w:rFonts w:ascii="Courier New" w:hAnsi="Courier New" w:cs="Courier New"/>
-          <w:sz w:val="18"/>
-          <w:szCs w:val="18"/>
-        </w:rPr>
-        <w:t xml:space="preserve"> += 1;</w:t>
-      </w:r>
-    </w:p>
-    <w:p>
-      <w:pPr>
-        <w:spacing w:after="0"/>
-        <w:rPr>
-          <w:rFonts w:ascii="Courier New" w:hAnsi="Courier New" w:cs="Courier New"/>
-          <w:sz w:val="18"/>
-          <w:szCs w:val="18"/>
-        </w:rPr>
-      </w:pPr>
-    </w:p>
-    <w:p>
-      <w:pPr>
-        <w:spacing w:after="0"/>
-        <w:rPr>
-          <w:rFonts w:ascii="Courier New" w:hAnsi="Courier New" w:cs="Courier New"/>
-          <w:sz w:val="18"/>
-          <w:szCs w:val="18"/>
-        </w:rPr>
-      </w:pPr>
-      <w:r>
-        <w:rPr>
-          <w:rFonts w:ascii="Courier New" w:hAnsi="Courier New" w:cs="Courier New"/>
-          <w:sz w:val="18"/>
-          <w:szCs w:val="18"/>
-        </w:rPr>
-        <w:t xml:space="preserve">    </w:t>
       </w:r>
       <w:proofErr w:type="spellStart"/>
       <w:proofErr w:type="gramStart"/>
@@ -6578,6 +6829,308 @@
           <w:sz w:val="18"/>
           <w:szCs w:val="18"/>
         </w:rPr>
+        <w:t>delayMicroseconds</w:t>
+      </w:r>
+      <w:proofErr w:type="spellEnd"/>
+      <w:r>
+        <w:rPr>
+          <w:rFonts w:ascii="Courier New" w:hAnsi="Courier New" w:cs="Courier New"/>
+          <w:sz w:val="18"/>
+          <w:szCs w:val="18"/>
+        </w:rPr>
+        <w:t>(</w:t>
+      </w:r>
+      <w:proofErr w:type="spellStart"/>
+      <w:proofErr w:type="gramEnd"/>
+      <w:r>
+        <w:rPr>
+          <w:rFonts w:ascii="Courier New" w:hAnsi="Courier New" w:cs="Courier New"/>
+          <w:sz w:val="18"/>
+          <w:szCs w:val="18"/>
+        </w:rPr>
+        <w:t>uSecs</w:t>
+      </w:r>
+      <w:proofErr w:type="spellEnd"/>
+      <w:r>
+        <w:rPr>
+          <w:rFonts w:ascii="Courier New" w:hAnsi="Courier New" w:cs="Courier New"/>
+          <w:sz w:val="18"/>
+          <w:szCs w:val="18"/>
+        </w:rPr>
+        <w:t xml:space="preserve"> % 1000);   </w:t>
+      </w:r>
+    </w:p>
+    <w:p>
+      <w:pPr>
+        <w:spacing w:after="0"/>
+        <w:rPr>
+          <w:rFonts w:ascii="Courier New" w:hAnsi="Courier New" w:cs="Courier New"/>
+          <w:sz w:val="18"/>
+          <w:szCs w:val="18"/>
+        </w:rPr>
+      </w:pPr>
+      <w:r>
+        <w:rPr>
+          <w:rFonts w:ascii="Courier New" w:hAnsi="Courier New" w:cs="Courier New"/>
+          <w:sz w:val="18"/>
+          <w:szCs w:val="18"/>
+        </w:rPr>
+        <w:t>}</w:t>
+      </w:r>
+    </w:p>
+    <w:p>
+      <w:r>
+        <w:t>This</w:t>
+      </w:r>
+      <w:r>
+        <w:t xml:space="preserve"> </w:t>
+      </w:r>
+      <w:r>
+        <w:t>defines the time to display each column in terms of the angle of rotation, rather than a time.</w:t>
+      </w:r>
+    </w:p>
+    <w:p>
+      <w:r>
+        <w:t>Finally,</w:t>
+      </w:r>
+      <w:r>
+        <w:t xml:space="preserve"> </w:t>
+      </w:r>
+      <w:r>
+        <w:t xml:space="preserve">also </w:t>
+      </w:r>
+      <w:r>
+        <w:t>at the end of th</w:t>
+      </w:r>
+      <w:r>
+        <w:t>e sketch, some more magic is needed:</w:t>
+      </w:r>
+    </w:p>
+    <w:p>
+      <w:pPr>
+        <w:spacing w:after="0"/>
+        <w:rPr>
+          <w:rFonts w:ascii="Courier New" w:hAnsi="Courier New" w:cs="Courier New"/>
+          <w:sz w:val="18"/>
+          <w:szCs w:val="18"/>
+        </w:rPr>
+      </w:pPr>
+      <w:proofErr w:type="gramStart"/>
+      <w:r>
+        <w:rPr>
+          <w:rFonts w:ascii="Courier New" w:hAnsi="Courier New" w:cs="Courier New"/>
+          <w:sz w:val="18"/>
+          <w:szCs w:val="18"/>
+        </w:rPr>
+        <w:t>ISR(</w:t>
+      </w:r>
+      <w:proofErr w:type="gramEnd"/>
+      <w:r>
+        <w:rPr>
+          <w:rFonts w:ascii="Courier New" w:hAnsi="Courier New" w:cs="Courier New"/>
+          <w:sz w:val="18"/>
+          <w:szCs w:val="18"/>
+        </w:rPr>
+        <w:t>PCINT0_vect){  // Sensor input change detected</w:t>
+      </w:r>
+    </w:p>
+    <w:p>
+      <w:pPr>
+        <w:spacing w:after="0"/>
+        <w:rPr>
+          <w:rFonts w:ascii="Courier New" w:hAnsi="Courier New" w:cs="Courier New"/>
+          <w:sz w:val="18"/>
+          <w:szCs w:val="18"/>
+        </w:rPr>
+      </w:pPr>
+      <w:r>
+        <w:rPr>
+          <w:rFonts w:ascii="Courier New" w:hAnsi="Courier New" w:cs="Courier New"/>
+          <w:sz w:val="18"/>
+          <w:szCs w:val="18"/>
+        </w:rPr>
+        <w:t xml:space="preserve">  </w:t>
+      </w:r>
+      <w:proofErr w:type="gramStart"/>
+      <w:r>
+        <w:rPr>
+          <w:rFonts w:ascii="Courier New" w:hAnsi="Courier New" w:cs="Courier New"/>
+          <w:sz w:val="18"/>
+          <w:szCs w:val="18"/>
+        </w:rPr>
+        <w:t>if</w:t>
+      </w:r>
+      <w:proofErr w:type="gramEnd"/>
+      <w:r>
+        <w:rPr>
+          <w:rFonts w:ascii="Courier New" w:hAnsi="Courier New" w:cs="Courier New"/>
+          <w:sz w:val="18"/>
+          <w:szCs w:val="18"/>
+        </w:rPr>
+        <w:t xml:space="preserve"> (!</w:t>
+      </w:r>
+      <w:proofErr w:type="spellStart"/>
+      <w:r>
+        <w:rPr>
+          <w:rFonts w:ascii="Courier New" w:hAnsi="Courier New" w:cs="Courier New"/>
+          <w:sz w:val="18"/>
+          <w:szCs w:val="18"/>
+        </w:rPr>
+        <w:t>digitalRead</w:t>
+      </w:r>
+      <w:proofErr w:type="spellEnd"/>
+      <w:r>
+        <w:rPr>
+          <w:rFonts w:ascii="Courier New" w:hAnsi="Courier New" w:cs="Courier New"/>
+          <w:sz w:val="18"/>
+          <w:szCs w:val="18"/>
+        </w:rPr>
+        <w:t>(SENSOR)){</w:t>
+      </w:r>
+    </w:p>
+    <w:p>
+      <w:pPr>
+        <w:spacing w:after="0"/>
+        <w:rPr>
+          <w:rFonts w:ascii="Courier New" w:hAnsi="Courier New" w:cs="Courier New"/>
+          <w:sz w:val="18"/>
+          <w:szCs w:val="18"/>
+        </w:rPr>
+      </w:pPr>
+      <w:r>
+        <w:rPr>
+          <w:rFonts w:ascii="Courier New" w:hAnsi="Courier New" w:cs="Courier New"/>
+          <w:sz w:val="18"/>
+          <w:szCs w:val="18"/>
+        </w:rPr>
+        <w:t xml:space="preserve">    </w:t>
+      </w:r>
+      <w:proofErr w:type="gramStart"/>
+      <w:r>
+        <w:rPr>
+          <w:rFonts w:ascii="Courier New" w:hAnsi="Courier New" w:cs="Courier New"/>
+          <w:sz w:val="18"/>
+          <w:szCs w:val="18"/>
+        </w:rPr>
+        <w:t>if</w:t>
+      </w:r>
+      <w:proofErr w:type="gramEnd"/>
+      <w:r>
+        <w:rPr>
+          <w:rFonts w:ascii="Courier New" w:hAnsi="Courier New" w:cs="Courier New"/>
+          <w:sz w:val="18"/>
+          <w:szCs w:val="18"/>
+        </w:rPr>
+        <w:t xml:space="preserve"> (flag) overrun = true;</w:t>
+      </w:r>
+    </w:p>
+    <w:p>
+      <w:pPr>
+        <w:spacing w:after="0"/>
+        <w:rPr>
+          <w:rFonts w:ascii="Courier New" w:hAnsi="Courier New" w:cs="Courier New"/>
+          <w:sz w:val="18"/>
+          <w:szCs w:val="18"/>
+        </w:rPr>
+      </w:pPr>
+      <w:r>
+        <w:rPr>
+          <w:rFonts w:ascii="Courier New" w:hAnsi="Courier New" w:cs="Courier New"/>
+          <w:sz w:val="18"/>
+          <w:szCs w:val="18"/>
+        </w:rPr>
+        <w:t xml:space="preserve">    </w:t>
+      </w:r>
+      <w:proofErr w:type="gramStart"/>
+      <w:r>
+        <w:rPr>
+          <w:rFonts w:ascii="Courier New" w:hAnsi="Courier New" w:cs="Courier New"/>
+          <w:sz w:val="18"/>
+          <w:szCs w:val="18"/>
+        </w:rPr>
+        <w:t>flag</w:t>
+      </w:r>
+      <w:proofErr w:type="gramEnd"/>
+      <w:r>
+        <w:rPr>
+          <w:rFonts w:ascii="Courier New" w:hAnsi="Courier New" w:cs="Courier New"/>
+          <w:sz w:val="18"/>
+          <w:szCs w:val="18"/>
+        </w:rPr>
+        <w:t xml:space="preserve"> = true;</w:t>
+      </w:r>
+    </w:p>
+    <w:p>
+      <w:pPr>
+        <w:spacing w:after="0"/>
+        <w:rPr>
+          <w:rFonts w:ascii="Courier New" w:hAnsi="Courier New" w:cs="Courier New"/>
+          <w:sz w:val="18"/>
+          <w:szCs w:val="18"/>
+        </w:rPr>
+      </w:pPr>
+      <w:r>
+        <w:rPr>
+          <w:rFonts w:ascii="Courier New" w:hAnsi="Courier New" w:cs="Courier New"/>
+          <w:sz w:val="18"/>
+          <w:szCs w:val="18"/>
+        </w:rPr>
+        <w:t xml:space="preserve">    </w:t>
+      </w:r>
+      <w:proofErr w:type="gramStart"/>
+      <w:r>
+        <w:rPr>
+          <w:rFonts w:ascii="Courier New" w:hAnsi="Courier New" w:cs="Courier New"/>
+          <w:sz w:val="18"/>
+          <w:szCs w:val="18"/>
+        </w:rPr>
+        <w:t>revolutions</w:t>
+      </w:r>
+      <w:proofErr w:type="gramEnd"/>
+      <w:r>
+        <w:rPr>
+          <w:rFonts w:ascii="Courier New" w:hAnsi="Courier New" w:cs="Courier New"/>
+          <w:sz w:val="18"/>
+          <w:szCs w:val="18"/>
+        </w:rPr>
+        <w:t xml:space="preserve"> += 1;</w:t>
+      </w:r>
+    </w:p>
+    <w:p>
+      <w:pPr>
+        <w:spacing w:after="0"/>
+        <w:rPr>
+          <w:rFonts w:ascii="Courier New" w:hAnsi="Courier New" w:cs="Courier New"/>
+          <w:sz w:val="18"/>
+          <w:szCs w:val="18"/>
+        </w:rPr>
+      </w:pPr>
+    </w:p>
+    <w:p>
+      <w:pPr>
+        <w:spacing w:after="0"/>
+        <w:rPr>
+          <w:rFonts w:ascii="Courier New" w:hAnsi="Courier New" w:cs="Courier New"/>
+          <w:sz w:val="18"/>
+          <w:szCs w:val="18"/>
+        </w:rPr>
+      </w:pPr>
+      <w:r>
+        <w:rPr>
+          <w:rFonts w:ascii="Courier New" w:hAnsi="Courier New" w:cs="Courier New"/>
+          <w:sz w:val="18"/>
+          <w:szCs w:val="18"/>
+        </w:rPr>
+        <w:t xml:space="preserve">    </w:t>
+      </w:r>
+      <w:proofErr w:type="spellStart"/>
+      <w:proofErr w:type="gramStart"/>
+      <w:r>
+        <w:rPr>
+          <w:rFonts w:ascii="Courier New" w:hAnsi="Courier New" w:cs="Courier New"/>
+          <w:sz w:val="18"/>
+          <w:szCs w:val="18"/>
+        </w:rPr>
         <w:t>curTime</w:t>
       </w:r>
       <w:proofErr w:type="spellEnd"/>
@@ -6790,7 +7343,15 @@
           <w:sz w:val="18"/>
           <w:szCs w:val="18"/>
         </w:rPr>
-        <w:t xml:space="preserve"> &gt; 300000) </w:t>
+        <w:t xml:space="preserve"> &gt; 5</w:t>
+      </w:r>
+      <w:r>
+        <w:rPr>
+          <w:rFonts w:ascii="Courier New" w:hAnsi="Courier New" w:cs="Courier New"/>
+          <w:sz w:val="18"/>
+          <w:szCs w:val="18"/>
+        </w:rPr>
+        <w:t xml:space="preserve">00000) </w:t>
       </w:r>
       <w:proofErr w:type="spellStart"/>
       <w:r>
@@ -6808,7 +7369,23 @@
           <w:sz w:val="18"/>
           <w:szCs w:val="18"/>
         </w:rPr>
-        <w:t xml:space="preserve"> = 25000;</w:t>
+        <w:t xml:space="preserve"> = </w:t>
+      </w:r>
+      <w:r>
+        <w:rPr>
+          <w:rFonts w:ascii="Courier New" w:hAnsi="Courier New" w:cs="Courier New"/>
+          <w:sz w:val="18"/>
+          <w:szCs w:val="18"/>
+        </w:rPr>
+        <w:t>10</w:t>
+      </w:r>
+      <w:r>
+        <w:rPr>
+          <w:rFonts w:ascii="Courier New" w:hAnsi="Courier New" w:cs="Courier New"/>
+          <w:sz w:val="18"/>
+          <w:szCs w:val="18"/>
+        </w:rPr>
+        <w:t>000;</w:t>
       </w:r>
     </w:p>
     <w:p>
@@ -6858,38 +7435,60 @@
       </w:pPr>
     </w:p>
     <w:p>
-      <w:r>
+      <w:pPr>
+        <w:spacing w:after="0"/>
+      </w:pPr>
+      <w:r>
+        <w:lastRenderedPageBreak/>
         <w:t>This is the interrupt service routine</w:t>
       </w:r>
       <w:r>
         <w:t xml:space="preserve"> or ISR</w:t>
       </w:r>
       <w:r>
-        <w:t xml:space="preserve">, called whenever an interrupt is raised by a change in the sensor output. If the sensor now reads false it sets a flag for the code in </w:t>
+        <w:t xml:space="preserve">, called whenever an interrupt is raised by a change in the sensor output. If the </w:t>
+      </w:r>
+      <w:r>
+        <w:t xml:space="preserve">sensor now reads false it </w:t>
       </w:r>
       <w:proofErr w:type="gramStart"/>
       <w:r>
-        <w:rPr>
-          <w:rFonts w:ascii="Courier New" w:hAnsi="Courier New" w:cs="Courier New"/>
-          <w:sz w:val="18"/>
-          <w:szCs w:val="18"/>
-        </w:rPr>
-        <w:t>loop(</w:t>
+        <w:t xml:space="preserve">sets </w:t>
+      </w:r>
+      <w:r>
+        <w:t xml:space="preserve"> </w:t>
+      </w:r>
+      <w:r>
+        <w:rPr>
+          <w:rFonts w:ascii="Courier New" w:hAnsi="Courier New" w:cs="Courier New"/>
+          <w:sz w:val="18"/>
+          <w:szCs w:val="18"/>
+        </w:rPr>
+        <w:t>flag</w:t>
       </w:r>
       <w:proofErr w:type="gramEnd"/>
       <w:r>
-        <w:rPr>
-          <w:rFonts w:ascii="Courier New" w:hAnsi="Courier New" w:cs="Courier New"/>
-          <w:sz w:val="18"/>
-          <w:szCs w:val="18"/>
-        </w:rPr>
-        <w:t xml:space="preserve">) </w:t>
+        <w:t xml:space="preserve"> for the code in </w:t>
+      </w:r>
+      <w:r>
+        <w:rPr>
+          <w:rFonts w:ascii="Courier New" w:hAnsi="Courier New" w:cs="Courier New"/>
+          <w:sz w:val="18"/>
+          <w:szCs w:val="18"/>
+        </w:rPr>
+        <w:t xml:space="preserve">loop() </w:t>
       </w:r>
       <w:r>
         <w:t xml:space="preserve">to act on, but </w:t>
       </w:r>
       <w:r>
-        <w:t xml:space="preserve"> if the flag is already set it </w:t>
+        <w:t xml:space="preserve"> if </w:t>
+      </w:r>
+      <w:r>
+        <w:t>it’s</w:t>
+      </w:r>
+      <w:r>
+        <w:t xml:space="preserve"> is already set it </w:t>
       </w:r>
       <w:r>
         <w:t>sets the</w:t>
@@ -6912,7 +7511,18 @@
         <w:t xml:space="preserve">flag </w:t>
       </w:r>
       <w:r>
-        <w:t>to say that we're doing another revolution before loop() has finished processing the last.</w:t>
+        <w:t xml:space="preserve">to say that we're doing another revolution before </w:t>
+      </w:r>
+      <w:r>
+        <w:rPr>
+          <w:rFonts w:ascii="Courier New" w:hAnsi="Courier New" w:cs="Courier New"/>
+          <w:sz w:val="18"/>
+          <w:szCs w:val="18"/>
+        </w:rPr>
+        <w:t>loop()</w:t>
+      </w:r>
+      <w:r>
+        <w:t xml:space="preserve"> has finished processing the last.</w:t>
       </w:r>
     </w:p>
     <w:p>
@@ -6970,24 +7580,86 @@
     </w:p>
     <w:p>
       <w:r>
-        <w:t>A</w:t>
-      </w:r>
-      <w:r>
-        <w:t>t the start of</w:t>
+        <w:t>Put it all together, compile it and upload it, and see if your hearts now stop spinning!</w:t>
+      </w:r>
+    </w:p>
+    <w:p>
+      <w:pPr>
+        <w:pStyle w:val="Heading1"/>
+        <w:pageBreakBefore/>
+      </w:pPr>
+      <w:r>
+        <w:lastRenderedPageBreak/>
+        <w:t xml:space="preserve">Lesson 4: Let’s </w:t>
+      </w:r>
+      <w:r>
+        <w:t>display</w:t>
+      </w:r>
+      <w:r>
+        <w:t xml:space="preserve"> messages!</w:t>
+      </w:r>
+    </w:p>
+    <w:p>
+      <w:r>
+        <w:t xml:space="preserve">You can display messages just as well as patterns since each </w:t>
+      </w:r>
+      <w:proofErr w:type="gramStart"/>
+      <w:r>
+        <w:t>letter,</w:t>
+      </w:r>
+      <w:proofErr w:type="gramEnd"/>
+      <w:r>
+        <w:t xml:space="preserve"> digit or symbol is just a pattern. Luckily for us, someone has already worked out all the patterns</w:t>
+      </w:r>
+      <w:r>
+        <w:t xml:space="preserve"> we need and </w:t>
+      </w:r>
+      <w:r>
+        <w:t xml:space="preserve">written </w:t>
+      </w:r>
+      <w:r>
+        <w:t>a function for displaying them!</w:t>
+      </w:r>
+    </w:p>
+    <w:p>
+      <w:r>
+        <w:t>Save your previous sketch (Interrupt) with a new name "Text". We can keep most of it.</w:t>
+      </w:r>
+    </w:p>
+    <w:p>
+      <w:r>
+        <w:t>We need a new file</w:t>
       </w:r>
       <w:r>
         <w:t xml:space="preserve"> </w:t>
       </w:r>
-      <w:proofErr w:type="gramStart"/>
-      <w:r>
-        <w:t>loop(</w:t>
-      </w:r>
-      <w:proofErr w:type="gramEnd"/>
-      <w:r>
-        <w:t>)</w:t>
-      </w:r>
-      <w:r>
-        <w:t xml:space="preserve"> we need to add:</w:t>
+      <w:proofErr w:type="spellStart"/>
+      <w:r>
+        <w:t>font.h</w:t>
+      </w:r>
+      <w:proofErr w:type="spellEnd"/>
+      <w:r>
+        <w:t xml:space="preserve"> containing the patters for the text characters.</w:t>
+      </w:r>
+      <w:r>
+        <w:t xml:space="preserve"> This is in the Student Files.</w:t>
+      </w:r>
+      <w:r>
+        <w:t xml:space="preserve"> </w:t>
+      </w:r>
+      <w:r>
+        <w:t>Copy it in</w:t>
+      </w:r>
+      <w:r>
+        <w:t>to</w:t>
+      </w:r>
+      <w:r>
+        <w:t xml:space="preserve"> the folder Text.</w:t>
+      </w:r>
+    </w:p>
+    <w:p>
+      <w:r>
+        <w:t>Include it in your sketch by adding the following line at the top:</w:t>
       </w:r>
     </w:p>
     <w:p>
@@ -7005,25 +7677,25 @@
           <w:sz w:val="18"/>
           <w:szCs w:val="18"/>
         </w:rPr>
-        <w:t xml:space="preserve">  </w:t>
-      </w:r>
-      <w:proofErr w:type="gramStart"/>
-      <w:r>
-        <w:rPr>
-          <w:rFonts w:ascii="Courier New" w:hAnsi="Courier New" w:cs="Courier New"/>
-          <w:sz w:val="18"/>
-          <w:szCs w:val="18"/>
-        </w:rPr>
-        <w:t>if</w:t>
-      </w:r>
-      <w:proofErr w:type="gramEnd"/>
-      <w:r>
-        <w:rPr>
-          <w:rFonts w:ascii="Courier New" w:hAnsi="Courier New" w:cs="Courier New"/>
-          <w:sz w:val="18"/>
-          <w:szCs w:val="18"/>
-        </w:rPr>
-        <w:t xml:space="preserve"> (overrun) flag = overrun = false;</w:t>
+        <w:t>#include "</w:t>
+      </w:r>
+      <w:proofErr w:type="spellStart"/>
+      <w:r>
+        <w:rPr>
+          <w:rFonts w:ascii="Courier New" w:hAnsi="Courier New" w:cs="Courier New"/>
+          <w:sz w:val="18"/>
+          <w:szCs w:val="18"/>
+        </w:rPr>
+        <w:t>font.h</w:t>
+      </w:r>
+      <w:proofErr w:type="spellEnd"/>
+      <w:r>
+        <w:rPr>
+          <w:rFonts w:ascii="Courier New" w:hAnsi="Courier New" w:cs="Courier New"/>
+          <w:sz w:val="18"/>
+          <w:szCs w:val="18"/>
+        </w:rPr>
+        <w:t>"</w:t>
       </w:r>
     </w:p>
     <w:p>
@@ -7035,67 +7707,13 @@
           <w:szCs w:val="18"/>
         </w:rPr>
       </w:pPr>
-      <w:r>
-        <w:rPr>
-          <w:rFonts w:ascii="Courier New" w:hAnsi="Courier New" w:cs="Courier New"/>
-          <w:sz w:val="18"/>
-          <w:szCs w:val="18"/>
-        </w:rPr>
-        <w:t xml:space="preserve">  </w:t>
-      </w:r>
-      <w:proofErr w:type="gramStart"/>
-      <w:r>
-        <w:rPr>
-          <w:rFonts w:ascii="Courier New" w:hAnsi="Courier New" w:cs="Courier New"/>
-          <w:sz w:val="18"/>
-          <w:szCs w:val="18"/>
-        </w:rPr>
-        <w:t>else</w:t>
-      </w:r>
-      <w:proofErr w:type="gramEnd"/>
-      <w:r>
-        <w:rPr>
-          <w:rFonts w:ascii="Courier New" w:hAnsi="Courier New" w:cs="Courier New"/>
-          <w:sz w:val="18"/>
-          <w:szCs w:val="18"/>
-        </w:rPr>
-        <w:t xml:space="preserve"> if (flag)</w:t>
-      </w:r>
-      <w:r>
-        <w:rPr>
-          <w:rFonts w:ascii="Courier New" w:hAnsi="Courier New" w:cs="Courier New"/>
-          <w:b/>
-          <w:color w:val="C00000"/>
-          <w:sz w:val="18"/>
-          <w:szCs w:val="18"/>
-        </w:rPr>
-        <w:t>{</w:t>
-      </w:r>
-      <w:r>
-        <w:rPr>
-          <w:rFonts w:ascii="Courier New" w:hAnsi="Courier New" w:cs="Courier New"/>
-          <w:sz w:val="18"/>
-          <w:szCs w:val="18"/>
-        </w:rPr>
-        <w:t xml:space="preserve">  </w:t>
-      </w:r>
-    </w:p>
-    <w:p>
-      <w:pPr>
-        <w:spacing w:after="0"/>
-        <w:rPr>
-          <w:rFonts w:ascii="Courier New" w:hAnsi="Courier New" w:cs="Courier New"/>
-          <w:sz w:val="18"/>
-          <w:szCs w:val="18"/>
-        </w:rPr>
-      </w:pPr>
-      <w:r>
-        <w:rPr>
-          <w:rFonts w:ascii="Courier New" w:hAnsi="Courier New" w:cs="Courier New"/>
-          <w:sz w:val="18"/>
-          <w:szCs w:val="18"/>
-        </w:rPr>
-        <w:t xml:space="preserve">    </w:t>
+    </w:p>
+    <w:p>
+      <w:r>
+        <w:t>We</w:t>
+      </w:r>
+      <w:r>
+        <w:t xml:space="preserve"> also need 2 new functions </w:t>
       </w:r>
       <w:proofErr w:type="spellStart"/>
       <w:proofErr w:type="gramStart"/>
@@ -7105,7 +7723,226 @@
           <w:sz w:val="18"/>
           <w:szCs w:val="18"/>
         </w:rPr>
-        <w:t>dwellTime</w:t>
+        <w:t>displayChar</w:t>
+      </w:r>
+      <w:proofErr w:type="spellEnd"/>
+      <w:r>
+        <w:rPr>
+          <w:rFonts w:ascii="Courier New" w:hAnsi="Courier New" w:cs="Courier New"/>
+          <w:sz w:val="18"/>
+          <w:szCs w:val="18"/>
+        </w:rPr>
+        <w:t>(</w:t>
+      </w:r>
+      <w:proofErr w:type="gramEnd"/>
+      <w:r>
+        <w:rPr>
+          <w:rFonts w:ascii="Courier New" w:hAnsi="Courier New" w:cs="Courier New"/>
+          <w:sz w:val="18"/>
+          <w:szCs w:val="18"/>
+        </w:rPr>
+        <w:t>)</w:t>
+      </w:r>
+      <w:r>
+        <w:t xml:space="preserve"> and </w:t>
+      </w:r>
+      <w:proofErr w:type="spellStart"/>
+      <w:r>
+        <w:rPr>
+          <w:rFonts w:ascii="Courier New" w:hAnsi="Courier New" w:cs="Courier New"/>
+          <w:sz w:val="18"/>
+          <w:szCs w:val="18"/>
+        </w:rPr>
+        <w:t>displayCharLower</w:t>
+      </w:r>
+      <w:proofErr w:type="spellEnd"/>
+      <w:r>
+        <w:rPr>
+          <w:rFonts w:ascii="Courier New" w:hAnsi="Courier New" w:cs="Courier New"/>
+          <w:sz w:val="18"/>
+          <w:szCs w:val="18"/>
+        </w:rPr>
+        <w:t xml:space="preserve">() </w:t>
+      </w:r>
+      <w:r>
+        <w:t>which you can also find in the</w:t>
+      </w:r>
+      <w:r>
+        <w:t xml:space="preserve"> fil</w:t>
+      </w:r>
+      <w:r>
+        <w:t>e</w:t>
+      </w:r>
+      <w:r>
+        <w:t xml:space="preserve"> </w:t>
+      </w:r>
+      <w:proofErr w:type="spellStart"/>
+      <w:r>
+        <w:rPr>
+          <w:rFonts w:ascii="Courier New" w:hAnsi="Courier New" w:cs="Courier New"/>
+          <w:sz w:val="18"/>
+          <w:szCs w:val="18"/>
+        </w:rPr>
+        <w:t>displayChar.c</w:t>
+      </w:r>
+      <w:proofErr w:type="spellEnd"/>
+      <w:r>
+        <w:t xml:space="preserve"> in the Student Files.</w:t>
+      </w:r>
+      <w:r>
+        <w:t xml:space="preserve">  Open it with Notepad then c</w:t>
+      </w:r>
+      <w:r>
+        <w:t xml:space="preserve">opy and paste them into your sketch after the end of the function </w:t>
+      </w:r>
+      <w:proofErr w:type="gramStart"/>
+      <w:r>
+        <w:rPr>
+          <w:rFonts w:ascii="Courier New" w:hAnsi="Courier New" w:cs="Courier New"/>
+          <w:sz w:val="18"/>
+          <w:szCs w:val="18"/>
+        </w:rPr>
+        <w:t>loop(</w:t>
+      </w:r>
+      <w:proofErr w:type="gramEnd"/>
+      <w:r>
+        <w:rPr>
+          <w:rFonts w:ascii="Courier New" w:hAnsi="Courier New" w:cs="Courier New"/>
+          <w:sz w:val="18"/>
+          <w:szCs w:val="18"/>
+        </w:rPr>
+        <w:t>)</w:t>
+      </w:r>
+      <w:r>
+        <w:t>.</w:t>
+      </w:r>
+    </w:p>
+    <w:p>
+      <w:r>
+        <w:t xml:space="preserve">The function </w:t>
+      </w:r>
+      <w:proofErr w:type="spellStart"/>
+      <w:proofErr w:type="gramStart"/>
+      <w:r>
+        <w:rPr>
+          <w:rFonts w:ascii="Courier New" w:hAnsi="Courier New" w:cs="Courier New"/>
+          <w:sz w:val="18"/>
+          <w:szCs w:val="18"/>
+        </w:rPr>
+        <w:t>displayChar</w:t>
+      </w:r>
+      <w:proofErr w:type="spellEnd"/>
+      <w:r>
+        <w:rPr>
+          <w:rFonts w:ascii="Courier New" w:hAnsi="Courier New" w:cs="Courier New"/>
+          <w:sz w:val="18"/>
+          <w:szCs w:val="18"/>
+        </w:rPr>
+        <w:t>(</w:t>
+      </w:r>
+      <w:proofErr w:type="gramEnd"/>
+      <w:r>
+        <w:rPr>
+          <w:rFonts w:ascii="Courier New" w:hAnsi="Courier New" w:cs="Courier New"/>
+          <w:sz w:val="18"/>
+          <w:szCs w:val="18"/>
+        </w:rPr>
+        <w:t xml:space="preserve">) </w:t>
+      </w:r>
+      <w:r>
+        <w:t xml:space="preserve">displays a character, and </w:t>
+      </w:r>
+      <w:proofErr w:type="spellStart"/>
+      <w:r>
+        <w:rPr>
+          <w:rFonts w:ascii="Courier New" w:hAnsi="Courier New" w:cs="Courier New"/>
+          <w:sz w:val="18"/>
+          <w:szCs w:val="18"/>
+        </w:rPr>
+        <w:t>displayCharLower</w:t>
+      </w:r>
+      <w:proofErr w:type="spellEnd"/>
+      <w:r>
+        <w:rPr>
+          <w:rFonts w:ascii="Courier New" w:hAnsi="Courier New" w:cs="Courier New"/>
+          <w:sz w:val="18"/>
+          <w:szCs w:val="18"/>
+        </w:rPr>
+        <w:t xml:space="preserve">() </w:t>
+      </w:r>
+      <w:r>
+        <w:t>does the same except the other way up and backwards. You can use it to display text the right way up along the bottom of the circle as the LEDs spin.</w:t>
+      </w:r>
+    </w:p>
+    <w:p>
+      <w:pPr>
+        <w:pStyle w:val="Heading2"/>
+      </w:pPr>
+      <w:r>
+        <w:t>And now to code!</w:t>
+      </w:r>
+    </w:p>
+    <w:p>
+      <w:r>
+        <w:t>Let's make</w:t>
+      </w:r>
+      <w:r>
+        <w:t xml:space="preserve"> it display "Hello" on the top and "Year8</w:t>
+      </w:r>
+      <w:r>
+        <w:t>!</w:t>
+      </w:r>
+      <w:r>
+        <w:t>" on the bottom.</w:t>
+      </w:r>
+    </w:p>
+    <w:p>
+      <w:r>
+        <w:t>Insert these</w:t>
+      </w:r>
+      <w:r>
+        <w:t xml:space="preserve"> lines somewhere before </w:t>
+      </w:r>
+      <w:proofErr w:type="gramStart"/>
+      <w:r>
+        <w:rPr>
+          <w:rFonts w:ascii="Courier New" w:hAnsi="Courier New" w:cs="Courier New"/>
+          <w:sz w:val="18"/>
+          <w:szCs w:val="18"/>
+        </w:rPr>
+        <w:t>setup(</w:t>
+      </w:r>
+      <w:proofErr w:type="gramEnd"/>
+      <w:r>
+        <w:rPr>
+          <w:rFonts w:ascii="Courier New" w:hAnsi="Courier New" w:cs="Courier New"/>
+          <w:sz w:val="18"/>
+          <w:szCs w:val="18"/>
+        </w:rPr>
+        <w:t>)</w:t>
+      </w:r>
+      <w:r>
+        <w:t xml:space="preserve"> as follows:</w:t>
+      </w:r>
+    </w:p>
+    <w:p>
+      <w:pPr>
+        <w:spacing w:after="0"/>
+        <w:rPr>
+          <w:rFonts w:ascii="Courier New" w:hAnsi="Courier New" w:cs="Courier New"/>
+          <w:sz w:val="18"/>
+          <w:szCs w:val="18"/>
+        </w:rPr>
+      </w:pPr>
+      <w:proofErr w:type="spellStart"/>
+      <w:proofErr w:type="gramStart"/>
+      <w:r>
+        <w:rPr>
+          <w:rFonts w:ascii="Courier New" w:hAnsi="Courier New" w:cs="Courier New"/>
+          <w:sz w:val="18"/>
+          <w:szCs w:val="18"/>
+        </w:rPr>
+        <w:t>int</w:t>
       </w:r>
       <w:proofErr w:type="spellEnd"/>
       <w:proofErr w:type="gramEnd"/>
@@ -7115,43 +7952,7 @@
           <w:sz w:val="18"/>
           <w:szCs w:val="18"/>
         </w:rPr>
-        <w:t xml:space="preserve"> = (</w:t>
-      </w:r>
-      <w:proofErr w:type="spellStart"/>
-      <w:r>
-        <w:rPr>
-          <w:rFonts w:ascii="Courier New" w:hAnsi="Courier New" w:cs="Courier New"/>
-          <w:sz w:val="18"/>
-          <w:szCs w:val="18"/>
-        </w:rPr>
-        <w:t>revTime</w:t>
-      </w:r>
-      <w:proofErr w:type="spellEnd"/>
-      <w:r>
-        <w:rPr>
-          <w:rFonts w:ascii="Courier New" w:hAnsi="Courier New" w:cs="Courier New"/>
-          <w:sz w:val="18"/>
-          <w:szCs w:val="18"/>
-        </w:rPr>
-        <w:t xml:space="preserve"> * </w:t>
-      </w:r>
-      <w:proofErr w:type="spellStart"/>
-      <w:r>
-        <w:rPr>
-          <w:rFonts w:ascii="Courier New" w:hAnsi="Courier New" w:cs="Courier New"/>
-          <w:sz w:val="18"/>
-          <w:szCs w:val="18"/>
-        </w:rPr>
-        <w:t>dwellDegrees</w:t>
-      </w:r>
-      <w:proofErr w:type="spellEnd"/>
-      <w:r>
-        <w:rPr>
-          <w:rFonts w:ascii="Courier New" w:hAnsi="Courier New" w:cs="Courier New"/>
-          <w:sz w:val="18"/>
-          <w:szCs w:val="18"/>
-        </w:rPr>
-        <w:t xml:space="preserve"> / 360);</w:t>
+        <w:t xml:space="preserve"> rows= 8;            // Total LED's in a row</w:t>
       </w:r>
     </w:p>
     <w:p>
@@ -7163,301 +7964,6 @@
           <w:szCs w:val="18"/>
         </w:rPr>
       </w:pPr>
-      <w:r>
-        <w:rPr>
-          <w:rFonts w:ascii="Courier New" w:hAnsi="Courier New" w:cs="Courier New"/>
-          <w:sz w:val="18"/>
-          <w:szCs w:val="18"/>
-        </w:rPr>
-        <w:t xml:space="preserve">  </w:t>
-      </w:r>
-    </w:p>
-    <w:p>
-      <w:r>
-        <w:t>We first check we haven't had an overrun - if we had we have to wait another revolution.</w:t>
-      </w:r>
-    </w:p>
-    <w:p>
-      <w:pPr>
-        <w:spacing w:after="0"/>
-      </w:pPr>
-      <w:r>
-        <w:lastRenderedPageBreak/>
-        <w:t>Then w</w:t>
-      </w:r>
-      <w:r>
-        <w:t xml:space="preserve">e wait for </w:t>
-      </w:r>
-      <w:r>
-        <w:rPr>
-          <w:rFonts w:ascii="Courier New" w:hAnsi="Courier New" w:cs="Courier New"/>
-          <w:sz w:val="18"/>
-          <w:szCs w:val="18"/>
-        </w:rPr>
-        <w:t>flag</w:t>
-      </w:r>
-      <w:r>
-        <w:t xml:space="preserve"> to be set (remember, </w:t>
-      </w:r>
-      <w:proofErr w:type="gramStart"/>
-      <w:r>
-        <w:rPr>
-          <w:rFonts w:ascii="Courier New" w:hAnsi="Courier New" w:cs="Courier New"/>
-          <w:sz w:val="18"/>
-          <w:szCs w:val="18"/>
-        </w:rPr>
-        <w:t>loop(</w:t>
-      </w:r>
-      <w:proofErr w:type="gramEnd"/>
-      <w:r>
-        <w:rPr>
-          <w:rFonts w:ascii="Courier New" w:hAnsi="Courier New" w:cs="Courier New"/>
-          <w:sz w:val="18"/>
-          <w:szCs w:val="18"/>
-        </w:rPr>
-        <w:t xml:space="preserve">) </w:t>
-      </w:r>
-      <w:r>
-        <w:t>is called repeatedly). Just before making our pattern, w</w:t>
-      </w:r>
-      <w:r>
-        <w:t>e calculate how long a LED must be lit to draw a single pixel, which we choose to be the time taken to spin through a</w:t>
-      </w:r>
-      <w:r>
-        <w:t xml:space="preserve"> number of degrees specified by </w:t>
-      </w:r>
-      <w:proofErr w:type="spellStart"/>
-      <w:r>
-        <w:rPr>
-          <w:rFonts w:ascii="Courier New" w:hAnsi="Courier New" w:cs="Courier New"/>
-          <w:sz w:val="18"/>
-          <w:szCs w:val="18"/>
-        </w:rPr>
-        <w:t>dwellDegrees</w:t>
-      </w:r>
-      <w:proofErr w:type="spellEnd"/>
-      <w:r>
-        <w:t>.</w:t>
-      </w:r>
-    </w:p>
-    <w:p>
-      <w:pPr>
-        <w:spacing w:after="0"/>
-      </w:pPr>
-    </w:p>
-    <w:p>
-      <w:pPr>
-        <w:spacing w:after="0"/>
-      </w:pPr>
-      <w:r>
-        <w:t>After making our pattern we need to add</w:t>
-      </w:r>
-    </w:p>
-    <w:p>
-      <w:pPr>
-        <w:spacing w:after="0"/>
-        <w:rPr>
-          <w:rFonts w:ascii="Courier New" w:hAnsi="Courier New" w:cs="Courier New"/>
-          <w:sz w:val="18"/>
-          <w:szCs w:val="18"/>
-        </w:rPr>
-      </w:pPr>
-      <w:r>
-        <w:rPr>
-          <w:rFonts w:ascii="Courier New" w:hAnsi="Courier New" w:cs="Courier New"/>
-          <w:sz w:val="18"/>
-          <w:szCs w:val="18"/>
-        </w:rPr>
-        <w:t xml:space="preserve">    </w:t>
-      </w:r>
-      <w:proofErr w:type="gramStart"/>
-      <w:r>
-        <w:rPr>
-          <w:rFonts w:ascii="Courier New" w:hAnsi="Courier New" w:cs="Courier New"/>
-          <w:sz w:val="18"/>
-          <w:szCs w:val="18"/>
-        </w:rPr>
-        <w:t>flag</w:t>
-      </w:r>
-      <w:proofErr w:type="gramEnd"/>
-      <w:r>
-        <w:rPr>
-          <w:rFonts w:ascii="Courier New" w:hAnsi="Courier New" w:cs="Courier New"/>
-          <w:sz w:val="18"/>
-          <w:szCs w:val="18"/>
-        </w:rPr>
-        <w:t xml:space="preserve"> = false;</w:t>
-      </w:r>
-    </w:p>
-    <w:p>
-      <w:pPr>
-        <w:spacing w:after="0"/>
-      </w:pPr>
-      <w:r>
-        <w:t>This must go just before the curly bracket that's highlighted if you put your cursor on the opening curly bracket highlighted in red on the 2nd line of the previous code fragment.</w:t>
-      </w:r>
-    </w:p>
-    <w:p>
-      <w:pPr>
-        <w:spacing w:after="0"/>
-      </w:pPr>
-    </w:p>
-    <w:p>
-      <w:r>
-        <w:t>Put it all together, compile it and upload it, and see if your hearts now stop spinning!</w:t>
-      </w:r>
-    </w:p>
-    <w:p>
-      <w:pPr>
-        <w:pStyle w:val="Heading1"/>
-        <w:pageBreakBefore/>
-      </w:pPr>
-      <w:r>
-        <w:lastRenderedPageBreak/>
-        <w:t xml:space="preserve">Lesson 4: Let’s </w:t>
-      </w:r>
-      <w:r>
-        <w:t>display</w:t>
-      </w:r>
-      <w:r>
-        <w:t xml:space="preserve"> messages!</w:t>
-      </w:r>
-    </w:p>
-    <w:p>
-      <w:r>
-        <w:t xml:space="preserve">You can display messages just as well as patterns since each </w:t>
-      </w:r>
-      <w:proofErr w:type="gramStart"/>
-      <w:r>
-        <w:t>letter,</w:t>
-      </w:r>
-      <w:proofErr w:type="gramEnd"/>
-      <w:r>
-        <w:t xml:space="preserve"> digit or symbol is just a pattern. Luckily for us, someone has already worked out all the patterns</w:t>
-      </w:r>
-      <w:r>
-        <w:t xml:space="preserve"> we need and </w:t>
-      </w:r>
-      <w:r>
-        <w:t xml:space="preserve">written </w:t>
-      </w:r>
-      <w:r>
-        <w:t>a function for displaying them!</w:t>
-      </w:r>
-    </w:p>
-    <w:p>
-      <w:r>
-        <w:t>Save your previous sketch (Interrupt) with a new name "Text". We can keep most of it.</w:t>
-      </w:r>
-    </w:p>
-    <w:p>
-      <w:r>
-        <w:rPr>
-          <w:noProof/>
-        </w:rPr>
-        <w:pict>
-          <v:shape id="_x0000_s1026" type="#_x0000_t75" style="position:absolute;margin-left:366.75pt;margin-top:1pt;width:76.5pt;height:50.25pt;z-index:251665408;mso-position-horizontal-relative:text;mso-position-vertical-relative:text">
-            <v:imagedata r:id="rId13" o:title=""/>
-            <w10:wrap type="square"/>
-            <w10:anchorlock/>
-          </v:shape>
-          <o:OLEObject Type="Embed" ProgID="Package" ShapeID="_x0000_s1026" DrawAspect="Icon" ObjectID="_1594476378" r:id="rId14"/>
-        </w:pict>
-      </w:r>
-      <w:r>
-        <w:t>We need a new file</w:t>
-      </w:r>
-      <w:r>
-        <w:t xml:space="preserve"> </w:t>
-      </w:r>
-      <w:proofErr w:type="spellStart"/>
-      <w:r>
-        <w:t>font.h</w:t>
-      </w:r>
-      <w:proofErr w:type="spellEnd"/>
-      <w:r>
-        <w:t xml:space="preserve"> containing the patters for the text characters. </w:t>
-      </w:r>
-      <w:r>
-        <w:t>Copy it in</w:t>
-      </w:r>
-      <w:r>
-        <w:t>to</w:t>
-      </w:r>
-      <w:r>
-        <w:t xml:space="preserve"> the folder Text.</w:t>
-      </w:r>
-    </w:p>
-    <w:p>
-      <w:r>
-        <w:t>Include it in your sketch by adding the following line at the top:</w:t>
-      </w:r>
-    </w:p>
-    <w:p>
-      <w:pPr>
-        <w:spacing w:after="0"/>
-        <w:rPr>
-          <w:rFonts w:ascii="Courier New" w:hAnsi="Courier New" w:cs="Courier New"/>
-          <w:sz w:val="18"/>
-          <w:szCs w:val="18"/>
-        </w:rPr>
-      </w:pPr>
-      <w:r>
-        <w:rPr>
-          <w:rFonts w:ascii="Courier New" w:hAnsi="Courier New" w:cs="Courier New"/>
-          <w:sz w:val="18"/>
-          <w:szCs w:val="18"/>
-        </w:rPr>
-        <w:t>#include "</w:t>
-      </w:r>
-      <w:proofErr w:type="spellStart"/>
-      <w:r>
-        <w:rPr>
-          <w:rFonts w:ascii="Courier New" w:hAnsi="Courier New" w:cs="Courier New"/>
-          <w:sz w:val="18"/>
-          <w:szCs w:val="18"/>
-        </w:rPr>
-        <w:t>font.h</w:t>
-      </w:r>
-      <w:proofErr w:type="spellEnd"/>
-      <w:r>
-        <w:rPr>
-          <w:rFonts w:ascii="Courier New" w:hAnsi="Courier New" w:cs="Courier New"/>
-          <w:sz w:val="18"/>
-          <w:szCs w:val="18"/>
-        </w:rPr>
-        <w:t>"</w:t>
-      </w:r>
-      <w:bookmarkStart w:id="0" w:name="_GoBack"/>
-      <w:bookmarkEnd w:id="0"/>
-    </w:p>
-    <w:p>
-      <w:pPr>
-        <w:spacing w:after="0"/>
-        <w:rPr>
-          <w:rFonts w:ascii="Courier New" w:hAnsi="Courier New" w:cs="Courier New"/>
-          <w:sz w:val="18"/>
-          <w:szCs w:val="18"/>
-        </w:rPr>
-      </w:pPr>
-    </w:p>
-    <w:p>
-      <w:r>
-        <w:rPr>
-          <w:noProof/>
-        </w:rPr>
-        <w:pict>
-          <v:shape id="_x0000_s1033" type="#_x0000_t75" style="position:absolute;margin-left:366.75pt;margin-top:-4.05pt;width:76.5pt;height:50.25pt;z-index:251674624;mso-position-horizontal-relative:text;mso-position-vertical-relative:text">
-            <v:imagedata r:id="rId15" o:title=""/>
-            <w10:wrap type="square"/>
-            <w10:anchorlock/>
-          </v:shape>
-          <o:OLEObject Type="Embed" ProgID="Package" ShapeID="_x0000_s1033" DrawAspect="Icon" ObjectID="_1594476379" r:id="rId16"/>
-        </w:pict>
-      </w:r>
-      <w:r>
-        <w:t xml:space="preserve">You also need 2 new functions </w:t>
-      </w:r>
       <w:proofErr w:type="spellStart"/>
       <w:proofErr w:type="gramStart"/>
       <w:r>
@@ -7466,17 +7972,9 @@
           <w:sz w:val="18"/>
           <w:szCs w:val="18"/>
         </w:rPr>
-        <w:t>displayChar</w:t>
+        <w:t>const</w:t>
       </w:r>
       <w:proofErr w:type="spellEnd"/>
-      <w:r>
-        <w:rPr>
-          <w:rFonts w:ascii="Courier New" w:hAnsi="Courier New" w:cs="Courier New"/>
-          <w:sz w:val="18"/>
-          <w:szCs w:val="18"/>
-        </w:rPr>
-        <w:t>(</w:t>
-      </w:r>
       <w:proofErr w:type="gramEnd"/>
       <w:r>
         <w:rPr>
@@ -7484,10 +7982,7 @@
           <w:sz w:val="18"/>
           <w:szCs w:val="18"/>
         </w:rPr>
-        <w:t>)</w:t>
-      </w:r>
-      <w:r>
-        <w:t xml:space="preserve"> and </w:t>
+        <w:t xml:space="preserve"> </w:t>
       </w:r>
       <w:proofErr w:type="spellStart"/>
       <w:r>
@@ -7496,7 +7991,7 @@
           <w:sz w:val="18"/>
           <w:szCs w:val="18"/>
         </w:rPr>
-        <w:t>displayCharLower</w:t>
+        <w:t>int</w:t>
       </w:r>
       <w:proofErr w:type="spellEnd"/>
       <w:r>
@@ -7505,15 +8000,6 @@
           <w:sz w:val="18"/>
           <w:szCs w:val="18"/>
         </w:rPr>
-        <w:t xml:space="preserve">() </w:t>
-      </w:r>
-      <w:r>
-        <w:t>which you can find in this fil</w:t>
-      </w:r>
-      <w:r>
-        <w:t>e</w:t>
-      </w:r>
-      <w:r>
         <w:t xml:space="preserve"> </w:t>
       </w:r>
       <w:proofErr w:type="spellStart"/>
@@ -7523,41 +8009,27 @@
           <w:sz w:val="18"/>
           <w:szCs w:val="18"/>
         </w:rPr>
-        <w:t>displayChar.c</w:t>
+        <w:t>charHeight</w:t>
       </w:r>
       <w:proofErr w:type="spellEnd"/>
       <w:r>
-        <w:t>.  Open it with Notepad then c</w:t>
-      </w:r>
-      <w:r>
-        <w:t xml:space="preserve">opy and paste them into your sketch after the end of the function </w:t>
-      </w:r>
-      <w:proofErr w:type="gramStart"/>
-      <w:r>
-        <w:rPr>
-          <w:rFonts w:ascii="Courier New" w:hAnsi="Courier New" w:cs="Courier New"/>
-          <w:sz w:val="18"/>
-          <w:szCs w:val="18"/>
-        </w:rPr>
-        <w:t>loop(</w:t>
-      </w:r>
-      <w:proofErr w:type="gramEnd"/>
-      <w:r>
-        <w:rPr>
-          <w:rFonts w:ascii="Courier New" w:hAnsi="Courier New" w:cs="Courier New"/>
-          <w:sz w:val="18"/>
-          <w:szCs w:val="18"/>
-        </w:rPr>
-        <w:t>)</w:t>
-      </w:r>
-      <w:r>
-        <w:t>.</w:t>
-      </w:r>
-    </w:p>
-    <w:p>
-      <w:r>
-        <w:t xml:space="preserve">The function </w:t>
-      </w:r>
+        <w:rPr>
+          <w:rFonts w:ascii="Courier New" w:hAnsi="Courier New" w:cs="Courier New"/>
+          <w:sz w:val="18"/>
+          <w:szCs w:val="18"/>
+        </w:rPr>
+        <w:t xml:space="preserve"> = 8;</w:t>
+      </w:r>
+    </w:p>
+    <w:p>
+      <w:pPr>
+        <w:spacing w:after="0"/>
+        <w:rPr>
+          <w:rFonts w:ascii="Courier New" w:hAnsi="Courier New" w:cs="Courier New"/>
+          <w:sz w:val="18"/>
+          <w:szCs w:val="18"/>
+        </w:rPr>
+      </w:pPr>
       <w:proofErr w:type="spellStart"/>
       <w:proofErr w:type="gramStart"/>
       <w:r>
@@ -7566,17 +8038,9 @@
           <w:sz w:val="18"/>
           <w:szCs w:val="18"/>
         </w:rPr>
-        <w:t>displayChar</w:t>
+        <w:t>const</w:t>
       </w:r>
       <w:proofErr w:type="spellEnd"/>
-      <w:r>
-        <w:rPr>
-          <w:rFonts w:ascii="Courier New" w:hAnsi="Courier New" w:cs="Courier New"/>
-          <w:sz w:val="18"/>
-          <w:szCs w:val="18"/>
-        </w:rPr>
-        <w:t>(</w:t>
-      </w:r>
       <w:proofErr w:type="gramEnd"/>
       <w:r>
         <w:rPr>
@@ -7584,10 +8048,7 @@
           <w:sz w:val="18"/>
           <w:szCs w:val="18"/>
         </w:rPr>
-        <w:t xml:space="preserve">) </w:t>
-      </w:r>
-      <w:r>
-        <w:t xml:space="preserve">displays a character, and </w:t>
+        <w:t xml:space="preserve"> </w:t>
       </w:r>
       <w:proofErr w:type="spellStart"/>
       <w:r>
@@ -7596,7 +8057,7 @@
           <w:sz w:val="18"/>
           <w:szCs w:val="18"/>
         </w:rPr>
-        <w:t>displayCharLower</w:t>
+        <w:t>int</w:t>
       </w:r>
       <w:proofErr w:type="spellEnd"/>
       <w:r>
@@ -7605,38 +8066,46 @@
           <w:sz w:val="18"/>
           <w:szCs w:val="18"/>
         </w:rPr>
-        <w:t xml:space="preserve">() </w:t>
-      </w:r>
-      <w:r>
-        <w:t>does the same except the other way up and backwards. You can use it to display text the right way up along the bottom of the circle as the LEDs spin.</w:t>
-      </w:r>
-    </w:p>
-    <w:p>
-      <w:pPr>
-        <w:pStyle w:val="Heading2"/>
-      </w:pPr>
-      <w:r>
-        <w:t>And now to code!</w:t>
-      </w:r>
-    </w:p>
-    <w:p>
-      <w:r>
-        <w:t>Let's make</w:t>
-      </w:r>
-      <w:r>
-        <w:t xml:space="preserve"> it display "Hello" on the top and "Year8</w:t>
-      </w:r>
-      <w:r>
-        <w:t>!</w:t>
-      </w:r>
-      <w:r>
-        <w:t>" on the bottom.</w:t>
-      </w:r>
-    </w:p>
-    <w:p>
-      <w:r>
-        <w:t xml:space="preserve">Insert 2 lines somewhere before </w:t>
-      </w:r>
+        <w:t xml:space="preserve"> </w:t>
+      </w:r>
+      <w:proofErr w:type="spellStart"/>
+      <w:r>
+        <w:rPr>
+          <w:rFonts w:ascii="Courier New" w:hAnsi="Courier New" w:cs="Courier New"/>
+          <w:sz w:val="18"/>
+          <w:szCs w:val="18"/>
+        </w:rPr>
+        <w:t>charWidth</w:t>
+      </w:r>
+      <w:proofErr w:type="spellEnd"/>
+      <w:r>
+        <w:rPr>
+          <w:rFonts w:ascii="Courier New" w:hAnsi="Courier New" w:cs="Courier New"/>
+          <w:sz w:val="18"/>
+          <w:szCs w:val="18"/>
+        </w:rPr>
+        <w:t xml:space="preserve"> = 5;</w:t>
+      </w:r>
+    </w:p>
+    <w:p>
+      <w:pPr>
+        <w:spacing w:after="0"/>
+        <w:rPr>
+          <w:rFonts w:ascii="Courier New" w:hAnsi="Courier New" w:cs="Courier New"/>
+          <w:sz w:val="18"/>
+          <w:szCs w:val="18"/>
+        </w:rPr>
+      </w:pPr>
+    </w:p>
+    <w:p>
+      <w:pPr>
+        <w:spacing w:after="0"/>
+        <w:rPr>
+          <w:rFonts w:ascii="Courier New" w:hAnsi="Courier New" w:cs="Courier New"/>
+          <w:sz w:val="18"/>
+          <w:szCs w:val="18"/>
+        </w:rPr>
+      </w:pPr>
       <w:proofErr w:type="gramStart"/>
       <w:r>
         <w:rPr>
@@ -7644,7 +8113,7 @@
           <w:sz w:val="18"/>
           <w:szCs w:val="18"/>
         </w:rPr>
-        <w:t>setup(</w:t>
+        <w:t>char</w:t>
       </w:r>
       <w:proofErr w:type="gramEnd"/>
       <w:r>
@@ -7653,21 +8122,152 @@
           <w:sz w:val="18"/>
           <w:szCs w:val="18"/>
         </w:rPr>
+        <w:t xml:space="preserve"> </w:t>
+      </w:r>
+      <w:proofErr w:type="spellStart"/>
+      <w:r>
+        <w:rPr>
+          <w:rFonts w:ascii="Courier New" w:hAnsi="Courier New" w:cs="Courier New"/>
+          <w:sz w:val="18"/>
+          <w:szCs w:val="18"/>
+        </w:rPr>
+        <w:t>textString_Up</w:t>
+      </w:r>
+      <w:proofErr w:type="spellEnd"/>
+      <w:r>
+        <w:rPr>
+          <w:rFonts w:ascii="Courier New" w:hAnsi="Courier New" w:cs="Courier New"/>
+          <w:sz w:val="18"/>
+          <w:szCs w:val="18"/>
+        </w:rPr>
+        <w:t>[] = "</w:t>
+      </w:r>
+      <w:r>
+        <w:rPr>
+          <w:rFonts w:ascii="Courier New" w:hAnsi="Courier New" w:cs="Courier New"/>
+          <w:sz w:val="18"/>
+          <w:szCs w:val="18"/>
+        </w:rPr>
+        <w:t>Hello";</w:t>
+      </w:r>
+    </w:p>
+    <w:p>
+      <w:pPr>
+        <w:spacing w:after="0"/>
+        <w:rPr>
+          <w:rFonts w:ascii="Courier New" w:hAnsi="Courier New" w:cs="Courier New"/>
+          <w:sz w:val="18"/>
+          <w:szCs w:val="18"/>
+        </w:rPr>
+      </w:pPr>
+      <w:proofErr w:type="gramStart"/>
+      <w:r>
+        <w:rPr>
+          <w:rFonts w:ascii="Courier New" w:hAnsi="Courier New" w:cs="Courier New"/>
+          <w:sz w:val="18"/>
+          <w:szCs w:val="18"/>
+        </w:rPr>
+        <w:t>char</w:t>
+      </w:r>
+      <w:proofErr w:type="gramEnd"/>
+      <w:r>
+        <w:rPr>
+          <w:rFonts w:ascii="Courier New" w:hAnsi="Courier New" w:cs="Courier New"/>
+          <w:sz w:val="18"/>
+          <w:szCs w:val="18"/>
+        </w:rPr>
+        <w:t xml:space="preserve"> </w:t>
+      </w:r>
+      <w:proofErr w:type="spellStart"/>
+      <w:r>
+        <w:rPr>
+          <w:rFonts w:ascii="Courier New" w:hAnsi="Courier New" w:cs="Courier New"/>
+          <w:sz w:val="18"/>
+          <w:szCs w:val="18"/>
+        </w:rPr>
+        <w:t>textString_Down</w:t>
+      </w:r>
+      <w:proofErr w:type="spellEnd"/>
+      <w:r>
+        <w:rPr>
+          <w:rFonts w:ascii="Courier New" w:hAnsi="Courier New" w:cs="Courier New"/>
+          <w:sz w:val="18"/>
+          <w:szCs w:val="18"/>
+        </w:rPr>
+        <w:t>[] = "Year8!";</w:t>
+      </w:r>
+    </w:p>
+    <w:p>
+      <w:pPr>
+        <w:spacing w:after="0"/>
+        <w:rPr>
+          <w:rFonts w:ascii="Courier New" w:hAnsi="Courier New" w:cs="Courier New"/>
+          <w:sz w:val="18"/>
+          <w:szCs w:val="18"/>
+        </w:rPr>
+      </w:pPr>
+    </w:p>
+    <w:p>
+      <w:r>
+        <w:t>(You can change the message if you like but that's about as long as you can make it.)</w:t>
+      </w:r>
+    </w:p>
+    <w:p>
+      <w:r>
+        <w:t xml:space="preserve">Now you have to change the code in </w:t>
+      </w:r>
+      <w:proofErr w:type="gramStart"/>
+      <w:r>
+        <w:rPr>
+          <w:rFonts w:ascii="Courier New" w:hAnsi="Courier New" w:cs="Courier New"/>
+          <w:sz w:val="18"/>
+          <w:szCs w:val="18"/>
+        </w:rPr>
+        <w:t>loop(</w:t>
+      </w:r>
+      <w:proofErr w:type="gramEnd"/>
+      <w:r>
+        <w:rPr>
+          <w:rFonts w:ascii="Courier New" w:hAnsi="Courier New" w:cs="Courier New"/>
+          <w:sz w:val="18"/>
+          <w:szCs w:val="18"/>
+        </w:rPr>
         <w:t>)</w:t>
       </w:r>
       <w:r>
-        <w:t xml:space="preserve"> as follows:</w:t>
-      </w:r>
-    </w:p>
-    <w:p>
-      <w:pPr>
-        <w:spacing w:after="0"/>
-        <w:rPr>
-          <w:rFonts w:ascii="Courier New" w:hAnsi="Courier New" w:cs="Courier New"/>
-          <w:sz w:val="18"/>
-          <w:szCs w:val="18"/>
-        </w:rPr>
-      </w:pPr>
+        <w:t xml:space="preserve">, replacing </w:t>
+      </w:r>
+      <w:r>
+        <w:t>your code for making a pattern.</w:t>
+      </w:r>
+      <w:r>
+        <w:t xml:space="preserve"> (Make sure</w:t>
+      </w:r>
+      <w:r>
+        <w:t xml:space="preserve"> you don’t delete the line</w:t>
+      </w:r>
+      <w:r>
+        <w:t xml:space="preserve"> </w:t>
+      </w:r>
+      <w:r>
+        <w:rPr>
+          <w:rFonts w:ascii="Courier New" w:hAnsi="Courier New" w:cs="Courier New"/>
+          <w:sz w:val="18"/>
+          <w:szCs w:val="18"/>
+        </w:rPr>
+        <w:t>flag = false;</w:t>
+      </w:r>
+      <w:r>
+        <w:t xml:space="preserve"> at the end and make sure</w:t>
+      </w:r>
+      <w:r>
+        <w:t xml:space="preserve"> your curly brackets still match up.)</w:t>
+      </w:r>
+    </w:p>
+    <w:p>
+      <w:r>
+        <w:t xml:space="preserve">First of all, switch on one of the colours with a </w:t>
+      </w:r>
       <w:proofErr w:type="spellStart"/>
       <w:proofErr w:type="gramStart"/>
       <w:r>
@@ -7676,17 +8276,118 @@
           <w:sz w:val="18"/>
           <w:szCs w:val="18"/>
         </w:rPr>
+        <w:t>digitalWrite</w:t>
+      </w:r>
+      <w:proofErr w:type="spellEnd"/>
+      <w:r>
+        <w:rPr>
+          <w:rFonts w:ascii="Courier New" w:hAnsi="Courier New" w:cs="Courier New"/>
+          <w:sz w:val="18"/>
+          <w:szCs w:val="18"/>
+        </w:rPr>
+        <w:t>(</w:t>
+      </w:r>
+      <w:proofErr w:type="gramEnd"/>
+      <w:r>
+        <w:rPr>
+          <w:rFonts w:ascii="Courier New" w:hAnsi="Courier New" w:cs="Courier New"/>
+          <w:sz w:val="18"/>
+          <w:szCs w:val="18"/>
+        </w:rPr>
+        <w:t>)</w:t>
+      </w:r>
+      <w:r>
+        <w:t xml:space="preserve"> call. (Can you remember how to do that?) Now loop through the first string displaying the characters. This is how to do it:</w:t>
+      </w:r>
+    </w:p>
+    <w:p>
+      <w:pPr>
+        <w:spacing w:after="0"/>
+        <w:rPr>
+          <w:rFonts w:ascii="Courier New" w:hAnsi="Courier New" w:cs="Courier New"/>
+          <w:sz w:val="18"/>
+          <w:szCs w:val="18"/>
+        </w:rPr>
+      </w:pPr>
+      <w:proofErr w:type="gramStart"/>
+      <w:r>
+        <w:rPr>
+          <w:rFonts w:ascii="Courier New" w:hAnsi="Courier New" w:cs="Courier New"/>
+          <w:sz w:val="18"/>
+          <w:szCs w:val="18"/>
+        </w:rPr>
+        <w:t>for</w:t>
+      </w:r>
+      <w:proofErr w:type="gramEnd"/>
+      <w:r>
+        <w:rPr>
+          <w:rFonts w:ascii="Courier New" w:hAnsi="Courier New" w:cs="Courier New"/>
+          <w:sz w:val="18"/>
+          <w:szCs w:val="18"/>
+        </w:rPr>
+        <w:t xml:space="preserve"> (</w:t>
+      </w:r>
+      <w:proofErr w:type="spellStart"/>
+      <w:r>
+        <w:rPr>
+          <w:rFonts w:ascii="Courier New" w:hAnsi="Courier New" w:cs="Courier New"/>
+          <w:sz w:val="18"/>
+          <w:szCs w:val="18"/>
+        </w:rPr>
         <w:t>int</w:t>
       </w:r>
       <w:proofErr w:type="spellEnd"/>
-      <w:proofErr w:type="gramEnd"/>
-      <w:r>
-        <w:rPr>
-          <w:rFonts w:ascii="Courier New" w:hAnsi="Courier New" w:cs="Courier New"/>
-          <w:sz w:val="18"/>
-          <w:szCs w:val="18"/>
-        </w:rPr>
-        <w:t xml:space="preserve"> rows= 8;            // Total LED's in a row</w:t>
+      <w:r>
+        <w:rPr>
+          <w:rFonts w:ascii="Courier New" w:hAnsi="Courier New" w:cs="Courier New"/>
+          <w:sz w:val="18"/>
+          <w:szCs w:val="18"/>
+        </w:rPr>
+        <w:t xml:space="preserve"> k=0; k&lt;</w:t>
+      </w:r>
+      <w:proofErr w:type="spellStart"/>
+      <w:r>
+        <w:rPr>
+          <w:rFonts w:ascii="Courier New" w:hAnsi="Courier New" w:cs="Courier New"/>
+          <w:sz w:val="18"/>
+          <w:szCs w:val="18"/>
+        </w:rPr>
+        <w:t>strlen</w:t>
+      </w:r>
+      <w:proofErr w:type="spellEnd"/>
+      <w:r>
+        <w:rPr>
+          <w:rFonts w:ascii="Courier New" w:hAnsi="Courier New" w:cs="Courier New"/>
+          <w:sz w:val="18"/>
+          <w:szCs w:val="18"/>
+        </w:rPr>
+        <w:t>(</w:t>
+      </w:r>
+      <w:proofErr w:type="spellStart"/>
+      <w:r>
+        <w:rPr>
+          <w:rFonts w:ascii="Courier New" w:hAnsi="Courier New" w:cs="Courier New"/>
+          <w:sz w:val="18"/>
+          <w:szCs w:val="18"/>
+        </w:rPr>
+        <w:t>textString_Up</w:t>
+      </w:r>
+      <w:proofErr w:type="spellEnd"/>
+      <w:r>
+        <w:rPr>
+          <w:rFonts w:ascii="Courier New" w:hAnsi="Courier New" w:cs="Courier New"/>
+          <w:sz w:val="18"/>
+          <w:szCs w:val="18"/>
+        </w:rPr>
+        <w:t>)</w:t>
+      </w:r>
+      <w:r>
+        <w:rPr>
+          <w:rFonts w:ascii="Courier New" w:hAnsi="Courier New" w:cs="Courier New"/>
+          <w:sz w:val="18"/>
+          <w:szCs w:val="18"/>
+        </w:rPr>
+        <w:t>; k++){</w:t>
       </w:r>
     </w:p>
     <w:p>
@@ -7698,6 +8399,14 @@
           <w:szCs w:val="18"/>
         </w:rPr>
       </w:pPr>
+      <w:r>
+        <w:rPr>
+          <w:rFonts w:ascii="Courier New" w:hAnsi="Courier New" w:cs="Courier New"/>
+          <w:sz w:val="18"/>
+          <w:szCs w:val="18"/>
+        </w:rPr>
+        <w:t xml:space="preserve">  </w:t>
+      </w:r>
       <w:proofErr w:type="spellStart"/>
       <w:proofErr w:type="gramStart"/>
       <w:r>
@@ -7706,429 +8415,6 @@
           <w:sz w:val="18"/>
           <w:szCs w:val="18"/>
         </w:rPr>
-        <w:t>const</w:t>
-      </w:r>
-      <w:proofErr w:type="spellEnd"/>
-      <w:proofErr w:type="gramEnd"/>
-      <w:r>
-        <w:rPr>
-          <w:rFonts w:ascii="Courier New" w:hAnsi="Courier New" w:cs="Courier New"/>
-          <w:sz w:val="18"/>
-          <w:szCs w:val="18"/>
-        </w:rPr>
-        <w:t xml:space="preserve"> </w:t>
-      </w:r>
-      <w:proofErr w:type="spellStart"/>
-      <w:r>
-        <w:rPr>
-          <w:rFonts w:ascii="Courier New" w:hAnsi="Courier New" w:cs="Courier New"/>
-          <w:sz w:val="18"/>
-          <w:szCs w:val="18"/>
-        </w:rPr>
-        <w:t>int</w:t>
-      </w:r>
-      <w:proofErr w:type="spellEnd"/>
-      <w:r>
-        <w:rPr>
-          <w:rFonts w:ascii="Courier New" w:hAnsi="Courier New" w:cs="Courier New"/>
-          <w:sz w:val="18"/>
-          <w:szCs w:val="18"/>
-        </w:rPr>
-        <w:t xml:space="preserve"> </w:t>
-      </w:r>
-      <w:proofErr w:type="spellStart"/>
-      <w:r>
-        <w:rPr>
-          <w:rFonts w:ascii="Courier New" w:hAnsi="Courier New" w:cs="Courier New"/>
-          <w:sz w:val="18"/>
-          <w:szCs w:val="18"/>
-        </w:rPr>
-        <w:t>charHeight</w:t>
-      </w:r>
-      <w:proofErr w:type="spellEnd"/>
-      <w:r>
-        <w:rPr>
-          <w:rFonts w:ascii="Courier New" w:hAnsi="Courier New" w:cs="Courier New"/>
-          <w:sz w:val="18"/>
-          <w:szCs w:val="18"/>
-        </w:rPr>
-        <w:t xml:space="preserve"> = 8;</w:t>
-      </w:r>
-    </w:p>
-    <w:p>
-      <w:pPr>
-        <w:spacing w:after="0"/>
-        <w:rPr>
-          <w:rFonts w:ascii="Courier New" w:hAnsi="Courier New" w:cs="Courier New"/>
-          <w:sz w:val="18"/>
-          <w:szCs w:val="18"/>
-        </w:rPr>
-      </w:pPr>
-      <w:proofErr w:type="spellStart"/>
-      <w:proofErr w:type="gramStart"/>
-      <w:r>
-        <w:rPr>
-          <w:rFonts w:ascii="Courier New" w:hAnsi="Courier New" w:cs="Courier New"/>
-          <w:sz w:val="18"/>
-          <w:szCs w:val="18"/>
-        </w:rPr>
-        <w:t>const</w:t>
-      </w:r>
-      <w:proofErr w:type="spellEnd"/>
-      <w:proofErr w:type="gramEnd"/>
-      <w:r>
-        <w:rPr>
-          <w:rFonts w:ascii="Courier New" w:hAnsi="Courier New" w:cs="Courier New"/>
-          <w:sz w:val="18"/>
-          <w:szCs w:val="18"/>
-        </w:rPr>
-        <w:t xml:space="preserve"> </w:t>
-      </w:r>
-      <w:proofErr w:type="spellStart"/>
-      <w:r>
-        <w:rPr>
-          <w:rFonts w:ascii="Courier New" w:hAnsi="Courier New" w:cs="Courier New"/>
-          <w:sz w:val="18"/>
-          <w:szCs w:val="18"/>
-        </w:rPr>
-        <w:t>int</w:t>
-      </w:r>
-      <w:proofErr w:type="spellEnd"/>
-      <w:r>
-        <w:rPr>
-          <w:rFonts w:ascii="Courier New" w:hAnsi="Courier New" w:cs="Courier New"/>
-          <w:sz w:val="18"/>
-          <w:szCs w:val="18"/>
-        </w:rPr>
-        <w:t xml:space="preserve"> </w:t>
-      </w:r>
-      <w:proofErr w:type="spellStart"/>
-      <w:r>
-        <w:rPr>
-          <w:rFonts w:ascii="Courier New" w:hAnsi="Courier New" w:cs="Courier New"/>
-          <w:sz w:val="18"/>
-          <w:szCs w:val="18"/>
-        </w:rPr>
-        <w:t>charWidth</w:t>
-      </w:r>
-      <w:proofErr w:type="spellEnd"/>
-      <w:r>
-        <w:rPr>
-          <w:rFonts w:ascii="Courier New" w:hAnsi="Courier New" w:cs="Courier New"/>
-          <w:sz w:val="18"/>
-          <w:szCs w:val="18"/>
-        </w:rPr>
-        <w:t xml:space="preserve"> = 5;</w:t>
-      </w:r>
-    </w:p>
-    <w:p>
-      <w:pPr>
-        <w:spacing w:after="0"/>
-        <w:rPr>
-          <w:rFonts w:ascii="Courier New" w:hAnsi="Courier New" w:cs="Courier New"/>
-          <w:sz w:val="18"/>
-          <w:szCs w:val="18"/>
-        </w:rPr>
-      </w:pPr>
-    </w:p>
-    <w:p>
-      <w:pPr>
-        <w:spacing w:after="0"/>
-        <w:rPr>
-          <w:rFonts w:ascii="Courier New" w:hAnsi="Courier New" w:cs="Courier New"/>
-          <w:sz w:val="18"/>
-          <w:szCs w:val="18"/>
-        </w:rPr>
-      </w:pPr>
-      <w:proofErr w:type="gramStart"/>
-      <w:r>
-        <w:rPr>
-          <w:rFonts w:ascii="Courier New" w:hAnsi="Courier New" w:cs="Courier New"/>
-          <w:sz w:val="18"/>
-          <w:szCs w:val="18"/>
-        </w:rPr>
-        <w:t>char</w:t>
-      </w:r>
-      <w:proofErr w:type="gramEnd"/>
-      <w:r>
-        <w:rPr>
-          <w:rFonts w:ascii="Courier New" w:hAnsi="Courier New" w:cs="Courier New"/>
-          <w:sz w:val="18"/>
-          <w:szCs w:val="18"/>
-        </w:rPr>
-        <w:t xml:space="preserve"> </w:t>
-      </w:r>
-      <w:proofErr w:type="spellStart"/>
-      <w:r>
-        <w:rPr>
-          <w:rFonts w:ascii="Courier New" w:hAnsi="Courier New" w:cs="Courier New"/>
-          <w:sz w:val="18"/>
-          <w:szCs w:val="18"/>
-        </w:rPr>
-        <w:t>textString_Up</w:t>
-      </w:r>
-      <w:proofErr w:type="spellEnd"/>
-      <w:r>
-        <w:rPr>
-          <w:rFonts w:ascii="Courier New" w:hAnsi="Courier New" w:cs="Courier New"/>
-          <w:sz w:val="18"/>
-          <w:szCs w:val="18"/>
-        </w:rPr>
-        <w:t>[] = "</w:t>
-      </w:r>
-      <w:r>
-        <w:rPr>
-          <w:rFonts w:ascii="Courier New" w:hAnsi="Courier New" w:cs="Courier New"/>
-          <w:sz w:val="18"/>
-          <w:szCs w:val="18"/>
-        </w:rPr>
-        <w:t>Hello";</w:t>
-      </w:r>
-    </w:p>
-    <w:p>
-      <w:pPr>
-        <w:spacing w:after="0"/>
-        <w:rPr>
-          <w:rFonts w:ascii="Courier New" w:hAnsi="Courier New" w:cs="Courier New"/>
-          <w:sz w:val="18"/>
-          <w:szCs w:val="18"/>
-        </w:rPr>
-      </w:pPr>
-      <w:proofErr w:type="gramStart"/>
-      <w:r>
-        <w:rPr>
-          <w:rFonts w:ascii="Courier New" w:hAnsi="Courier New" w:cs="Courier New"/>
-          <w:sz w:val="18"/>
-          <w:szCs w:val="18"/>
-        </w:rPr>
-        <w:t>char</w:t>
-      </w:r>
-      <w:proofErr w:type="gramEnd"/>
-      <w:r>
-        <w:rPr>
-          <w:rFonts w:ascii="Courier New" w:hAnsi="Courier New" w:cs="Courier New"/>
-          <w:sz w:val="18"/>
-          <w:szCs w:val="18"/>
-        </w:rPr>
-        <w:t xml:space="preserve"> </w:t>
-      </w:r>
-      <w:proofErr w:type="spellStart"/>
-      <w:r>
-        <w:rPr>
-          <w:rFonts w:ascii="Courier New" w:hAnsi="Courier New" w:cs="Courier New"/>
-          <w:sz w:val="18"/>
-          <w:szCs w:val="18"/>
-        </w:rPr>
-        <w:t>textString_Down</w:t>
-      </w:r>
-      <w:proofErr w:type="spellEnd"/>
-      <w:r>
-        <w:rPr>
-          <w:rFonts w:ascii="Courier New" w:hAnsi="Courier New" w:cs="Courier New"/>
-          <w:sz w:val="18"/>
-          <w:szCs w:val="18"/>
-        </w:rPr>
-        <w:t>[] = "Year8!";</w:t>
-      </w:r>
-    </w:p>
-    <w:p>
-      <w:pPr>
-        <w:spacing w:after="0"/>
-        <w:rPr>
-          <w:rFonts w:ascii="Courier New" w:hAnsi="Courier New" w:cs="Courier New"/>
-          <w:sz w:val="18"/>
-          <w:szCs w:val="18"/>
-        </w:rPr>
-      </w:pPr>
-    </w:p>
-    <w:p>
-      <w:r>
-        <w:t>(You can change the message if you like but that's about as long as you can make it.)</w:t>
-      </w:r>
-    </w:p>
-    <w:p>
-      <w:r>
-        <w:t xml:space="preserve">Now you have to change the code in </w:t>
-      </w:r>
-      <w:proofErr w:type="gramStart"/>
-      <w:r>
-        <w:rPr>
-          <w:rFonts w:ascii="Courier New" w:hAnsi="Courier New" w:cs="Courier New"/>
-          <w:sz w:val="18"/>
-          <w:szCs w:val="18"/>
-        </w:rPr>
-        <w:t>loop(</w:t>
-      </w:r>
-      <w:proofErr w:type="gramEnd"/>
-      <w:r>
-        <w:rPr>
-          <w:rFonts w:ascii="Courier New" w:hAnsi="Courier New" w:cs="Courier New"/>
-          <w:sz w:val="18"/>
-          <w:szCs w:val="18"/>
-        </w:rPr>
-        <w:t>)</w:t>
-      </w:r>
-      <w:r>
-        <w:t xml:space="preserve">, replacing </w:t>
-      </w:r>
-      <w:r>
-        <w:t>your code for making a pattern.</w:t>
-      </w:r>
-      <w:r>
-        <w:t xml:space="preserve"> (Make sure your curly brackets still match up.)</w:t>
-      </w:r>
-    </w:p>
-    <w:p>
-      <w:r>
-        <w:t xml:space="preserve">First of all, switch on one of the colours with a </w:t>
-      </w:r>
-      <w:proofErr w:type="spellStart"/>
-      <w:proofErr w:type="gramStart"/>
-      <w:r>
-        <w:rPr>
-          <w:rFonts w:ascii="Courier New" w:hAnsi="Courier New" w:cs="Courier New"/>
-          <w:sz w:val="18"/>
-          <w:szCs w:val="18"/>
-        </w:rPr>
-        <w:t>digitalWrite</w:t>
-      </w:r>
-      <w:proofErr w:type="spellEnd"/>
-      <w:r>
-        <w:rPr>
-          <w:rFonts w:ascii="Courier New" w:hAnsi="Courier New" w:cs="Courier New"/>
-          <w:sz w:val="18"/>
-          <w:szCs w:val="18"/>
-        </w:rPr>
-        <w:t>(</w:t>
-      </w:r>
-      <w:proofErr w:type="gramEnd"/>
-      <w:r>
-        <w:rPr>
-          <w:rFonts w:ascii="Courier New" w:hAnsi="Courier New" w:cs="Courier New"/>
-          <w:sz w:val="18"/>
-          <w:szCs w:val="18"/>
-        </w:rPr>
-        <w:t>)</w:t>
-      </w:r>
-      <w:r>
-        <w:t xml:space="preserve"> call. (Can you remember how to do that?) Now loop through the first string displaying the characters. This is how to do it:</w:t>
-      </w:r>
-    </w:p>
-    <w:p>
-      <w:pPr>
-        <w:spacing w:after="0"/>
-        <w:rPr>
-          <w:rFonts w:ascii="Courier New" w:hAnsi="Courier New" w:cs="Courier New"/>
-          <w:sz w:val="18"/>
-          <w:szCs w:val="18"/>
-        </w:rPr>
-      </w:pPr>
-      <w:proofErr w:type="gramStart"/>
-      <w:r>
-        <w:rPr>
-          <w:rFonts w:ascii="Courier New" w:hAnsi="Courier New" w:cs="Courier New"/>
-          <w:sz w:val="18"/>
-          <w:szCs w:val="18"/>
-        </w:rPr>
-        <w:t>for</w:t>
-      </w:r>
-      <w:proofErr w:type="gramEnd"/>
-      <w:r>
-        <w:rPr>
-          <w:rFonts w:ascii="Courier New" w:hAnsi="Courier New" w:cs="Courier New"/>
-          <w:sz w:val="18"/>
-          <w:szCs w:val="18"/>
-        </w:rPr>
-        <w:t xml:space="preserve"> (</w:t>
-      </w:r>
-      <w:proofErr w:type="spellStart"/>
-      <w:r>
-        <w:rPr>
-          <w:rFonts w:ascii="Courier New" w:hAnsi="Courier New" w:cs="Courier New"/>
-          <w:sz w:val="18"/>
-          <w:szCs w:val="18"/>
-        </w:rPr>
-        <w:t>int</w:t>
-      </w:r>
-      <w:proofErr w:type="spellEnd"/>
-      <w:r>
-        <w:rPr>
-          <w:rFonts w:ascii="Courier New" w:hAnsi="Courier New" w:cs="Courier New"/>
-          <w:sz w:val="18"/>
-          <w:szCs w:val="18"/>
-        </w:rPr>
-        <w:t xml:space="preserve"> k=0; k&lt;</w:t>
-      </w:r>
-      <w:proofErr w:type="spellStart"/>
-      <w:r>
-        <w:rPr>
-          <w:rFonts w:ascii="Courier New" w:hAnsi="Courier New" w:cs="Courier New"/>
-          <w:sz w:val="18"/>
-          <w:szCs w:val="18"/>
-        </w:rPr>
-        <w:t>strlen</w:t>
-      </w:r>
-      <w:proofErr w:type="spellEnd"/>
-      <w:r>
-        <w:rPr>
-          <w:rFonts w:ascii="Courier New" w:hAnsi="Courier New" w:cs="Courier New"/>
-          <w:sz w:val="18"/>
-          <w:szCs w:val="18"/>
-        </w:rPr>
-        <w:t>(</w:t>
-      </w:r>
-      <w:proofErr w:type="spellStart"/>
-      <w:r>
-        <w:rPr>
-          <w:rFonts w:ascii="Courier New" w:hAnsi="Courier New" w:cs="Courier New"/>
-          <w:sz w:val="18"/>
-          <w:szCs w:val="18"/>
-        </w:rPr>
-        <w:t>textString_Up</w:t>
-      </w:r>
-      <w:proofErr w:type="spellEnd"/>
-      <w:r>
-        <w:rPr>
-          <w:rFonts w:ascii="Courier New" w:hAnsi="Courier New" w:cs="Courier New"/>
-          <w:sz w:val="18"/>
-          <w:szCs w:val="18"/>
-        </w:rPr>
-        <w:t>)</w:t>
-      </w:r>
-      <w:r>
-        <w:rPr>
-          <w:rFonts w:ascii="Courier New" w:hAnsi="Courier New" w:cs="Courier New"/>
-          <w:sz w:val="18"/>
-          <w:szCs w:val="18"/>
-        </w:rPr>
-        <w:t>; k++){</w:t>
-      </w:r>
-    </w:p>
-    <w:p>
-      <w:pPr>
-        <w:spacing w:after="0"/>
-        <w:rPr>
-          <w:rFonts w:ascii="Courier New" w:hAnsi="Courier New" w:cs="Courier New"/>
-          <w:sz w:val="18"/>
-          <w:szCs w:val="18"/>
-        </w:rPr>
-      </w:pPr>
-      <w:r>
-        <w:rPr>
-          <w:rFonts w:ascii="Courier New" w:hAnsi="Courier New" w:cs="Courier New"/>
-          <w:sz w:val="18"/>
-          <w:szCs w:val="18"/>
-        </w:rPr>
-        <w:t xml:space="preserve">  </w:t>
-      </w:r>
-      <w:proofErr w:type="spellStart"/>
-      <w:proofErr w:type="gramStart"/>
-      <w:r>
-        <w:rPr>
-          <w:rFonts w:ascii="Courier New" w:hAnsi="Courier New" w:cs="Courier New"/>
-          <w:sz w:val="18"/>
-          <w:szCs w:val="18"/>
-        </w:rPr>
         <w:t>displayChar</w:t>
       </w:r>
       <w:proofErr w:type="spellEnd"/>
@@ -8174,6 +8460,9 @@
       <w:r>
         <w:t>Before starting the other string we might want to change the colour.</w:t>
       </w:r>
+      <w:r>
+        <w:t xml:space="preserve"> (Don’t forget to switch off the previous colour.</w:t>
+      </w:r>
     </w:p>
     <w:p>
       <w:r>
@@ -8410,13 +8699,62 @@
       </w:r>
     </w:p>
     <w:p>
-      <w:r>
-        <w:t>You can display the lower string (replace the comment) with a loop just like before, except that you'll be displaying the characters in reverse order. Can you work out how to do that?</w:t>
-      </w:r>
-    </w:p>
-    <w:p>
-      <w:r>
-        <w:t>Don't forget to switch off the colour for the lower message if it was different from the upper one.</w:t>
+      <w:pPr>
+        <w:spacing w:after="0"/>
+      </w:pPr>
+      <w:r>
+        <w:t>You can display the lower string (replace the comment) with a loop just like before, except that you'll be displaying the characters in reverse order</w:t>
+      </w:r>
+      <w:r>
+        <w:t xml:space="preserve"> (counting down instead of up)</w:t>
+      </w:r>
+      <w:r>
+        <w:t>. Can you work out how to do that?</w:t>
+      </w:r>
+      <w:r>
+        <w:t xml:space="preserve"> And to display the characters the right way up at the bottom, use </w:t>
+      </w:r>
+      <w:proofErr w:type="spellStart"/>
+      <w:r>
+        <w:rPr>
+          <w:rFonts w:ascii="Courier New" w:hAnsi="Courier New" w:cs="Courier New"/>
+          <w:sz w:val="18"/>
+          <w:szCs w:val="18"/>
+        </w:rPr>
+        <w:t>displayCharLower</w:t>
+      </w:r>
+      <w:proofErr w:type="spellEnd"/>
+      <w:r>
+        <w:t xml:space="preserve"> instead of </w:t>
+      </w:r>
+      <w:proofErr w:type="spellStart"/>
+      <w:r>
+        <w:rPr>
+          <w:rFonts w:ascii="Courier New" w:hAnsi="Courier New" w:cs="Courier New"/>
+          <w:sz w:val="18"/>
+          <w:szCs w:val="18"/>
+        </w:rPr>
+        <w:t>displayChar</w:t>
+      </w:r>
+      <w:proofErr w:type="spellEnd"/>
+      <w:r>
+        <w:t>.</w:t>
+      </w:r>
+    </w:p>
+    <w:p>
+      <w:pPr>
+        <w:spacing w:after="0"/>
+      </w:pPr>
+    </w:p>
+    <w:p>
+      <w:r>
+        <w:t>Don't forget to switch off the colour for the lower message</w:t>
+      </w:r>
+      <w:r>
+        <w:t xml:space="preserve"> afterwards</w:t>
+      </w:r>
+      <w:r>
+        <w:t xml:space="preserve"> if it was different from the upper one.</w:t>
       </w:r>
     </w:p>
     <w:p>
@@ -8542,6 +8880,7 @@
         <w:t>A value or values to insert into the text.</w:t>
       </w:r>
     </w:p>
+    <w:p/>
     <w:p>
       <w:r>
         <w:t xml:space="preserve">For the place to put the text we can replace the definition of </w:t>
@@ -8648,8 +8987,82 @@
     </w:p>
     <w:p>
       <w:r>
-        <w:t xml:space="preserve">We can now call </w:t>
-      </w:r>
+        <w:t>I</w:t>
+      </w:r>
+      <w:r>
+        <w:t>n</w:t>
+      </w:r>
+      <w:r>
+        <w:rPr>
+          <w:rFonts w:ascii="Courier New" w:hAnsi="Courier New" w:cs="Courier New"/>
+          <w:sz w:val="18"/>
+          <w:szCs w:val="18"/>
+        </w:rPr>
+        <w:t xml:space="preserve"> </w:t>
+      </w:r>
+      <w:proofErr w:type="gramStart"/>
+      <w:r>
+        <w:rPr>
+          <w:rFonts w:ascii="Courier New" w:hAnsi="Courier New" w:cs="Courier New"/>
+          <w:sz w:val="18"/>
+          <w:szCs w:val="18"/>
+        </w:rPr>
+        <w:t>loop(</w:t>
+      </w:r>
+      <w:proofErr w:type="gramEnd"/>
+      <w:r>
+        <w:rPr>
+          <w:rFonts w:ascii="Courier New" w:hAnsi="Courier New" w:cs="Courier New"/>
+          <w:sz w:val="18"/>
+          <w:szCs w:val="18"/>
+        </w:rPr>
+        <w:t xml:space="preserve">), just before displaying the upper string </w:t>
+      </w:r>
+      <w:r>
+        <w:t>w</w:t>
+      </w:r>
+      <w:r>
+        <w:t xml:space="preserve">e can call </w:t>
+      </w:r>
+      <w:proofErr w:type="spellStart"/>
+      <w:r>
+        <w:rPr>
+          <w:rFonts w:ascii="Courier New" w:hAnsi="Courier New" w:cs="Courier New"/>
+          <w:sz w:val="18"/>
+          <w:szCs w:val="18"/>
+        </w:rPr>
+        <w:t>sprint</w:t>
+      </w:r>
+      <w:r>
+        <w:rPr>
+          <w:rFonts w:ascii="Courier New" w:hAnsi="Courier New" w:cs="Courier New"/>
+          <w:sz w:val="18"/>
+          <w:szCs w:val="18"/>
+        </w:rPr>
+        <w:t>f</w:t>
+      </w:r>
+      <w:proofErr w:type="spellEnd"/>
+      <w:r>
+        <w:rPr>
+          <w:rFonts w:ascii="Courier New" w:hAnsi="Courier New" w:cs="Courier New"/>
+          <w:sz w:val="18"/>
+          <w:szCs w:val="18"/>
+        </w:rPr>
+        <w:t>()</w:t>
+      </w:r>
+      <w:r>
+        <w:t>with:</w:t>
+      </w:r>
+    </w:p>
+    <w:p>
+      <w:pPr>
+        <w:spacing w:after="0"/>
+        <w:rPr>
+          <w:rFonts w:ascii="Courier New" w:hAnsi="Courier New" w:cs="Courier New"/>
+          <w:sz w:val="18"/>
+          <w:szCs w:val="18"/>
+        </w:rPr>
+      </w:pPr>
       <w:proofErr w:type="spellStart"/>
       <w:proofErr w:type="gramStart"/>
       <w:r>
@@ -8677,37 +9090,6 @@
         </w:rPr>
         <w:t>(</w:t>
       </w:r>
-      <w:proofErr w:type="gramEnd"/>
-      <w:r>
-        <w:rPr>
-          <w:rFonts w:ascii="Courier New" w:hAnsi="Courier New" w:cs="Courier New"/>
-          <w:sz w:val="18"/>
-          <w:szCs w:val="18"/>
-        </w:rPr>
-        <w:t xml:space="preserve">) </w:t>
-      </w:r>
-      <w:r>
-        <w:t>with something like:</w:t>
-      </w:r>
-    </w:p>
-    <w:p>
-      <w:pPr>
-        <w:spacing w:after="0"/>
-        <w:rPr>
-          <w:rFonts w:ascii="Courier New" w:hAnsi="Courier New" w:cs="Courier New"/>
-          <w:sz w:val="18"/>
-          <w:szCs w:val="18"/>
-        </w:rPr>
-      </w:pPr>
-      <w:proofErr w:type="gramStart"/>
-      <w:r>
-        <w:rPr>
-          <w:rFonts w:ascii="Courier New" w:hAnsi="Courier New" w:cs="Courier New"/>
-          <w:sz w:val="18"/>
-          <w:szCs w:val="18"/>
-        </w:rPr>
-        <w:t>sprint(</w:t>
-      </w:r>
       <w:proofErr w:type="spellStart"/>
       <w:proofErr w:type="gramEnd"/>
       <w:r>
@@ -8798,7 +9180,15 @@
       </w:r>
       <w:proofErr w:type="spellEnd"/>
       <w:r>
-        <w:t xml:space="preserve"> to display the total number of revolutions?</w:t>
+        <w:t xml:space="preserve"> </w:t>
+      </w:r>
+      <w:r>
+        <w:t xml:space="preserve">in the same way </w:t>
+      </w:r>
+      <w:bookmarkStart w:id="0" w:name="_GoBack"/>
+      <w:bookmarkEnd w:id="0"/>
+      <w:r>
+        <w:t>to display the total number of revolutions?</w:t>
       </w:r>
     </w:p>
     <w:p>
@@ -9615,7 +10005,13 @@
         </w:numPr>
       </w:pPr>
       <w:r>
-        <w:t>A function has a type, but if it just does a job and doesn't return anything the type is void.</w:t>
+        <w:t xml:space="preserve">A function has a type, but if it just does a job and doesn't return </w:t>
+      </w:r>
+      <w:r>
+        <w:t>a result</w:t>
+      </w:r>
+      <w:r>
+        <w:t xml:space="preserve"> the type is void.</w:t>
       </w:r>
     </w:p>
     <w:p>
@@ -9638,11 +10034,46 @@
           <w:numId w:val="4"/>
         </w:numPr>
       </w:pPr>
+      <w:proofErr w:type="gramStart"/>
+      <w:r>
+        <w:rPr>
+          <w:rFonts w:ascii="Courier New" w:hAnsi="Courier New"/>
+          <w:sz w:val="18"/>
+          <w:szCs w:val="18"/>
+        </w:rPr>
+        <w:t>return(</w:t>
+      </w:r>
+      <w:proofErr w:type="gramEnd"/>
+      <w:r>
+        <w:rPr>
+          <w:rFonts w:ascii="Courier New" w:hAnsi="Courier New"/>
+          <w:sz w:val="18"/>
+          <w:szCs w:val="18"/>
+        </w:rPr>
+        <w:t>)</w:t>
+      </w:r>
+      <w:r>
+        <w:t xml:space="preserve"> returns the result, or just exits from the function.</w:t>
+      </w:r>
+    </w:p>
+    <w:p>
+      <w:pPr>
+        <w:pStyle w:val="ListParagraph"/>
+        <w:numPr>
+          <w:ilvl w:val="0"/>
+          <w:numId w:val="4"/>
+        </w:numPr>
+      </w:pPr>
       <w:r>
         <w:t>See the Arduino Reference for standard functions you can use.</w:t>
       </w:r>
     </w:p>
     <w:p>
+      <w:r>
+        <w:t>Example:</w:t>
+      </w:r>
+    </w:p>
+    <w:p>
       <w:pPr>
         <w:spacing w:after="0"/>
         <w:rPr>
@@ -9694,7 +10125,7 @@
           <w:sz w:val="18"/>
           <w:szCs w:val="18"/>
         </w:rPr>
-        <w:t>return</w:t>
+        <w:t>return(</w:t>
       </w:r>
       <w:proofErr w:type="gramEnd"/>
       <w:r>
@@ -9703,7 +10134,23 @@
           <w:sz w:val="18"/>
           <w:szCs w:val="18"/>
         </w:rPr>
-        <w:t xml:space="preserve"> length * breadth;</w:t>
+        <w:t>length * breadth</w:t>
+      </w:r>
+      <w:r>
+        <w:rPr>
+          <w:rFonts w:ascii="Courier New" w:hAnsi="Courier New"/>
+          <w:sz w:val="18"/>
+          <w:szCs w:val="18"/>
+        </w:rPr>
+        <w:t>)</w:t>
+      </w:r>
+      <w:r>
+        <w:rPr>
+          <w:rFonts w:ascii="Courier New" w:hAnsi="Courier New"/>
+          <w:sz w:val="18"/>
+          <w:szCs w:val="18"/>
+        </w:rPr>
+        <w:t>;</w:t>
       </w:r>
     </w:p>
     <w:p>
@@ -9723,6 +10170,16 @@
         </w:rPr>
         <w:t>}</w:t>
       </w:r>
+    </w:p>
+    <w:p>
+      <w:pPr>
+        <w:spacing w:after="0"/>
+        <w:rPr>
+          <w:rFonts w:ascii="Courier New" w:hAnsi="Courier New"/>
+          <w:sz w:val="18"/>
+          <w:szCs w:val="18"/>
+        </w:rPr>
+      </w:pPr>
     </w:p>
     <w:p>
       <w:pPr>
@@ -9741,6 +10198,7 @@
           <w:sz w:val="18"/>
           <w:szCs w:val="18"/>
         </w:rPr>
+        <w:lastRenderedPageBreak/>
         <w:t>roomsize</w:t>
       </w:r>
       <w:proofErr w:type="spellEnd"/>
@@ -9766,7 +10224,6 @@
         <w:rPr>
           <w:b w:val="0"/>
         </w:rPr>
-        <w:lastRenderedPageBreak/>
         <w:t>Common mistakes</w:t>
       </w:r>
     </w:p>
@@ -11009,6 +11466,18 @@
       </w:tblBorders>
     </w:tblPr>
   </w:style>
+  <w:style w:type="character" w:styleId="FollowedHyperlink">
+    <w:name w:val="FollowedHyperlink"/>
+    <w:basedOn w:val="DefaultParagraphFont"/>
+    <w:uiPriority w:val="99"/>
+    <w:semiHidden/>
+    <w:unhideWhenUsed/>
+    <w:rsid w:val="006729C7"/>
+    <w:rPr>
+      <w:color w:val="800080" w:themeColor="followedHyperlink"/>
+      <w:u w:val="single"/>
+    </w:rPr>
+  </w:style>
 </w:styles>
 </file>
 
@@ -11421,6 +11890,18 @@
       </w:tblBorders>
     </w:tblPr>
   </w:style>
+  <w:style w:type="character" w:styleId="FollowedHyperlink">
+    <w:name w:val="FollowedHyperlink"/>
+    <w:basedOn w:val="DefaultParagraphFont"/>
+    <w:uiPriority w:val="99"/>
+    <w:semiHidden/>
+    <w:unhideWhenUsed/>
+    <w:rsid w:val="006729C7"/>
+    <w:rPr>
+      <w:color w:val="800080" w:themeColor="followedHyperlink"/>
+      <w:u w:val="single"/>
+    </w:rPr>
+  </w:style>
 </w:styles>
 </file>
 
@@ -11714,7 +12195,7 @@
 </file>
 
 <file path=customXml/itemProps1.xml><?xml version="1.0" encoding="utf-8"?>
-<ds:datastoreItem xmlns:ds="http://schemas.openxmlformats.org/officeDocument/2006/customXml" ds:itemID="{088D488A-4642-4D50-9215-110AC04304FC}">
+<ds:datastoreItem xmlns:ds="http://schemas.openxmlformats.org/officeDocument/2006/customXml" ds:itemID="{35E48560-7F55-4982-B1DD-FBACD5329761}">
   <ds:schemaRefs>
     <ds:schemaRef ds:uri="http://schemas.openxmlformats.org/officeDocument/2006/bibliography"/>
   </ds:schemaRefs>

</xml_diff>